<commit_message>
implementing community identification and tracing - roughly done, this time for real
</commit_message>
<xml_diff>
--- a/master thesis notes.docx
+++ b/master thesis notes.docx
@@ -2790,6 +2790,47 @@
       </w:r>
     </w:p>
     <w:p/>
+    <w:p/>
+    <w:p>
+      <w:r>
+        <w:t xml:space="preserve">-note that two communities (e.g. 2 and 398) can have a very similar topic representation. They just happen </w:t>
+      </w:r>
+      <w:proofErr w:type="spellStart"/>
+      <w:r>
+        <w:t>tobe</w:t>
+      </w:r>
+      <w:proofErr w:type="spellEnd"/>
+      <w:r>
+        <w:t xml:space="preserve"> constructed with different nodes. Nodes that were active while community 2 was relevant are most likely gone when 398 nodes are getting relevant (sliding window approach)</w:t>
+      </w:r>
+    </w:p>
+    <w:p>
+      <w:r>
+        <w:lastRenderedPageBreak/>
+        <w:t>- Visualize just with a  subsample</w:t>
+      </w:r>
+    </w:p>
+    <w:p>
+      <w:r>
+        <w:t>-</w:t>
+      </w:r>
+      <w:proofErr w:type="spellStart"/>
+      <w:r>
+        <w:t>TopK</w:t>
+      </w:r>
+      <w:proofErr w:type="spellEnd"/>
+      <w:r>
+        <w:t xml:space="preserve"> (</w:t>
+      </w:r>
+      <w:proofErr w:type="spellStart"/>
+      <w:r>
+        <w:t>topD</w:t>
+      </w:r>
+      <w:proofErr w:type="spellEnd"/>
+      <w:r>
+        <w:t xml:space="preserve">) can be set to &gt; 1 to have </w:t>
+      </w:r>
+    </w:p>
     <w:sectPr>
       <w:pgSz w:w="11906" w:h="16838"/>
       <w:pgMar w:top="1417" w:right="1417" w:bottom="1134" w:left="1417" w:header="708" w:footer="708" w:gutter="0"/>

</xml_diff>

<commit_message>
Overlapping recomb seems fine. now general uniqueness check of label id and threshold adaption of overlap DONE
</commit_message>
<xml_diff>
--- a/master thesis notes.docx
+++ b/master thesis notes.docx
@@ -1233,6 +1233,30 @@
       </w:pPr>
       <w:r>
         <w:t>My community approach only identifies when communities merge. If they split up, a new simply a new community id is added. The previous topD stays in the community that is continuously traced. The splitting community is identified by a new, smaller topD</w:t>
+      </w:r>
+    </w:p>
+    <w:p>
+      <w:pPr>
+        <w:pStyle w:val="Listenabsatz"/>
+        <w:numPr>
+          <w:ilvl w:val="0"/>
+          <w:numId w:val="1"/>
+        </w:numPr>
+      </w:pPr>
+      <w:r>
+        <w:t xml:space="preserve">Lais² produces communities that are completely part of bigger communities, that is not really applicable in our usecase. Look for better algorithms or play around with link cut of threshold (only keep links in topicSim is weight &gt;= x) . I choose to run with lais² because of it not relying on parameters. This was deemed useful by me since it is a framework exploration and not an optimizing work. Future stuff can be found out in the dfg project later on </w:t>
+      </w:r>
+    </w:p>
+    <w:p>
+      <w:pPr>
+        <w:pStyle w:val="Listenabsatz"/>
+        <w:numPr>
+          <w:ilvl w:val="0"/>
+          <w:numId w:val="1"/>
+        </w:numPr>
+      </w:pPr>
+      <w:r>
+        <w:t>Frame choosing lais² also because it is supposed to be fast on sparse networks. Give this as reason, why only the top x topics in a node (currently 3) are used to create the bipartite network and its projections</w:t>
       </w:r>
     </w:p>
     <w:sectPr>

</xml_diff>

<commit_message>
Working on difussion arrays
</commit_message>
<xml_diff>
--- a/master thesis notes.docx
+++ b/master thesis notes.docx
@@ -1257,6 +1257,18 @@
       </w:pPr>
       <w:r>
         <w:t>Frame choosing lais² also because it is supposed to be fast on sparse networks. Give this as reason, why only the top x topics in a node (currently 3) are used to create the bipartite network and its projections</w:t>
+      </w:r>
+    </w:p>
+    <w:p>
+      <w:pPr>
+        <w:pStyle w:val="Listenabsatz"/>
+        <w:numPr>
+          <w:ilvl w:val="0"/>
+          <w:numId w:val="1"/>
+        </w:numPr>
+      </w:pPr>
+      <w:r>
+        <w:t>My community tracing might not take the following case into account: 2 communities are overlapping. In the next time step both communities expand and a 3. community spawns. This 3. Community consists only of nodes that are members of one of the two previous communities. Investigate</w:t>
       </w:r>
     </w:p>
     <w:sectPr>

</xml_diff>

<commit_message>
Difussion arrays - of course im not done, what was i thinking. Plan made for a better implementation of recombination tracing. (What if one of the communities getting recombined is later on swallowed by a more dominant communities, changing it's id. recombinations are not connected in this case
</commit_message>
<xml_diff>
--- a/master thesis notes.docx
+++ b/master thesis notes.docx
@@ -1269,6 +1269,30 @@
       </w:pPr>
       <w:r>
         <w:t>My community tracing might not take the following case into account: 2 communities are overlapping. In the next time step both communities expand and a 3. community spawns. This 3. Community consists only of nodes that are members of one of the two previous communities. Investigate</w:t>
+      </w:r>
+    </w:p>
+    <w:p>
+      <w:pPr>
+        <w:pStyle w:val="Listenabsatz"/>
+        <w:numPr>
+          <w:ilvl w:val="0"/>
+          <w:numId w:val="1"/>
+        </w:numPr>
+      </w:pPr>
+      <w:r>
+        <w:t xml:space="preserve">Cd_topD_dic: It would be nice to clean it, so that each topD is only associated with communities that merge, that are still alive. But maybe it is not necessary and only optical. Reason for this would be that even if there was a topD: [17] at some point, and later on a topD2: </w:t>
+      </w:r>
+      <w:r>
+        <w:t>[17, 34, 55, 60, …]</w:t>
+      </w:r>
+      <w:r>
+        <w:t xml:space="preserve"> were no patent of 17 is still alive, this might not produce errors. If no patents of 17 are still alive, no recombination can be made with 17. Only with </w:t>
+      </w:r>
+      <w:r>
+        <w:t>[17, 34, 55, 60, …]</w:t>
+      </w:r>
+      <w:r>
+        <w:t xml:space="preserve"> and some other community.</w:t>
       </w:r>
     </w:p>
     <w:sectPr>
@@ -1803,7 +1827,6 @@
   <w:style w:type="character" w:default="1" w:styleId="Absatz-Standardschriftart">
     <w:name w:val="Default Paragraph Font"/>
     <w:uiPriority w:val="1"/>
-    <w:semiHidden/>
     <w:unhideWhenUsed/>
   </w:style>
   <w:style w:type="table" w:default="1" w:styleId="NormaleTabelle">

</xml_diff>

<commit_message>
it... is... fine.............. feelsgoodman
</commit_message>
<xml_diff>
--- a/master thesis notes.docx
+++ b/master thesis notes.docx
@@ -10,8 +10,37 @@
           <w:numId w:val="1"/>
         </w:numPr>
       </w:pPr>
-      <w:r>
-        <w:t>Npc bad for plain maesure 1, because npcs change over time. Less problematic for ipc combinations</w:t>
+      <w:proofErr w:type="spellStart"/>
+      <w:r>
+        <w:t>Npc</w:t>
+      </w:r>
+      <w:proofErr w:type="spellEnd"/>
+      <w:r>
+        <w:t xml:space="preserve"> bad for plain </w:t>
+      </w:r>
+      <w:proofErr w:type="spellStart"/>
+      <w:r>
+        <w:t>maesure</w:t>
+      </w:r>
+      <w:proofErr w:type="spellEnd"/>
+      <w:r>
+        <w:t xml:space="preserve"> 1, because </w:t>
+      </w:r>
+      <w:proofErr w:type="spellStart"/>
+      <w:r>
+        <w:t>npcs</w:t>
+      </w:r>
+      <w:proofErr w:type="spellEnd"/>
+      <w:r>
+        <w:t xml:space="preserve"> change over time. Less problematic for </w:t>
+      </w:r>
+      <w:proofErr w:type="spellStart"/>
+      <w:r>
+        <w:t>ipc</w:t>
+      </w:r>
+      <w:proofErr w:type="spellEnd"/>
+      <w:r>
+        <w:t xml:space="preserve"> combinations</w:t>
       </w:r>
     </w:p>
     <w:p>
@@ -43,7 +72,15 @@
         </w:numPr>
       </w:pPr>
       <w:r>
-        <w:t>Different sliding window approaches. Mine was 90/60by1/7 but bwl said 1 year by 1 month is more realistic</w:t>
+        <w:t xml:space="preserve">Different sliding window approaches. Mine was 90/60by1/7 but </w:t>
+      </w:r>
+      <w:proofErr w:type="spellStart"/>
+      <w:r>
+        <w:t>bwl</w:t>
+      </w:r>
+      <w:proofErr w:type="spellEnd"/>
+      <w:r>
+        <w:t xml:space="preserve"> said 1 year by 1 month is more realistic</w:t>
       </w:r>
     </w:p>
     <w:p>
@@ -55,7 +92,15 @@
         </w:numPr>
       </w:pPr>
       <w:r>
-        <w:t>Instead of having a community detection in sliding windows of nodes and edges, we do it only on the edges. All nodes are always present (if computation takes to long or files to big: rethink)</w:t>
+        <w:t xml:space="preserve">Instead of having a community detection in sliding windows of nodes and edges, we do it only on the edges. All nodes are always present (if computation takes </w:t>
+      </w:r>
+      <w:proofErr w:type="spellStart"/>
+      <w:r>
+        <w:t>to</w:t>
+      </w:r>
+      <w:proofErr w:type="spellEnd"/>
+      <w:r>
+        <w:t xml:space="preserve"> long or files to big: rethink)</w:t>
       </w:r>
     </w:p>
     <w:p>
@@ -73,13 +118,433 @@
         <w:rPr>
           <w:lang w:val="de-DE"/>
         </w:rPr>
-        <w:t>Mein Topic netzwerk nenne ich j</w:t>
-      </w:r>
-      <w:r>
-        <w:rPr>
-          <w:lang w:val="de-DE"/>
-        </w:rPr>
-        <w:t>etzt topic (co-)occurance netzwerk um verwirrung zu vermeiden. In ihm möchte ich später predicten wann edges stärker werden und wann somit recombination/diffusion stattfindet. Meine edge weights der projektion sind so gestalltet, dass sie unbalancierte cooccurance von patenten panelized. Zum beispiel: Topic 1, Topic 2, Patent A. wenn 1-A = 0.1 und 2-A = 0.9 dann ist das overall weight 0.9*0.1 = 0.09. Wenn es aber 1-A: 0.4 und 2-A 0.5 ist, dann 0.4 * 0.5 = * 0.2 (Wenn ich die summe statt dem produkt nehmer würde hätte ich 1 und 0,9) Mein argument ist, dass topic recombinationen relevanter sind, oder man eher von einer rekombionation spricht, wenn das verhältnis aubalancierter ist -&gt; das produkt wäre dafür das besse</w:t>
+        <w:t xml:space="preserve">Mein Topic </w:t>
+      </w:r>
+      <w:proofErr w:type="spellStart"/>
+      <w:r>
+        <w:rPr>
+          <w:lang w:val="de-DE"/>
+        </w:rPr>
+        <w:t>netzwerk</w:t>
+      </w:r>
+      <w:proofErr w:type="spellEnd"/>
+      <w:r>
+        <w:rPr>
+          <w:lang w:val="de-DE"/>
+        </w:rPr>
+        <w:t xml:space="preserve"> nenne ich j</w:t>
+      </w:r>
+      <w:r>
+        <w:rPr>
+          <w:lang w:val="de-DE"/>
+        </w:rPr>
+        <w:t xml:space="preserve">etzt </w:t>
+      </w:r>
+      <w:proofErr w:type="spellStart"/>
+      <w:r>
+        <w:rPr>
+          <w:lang w:val="de-DE"/>
+        </w:rPr>
+        <w:t>topic</w:t>
+      </w:r>
+      <w:proofErr w:type="spellEnd"/>
+      <w:r>
+        <w:rPr>
+          <w:lang w:val="de-DE"/>
+        </w:rPr>
+        <w:t xml:space="preserve"> (</w:t>
+      </w:r>
+      <w:proofErr w:type="spellStart"/>
+      <w:r>
+        <w:rPr>
+          <w:lang w:val="de-DE"/>
+        </w:rPr>
+        <w:t>co</w:t>
+      </w:r>
+      <w:proofErr w:type="spellEnd"/>
+      <w:r>
+        <w:rPr>
+          <w:lang w:val="de-DE"/>
+        </w:rPr>
+        <w:t>-)</w:t>
+      </w:r>
+      <w:proofErr w:type="spellStart"/>
+      <w:r>
+        <w:rPr>
+          <w:lang w:val="de-DE"/>
+        </w:rPr>
+        <w:t>occurance</w:t>
+      </w:r>
+      <w:proofErr w:type="spellEnd"/>
+      <w:r>
+        <w:rPr>
+          <w:lang w:val="de-DE"/>
+        </w:rPr>
+        <w:t xml:space="preserve"> </w:t>
+      </w:r>
+      <w:proofErr w:type="spellStart"/>
+      <w:r>
+        <w:rPr>
+          <w:lang w:val="de-DE"/>
+        </w:rPr>
+        <w:t>netzwerk</w:t>
+      </w:r>
+      <w:proofErr w:type="spellEnd"/>
+      <w:r>
+        <w:rPr>
+          <w:lang w:val="de-DE"/>
+        </w:rPr>
+        <w:t xml:space="preserve"> um </w:t>
+      </w:r>
+      <w:proofErr w:type="spellStart"/>
+      <w:r>
+        <w:rPr>
+          <w:lang w:val="de-DE"/>
+        </w:rPr>
+        <w:t>verwirrung</w:t>
+      </w:r>
+      <w:proofErr w:type="spellEnd"/>
+      <w:r>
+        <w:rPr>
+          <w:lang w:val="de-DE"/>
+        </w:rPr>
+        <w:t xml:space="preserve"> zu vermeiden. In ihm möchte ich später </w:t>
+      </w:r>
+      <w:proofErr w:type="spellStart"/>
+      <w:r>
+        <w:rPr>
+          <w:lang w:val="de-DE"/>
+        </w:rPr>
+        <w:t>predicten</w:t>
+      </w:r>
+      <w:proofErr w:type="spellEnd"/>
+      <w:r>
+        <w:rPr>
+          <w:lang w:val="de-DE"/>
+        </w:rPr>
+        <w:t xml:space="preserve"> wann </w:t>
+      </w:r>
+      <w:proofErr w:type="spellStart"/>
+      <w:r>
+        <w:rPr>
+          <w:lang w:val="de-DE"/>
+        </w:rPr>
+        <w:t>edges</w:t>
+      </w:r>
+      <w:proofErr w:type="spellEnd"/>
+      <w:r>
+        <w:rPr>
+          <w:lang w:val="de-DE"/>
+        </w:rPr>
+        <w:t xml:space="preserve"> stärker werden und wann somit </w:t>
+      </w:r>
+      <w:proofErr w:type="spellStart"/>
+      <w:r>
+        <w:rPr>
+          <w:lang w:val="de-DE"/>
+        </w:rPr>
+        <w:t>recombination</w:t>
+      </w:r>
+      <w:proofErr w:type="spellEnd"/>
+      <w:r>
+        <w:rPr>
+          <w:lang w:val="de-DE"/>
+        </w:rPr>
+        <w:t>/</w:t>
+      </w:r>
+      <w:proofErr w:type="spellStart"/>
+      <w:r>
+        <w:rPr>
+          <w:lang w:val="de-DE"/>
+        </w:rPr>
+        <w:t>diffusion</w:t>
+      </w:r>
+      <w:proofErr w:type="spellEnd"/>
+      <w:r>
+        <w:rPr>
+          <w:lang w:val="de-DE"/>
+        </w:rPr>
+        <w:t xml:space="preserve"> stattfindet. Meine </w:t>
+      </w:r>
+      <w:proofErr w:type="spellStart"/>
+      <w:r>
+        <w:rPr>
+          <w:lang w:val="de-DE"/>
+        </w:rPr>
+        <w:t>edge</w:t>
+      </w:r>
+      <w:proofErr w:type="spellEnd"/>
+      <w:r>
+        <w:rPr>
+          <w:lang w:val="de-DE"/>
+        </w:rPr>
+        <w:t xml:space="preserve"> </w:t>
+      </w:r>
+      <w:proofErr w:type="spellStart"/>
+      <w:r>
+        <w:rPr>
+          <w:lang w:val="de-DE"/>
+        </w:rPr>
+        <w:t>weights</w:t>
+      </w:r>
+      <w:proofErr w:type="spellEnd"/>
+      <w:r>
+        <w:rPr>
+          <w:lang w:val="de-DE"/>
+        </w:rPr>
+        <w:t xml:space="preserve"> der </w:t>
+      </w:r>
+      <w:proofErr w:type="spellStart"/>
+      <w:r>
+        <w:rPr>
+          <w:lang w:val="de-DE"/>
+        </w:rPr>
+        <w:t>projektion</w:t>
+      </w:r>
+      <w:proofErr w:type="spellEnd"/>
+      <w:r>
+        <w:rPr>
+          <w:lang w:val="de-DE"/>
+        </w:rPr>
+        <w:t xml:space="preserve"> sind so </w:t>
+      </w:r>
+      <w:proofErr w:type="spellStart"/>
+      <w:r>
+        <w:rPr>
+          <w:lang w:val="de-DE"/>
+        </w:rPr>
+        <w:t>gestalltet</w:t>
+      </w:r>
+      <w:proofErr w:type="spellEnd"/>
+      <w:r>
+        <w:rPr>
+          <w:lang w:val="de-DE"/>
+        </w:rPr>
+        <w:t xml:space="preserve">, dass sie </w:t>
+      </w:r>
+      <w:proofErr w:type="spellStart"/>
+      <w:r>
+        <w:rPr>
+          <w:lang w:val="de-DE"/>
+        </w:rPr>
+        <w:t>unbalancierte</w:t>
+      </w:r>
+      <w:proofErr w:type="spellEnd"/>
+      <w:r>
+        <w:rPr>
+          <w:lang w:val="de-DE"/>
+        </w:rPr>
+        <w:t xml:space="preserve"> </w:t>
+      </w:r>
+      <w:proofErr w:type="spellStart"/>
+      <w:r>
+        <w:rPr>
+          <w:lang w:val="de-DE"/>
+        </w:rPr>
+        <w:t>cooccurance</w:t>
+      </w:r>
+      <w:proofErr w:type="spellEnd"/>
+      <w:r>
+        <w:rPr>
+          <w:lang w:val="de-DE"/>
+        </w:rPr>
+        <w:t xml:space="preserve"> von patenten </w:t>
+      </w:r>
+      <w:proofErr w:type="spellStart"/>
+      <w:r>
+        <w:rPr>
+          <w:lang w:val="de-DE"/>
+        </w:rPr>
+        <w:t>panelized</w:t>
+      </w:r>
+      <w:proofErr w:type="spellEnd"/>
+      <w:r>
+        <w:rPr>
+          <w:lang w:val="de-DE"/>
+        </w:rPr>
+        <w:t xml:space="preserve">. Zum </w:t>
+      </w:r>
+      <w:proofErr w:type="spellStart"/>
+      <w:r>
+        <w:rPr>
+          <w:lang w:val="de-DE"/>
+        </w:rPr>
+        <w:t>beispiel</w:t>
+      </w:r>
+      <w:proofErr w:type="spellEnd"/>
+      <w:r>
+        <w:rPr>
+          <w:lang w:val="de-DE"/>
+        </w:rPr>
+        <w:t xml:space="preserve">: Topic 1, Topic 2, Patent A. wenn 1-A = 0.1 und 2-A = 0.9 dann ist das </w:t>
+      </w:r>
+      <w:proofErr w:type="spellStart"/>
+      <w:r>
+        <w:rPr>
+          <w:lang w:val="de-DE"/>
+        </w:rPr>
+        <w:t>overall</w:t>
+      </w:r>
+      <w:proofErr w:type="spellEnd"/>
+      <w:r>
+        <w:rPr>
+          <w:lang w:val="de-DE"/>
+        </w:rPr>
+        <w:t xml:space="preserve"> </w:t>
+      </w:r>
+      <w:proofErr w:type="spellStart"/>
+      <w:r>
+        <w:rPr>
+          <w:lang w:val="de-DE"/>
+        </w:rPr>
+        <w:t>weight</w:t>
+      </w:r>
+      <w:proofErr w:type="spellEnd"/>
+      <w:r>
+        <w:rPr>
+          <w:lang w:val="de-DE"/>
+        </w:rPr>
+        <w:t xml:space="preserve"> 0.9*0.1 = 0.09. Wenn es aber 1-A: 0.4 und 2-A 0.5 ist, dann 0.4 * 0.5 = * 0.2 (Wenn ich die </w:t>
+      </w:r>
+      <w:proofErr w:type="spellStart"/>
+      <w:r>
+        <w:rPr>
+          <w:lang w:val="de-DE"/>
+        </w:rPr>
+        <w:t>summe</w:t>
+      </w:r>
+      <w:proofErr w:type="spellEnd"/>
+      <w:r>
+        <w:rPr>
+          <w:lang w:val="de-DE"/>
+        </w:rPr>
+        <w:t xml:space="preserve"> statt dem </w:t>
+      </w:r>
+      <w:proofErr w:type="spellStart"/>
+      <w:r>
+        <w:rPr>
+          <w:lang w:val="de-DE"/>
+        </w:rPr>
+        <w:t>produkt</w:t>
+      </w:r>
+      <w:proofErr w:type="spellEnd"/>
+      <w:r>
+        <w:rPr>
+          <w:lang w:val="de-DE"/>
+        </w:rPr>
+        <w:t xml:space="preserve"> </w:t>
+      </w:r>
+      <w:proofErr w:type="spellStart"/>
+      <w:r>
+        <w:rPr>
+          <w:lang w:val="de-DE"/>
+        </w:rPr>
+        <w:t>nehmer</w:t>
+      </w:r>
+      <w:proofErr w:type="spellEnd"/>
+      <w:r>
+        <w:rPr>
+          <w:lang w:val="de-DE"/>
+        </w:rPr>
+        <w:t xml:space="preserve"> würde hätte ich 1 und 0,9) Mein </w:t>
+      </w:r>
+      <w:proofErr w:type="spellStart"/>
+      <w:r>
+        <w:rPr>
+          <w:lang w:val="de-DE"/>
+        </w:rPr>
+        <w:t>argument</w:t>
+      </w:r>
+      <w:proofErr w:type="spellEnd"/>
+      <w:r>
+        <w:rPr>
+          <w:lang w:val="de-DE"/>
+        </w:rPr>
+        <w:t xml:space="preserve"> ist, dass </w:t>
+      </w:r>
+      <w:proofErr w:type="spellStart"/>
+      <w:r>
+        <w:rPr>
+          <w:lang w:val="de-DE"/>
+        </w:rPr>
+        <w:t>topic</w:t>
+      </w:r>
+      <w:proofErr w:type="spellEnd"/>
+      <w:r>
+        <w:rPr>
+          <w:lang w:val="de-DE"/>
+        </w:rPr>
+        <w:t xml:space="preserve"> </w:t>
+      </w:r>
+      <w:proofErr w:type="spellStart"/>
+      <w:r>
+        <w:rPr>
+          <w:lang w:val="de-DE"/>
+        </w:rPr>
+        <w:t>recombinationen</w:t>
+      </w:r>
+      <w:proofErr w:type="spellEnd"/>
+      <w:r>
+        <w:rPr>
+          <w:lang w:val="de-DE"/>
+        </w:rPr>
+        <w:t xml:space="preserve"> relevanter sind, oder man eher von einer </w:t>
+      </w:r>
+      <w:proofErr w:type="spellStart"/>
+      <w:r>
+        <w:rPr>
+          <w:lang w:val="de-DE"/>
+        </w:rPr>
+        <w:t>rekombionation</w:t>
+      </w:r>
+      <w:proofErr w:type="spellEnd"/>
+      <w:r>
+        <w:rPr>
+          <w:lang w:val="de-DE"/>
+        </w:rPr>
+        <w:t xml:space="preserve"> spricht, wenn das </w:t>
+      </w:r>
+      <w:proofErr w:type="spellStart"/>
+      <w:r>
+        <w:rPr>
+          <w:lang w:val="de-DE"/>
+        </w:rPr>
+        <w:t>verhältnis</w:t>
+      </w:r>
+      <w:proofErr w:type="spellEnd"/>
+      <w:r>
+        <w:rPr>
+          <w:lang w:val="de-DE"/>
+        </w:rPr>
+        <w:t xml:space="preserve"> </w:t>
+      </w:r>
+      <w:proofErr w:type="spellStart"/>
+      <w:r>
+        <w:rPr>
+          <w:lang w:val="de-DE"/>
+        </w:rPr>
+        <w:t>aubalancierter</w:t>
+      </w:r>
+      <w:proofErr w:type="spellEnd"/>
+      <w:r>
+        <w:rPr>
+          <w:lang w:val="de-DE"/>
+        </w:rPr>
+        <w:t xml:space="preserve"> ist -&gt; das </w:t>
+      </w:r>
+      <w:proofErr w:type="spellStart"/>
+      <w:r>
+        <w:rPr>
+          <w:lang w:val="de-DE"/>
+        </w:rPr>
+        <w:t>produkt</w:t>
+      </w:r>
+      <w:proofErr w:type="spellEnd"/>
+      <w:r>
+        <w:rPr>
+          <w:lang w:val="de-DE"/>
+        </w:rPr>
+        <w:t xml:space="preserve"> wäre dafür das besse</w:t>
       </w:r>
       <w:r>
         <w:rPr>
@@ -97,13 +562,69 @@
         <w:rPr>
           <w:lang w:val="de-DE"/>
         </w:rPr>
-        <w:t xml:space="preserve"> 0.4 und 0.5 sollte sehr viel mehr gewicht bekommen als 0.1 &amp; 0.9, wobei letzteres auch gewicht haben sollte. Mir scheint als wäre das product wirklich! das beste maß dafür.</w:t>
-      </w:r>
-      <w:r>
-        <w:rPr>
-          <w:lang w:val="de-DE"/>
-        </w:rPr>
-        <w:t xml:space="preserve"> Feedback der btw dafür bekommen</w:t>
+        <w:t xml:space="preserve"> 0.4 und 0.5 sollte sehr viel mehr </w:t>
+      </w:r>
+      <w:proofErr w:type="spellStart"/>
+      <w:r>
+        <w:rPr>
+          <w:lang w:val="de-DE"/>
+        </w:rPr>
+        <w:t>gewicht</w:t>
+      </w:r>
+      <w:proofErr w:type="spellEnd"/>
+      <w:r>
+        <w:rPr>
+          <w:lang w:val="de-DE"/>
+        </w:rPr>
+        <w:t xml:space="preserve"> bekommen als 0.1 &amp; 0.9, wobei letzteres auch </w:t>
+      </w:r>
+      <w:proofErr w:type="spellStart"/>
+      <w:r>
+        <w:rPr>
+          <w:lang w:val="de-DE"/>
+        </w:rPr>
+        <w:t>gewicht</w:t>
+      </w:r>
+      <w:proofErr w:type="spellEnd"/>
+      <w:r>
+        <w:rPr>
+          <w:lang w:val="de-DE"/>
+        </w:rPr>
+        <w:t xml:space="preserve"> haben sollte. Mir scheint als wäre das </w:t>
+      </w:r>
+      <w:proofErr w:type="spellStart"/>
+      <w:r>
+        <w:rPr>
+          <w:lang w:val="de-DE"/>
+        </w:rPr>
+        <w:t>product</w:t>
+      </w:r>
+      <w:proofErr w:type="spellEnd"/>
+      <w:r>
+        <w:rPr>
+          <w:lang w:val="de-DE"/>
+        </w:rPr>
+        <w:t xml:space="preserve"> wirklich! das beste maß dafür.</w:t>
+      </w:r>
+      <w:r>
+        <w:rPr>
+          <w:lang w:val="de-DE"/>
+        </w:rPr>
+        <w:t xml:space="preserve"> Feedback der </w:t>
+      </w:r>
+      <w:proofErr w:type="spellStart"/>
+      <w:r>
+        <w:rPr>
+          <w:lang w:val="de-DE"/>
+        </w:rPr>
+        <w:t>btw</w:t>
+      </w:r>
+      <w:proofErr w:type="spellEnd"/>
+      <w:r>
+        <w:rPr>
+          <w:lang w:val="de-DE"/>
+        </w:rPr>
+        <w:t xml:space="preserve"> dafür bekommen</w:t>
       </w:r>
     </w:p>
     <w:p>
@@ -121,13 +642,223 @@
         <w:rPr>
           <w:lang w:val="de-DE"/>
         </w:rPr>
-        <w:t xml:space="preserve">Gleiches argument für das topic similarity netzwerk. Patente die über ein topic mit 0.4 und 0.5 verbunden sind, sollen alls more similar representiert werden, als topics die mit 0.1 und 0.9 verbunden sind. Vielleicht ist es hier sogar noch krasser! Man könnte das maß anpassen in dem man beispielsweise den unterschied noch mehr penalized. Beispiel: größeres der beiden *1.1 und kleineres der beiden *0.9, bei gleichstand, keine penality. Oder sogar das ganze dynamisch machen. </w:t>
-      </w:r>
-      <w:r>
-        <w:rPr>
-          <w:lang w:val="de-DE"/>
-        </w:rPr>
-        <w:t>beide teile des products vorher quadrieren!</w:t>
+        <w:t xml:space="preserve">Gleiches </w:t>
+      </w:r>
+      <w:proofErr w:type="spellStart"/>
+      <w:r>
+        <w:rPr>
+          <w:lang w:val="de-DE"/>
+        </w:rPr>
+        <w:t>argument</w:t>
+      </w:r>
+      <w:proofErr w:type="spellEnd"/>
+      <w:r>
+        <w:rPr>
+          <w:lang w:val="de-DE"/>
+        </w:rPr>
+        <w:t xml:space="preserve"> für das </w:t>
+      </w:r>
+      <w:proofErr w:type="spellStart"/>
+      <w:r>
+        <w:rPr>
+          <w:lang w:val="de-DE"/>
+        </w:rPr>
+        <w:t>topic</w:t>
+      </w:r>
+      <w:proofErr w:type="spellEnd"/>
+      <w:r>
+        <w:rPr>
+          <w:lang w:val="de-DE"/>
+        </w:rPr>
+        <w:t xml:space="preserve"> </w:t>
+      </w:r>
+      <w:proofErr w:type="spellStart"/>
+      <w:r>
+        <w:rPr>
+          <w:lang w:val="de-DE"/>
+        </w:rPr>
+        <w:t>similarity</w:t>
+      </w:r>
+      <w:proofErr w:type="spellEnd"/>
+      <w:r>
+        <w:rPr>
+          <w:lang w:val="de-DE"/>
+        </w:rPr>
+        <w:t xml:space="preserve"> </w:t>
+      </w:r>
+      <w:proofErr w:type="spellStart"/>
+      <w:r>
+        <w:rPr>
+          <w:lang w:val="de-DE"/>
+        </w:rPr>
+        <w:t>netzwerk</w:t>
+      </w:r>
+      <w:proofErr w:type="spellEnd"/>
+      <w:r>
+        <w:rPr>
+          <w:lang w:val="de-DE"/>
+        </w:rPr>
+        <w:t xml:space="preserve">. Patente die über ein </w:t>
+      </w:r>
+      <w:proofErr w:type="spellStart"/>
+      <w:r>
+        <w:rPr>
+          <w:lang w:val="de-DE"/>
+        </w:rPr>
+        <w:t>topic</w:t>
+      </w:r>
+      <w:proofErr w:type="spellEnd"/>
+      <w:r>
+        <w:rPr>
+          <w:lang w:val="de-DE"/>
+        </w:rPr>
+        <w:t xml:space="preserve"> mit 0.4 und 0.5 verbunden sind, sollen </w:t>
+      </w:r>
+      <w:proofErr w:type="spellStart"/>
+      <w:r>
+        <w:rPr>
+          <w:lang w:val="de-DE"/>
+        </w:rPr>
+        <w:t>alls</w:t>
+      </w:r>
+      <w:proofErr w:type="spellEnd"/>
+      <w:r>
+        <w:rPr>
+          <w:lang w:val="de-DE"/>
+        </w:rPr>
+        <w:t xml:space="preserve"> </w:t>
+      </w:r>
+      <w:proofErr w:type="spellStart"/>
+      <w:r>
+        <w:rPr>
+          <w:lang w:val="de-DE"/>
+        </w:rPr>
+        <w:t>more</w:t>
+      </w:r>
+      <w:proofErr w:type="spellEnd"/>
+      <w:r>
+        <w:rPr>
+          <w:lang w:val="de-DE"/>
+        </w:rPr>
+        <w:t xml:space="preserve"> </w:t>
+      </w:r>
+      <w:proofErr w:type="spellStart"/>
+      <w:r>
+        <w:rPr>
+          <w:lang w:val="de-DE"/>
+        </w:rPr>
+        <w:t>similar</w:t>
+      </w:r>
+      <w:proofErr w:type="spellEnd"/>
+      <w:r>
+        <w:rPr>
+          <w:lang w:val="de-DE"/>
+        </w:rPr>
+        <w:t xml:space="preserve"> </w:t>
+      </w:r>
+      <w:proofErr w:type="spellStart"/>
+      <w:r>
+        <w:rPr>
+          <w:lang w:val="de-DE"/>
+        </w:rPr>
+        <w:t>representiert</w:t>
+      </w:r>
+      <w:proofErr w:type="spellEnd"/>
+      <w:r>
+        <w:rPr>
+          <w:lang w:val="de-DE"/>
+        </w:rPr>
+        <w:t xml:space="preserve"> werden, als </w:t>
+      </w:r>
+      <w:proofErr w:type="spellStart"/>
+      <w:r>
+        <w:rPr>
+          <w:lang w:val="de-DE"/>
+        </w:rPr>
+        <w:t>topics</w:t>
+      </w:r>
+      <w:proofErr w:type="spellEnd"/>
+      <w:r>
+        <w:rPr>
+          <w:lang w:val="de-DE"/>
+        </w:rPr>
+        <w:t xml:space="preserve"> die mit 0.1 und 0.9 verbunden sind. Vielleicht ist es hier sogar noch krasser! Man könnte das </w:t>
+      </w:r>
+      <w:proofErr w:type="spellStart"/>
+      <w:r>
+        <w:rPr>
+          <w:lang w:val="de-DE"/>
+        </w:rPr>
+        <w:t>maß</w:t>
+      </w:r>
+      <w:proofErr w:type="spellEnd"/>
+      <w:r>
+        <w:rPr>
+          <w:lang w:val="de-DE"/>
+        </w:rPr>
+        <w:t xml:space="preserve"> anpassen in dem man beispielsweise den unterschied noch mehr </w:t>
+      </w:r>
+      <w:proofErr w:type="spellStart"/>
+      <w:r>
+        <w:rPr>
+          <w:lang w:val="de-DE"/>
+        </w:rPr>
+        <w:t>penalized</w:t>
+      </w:r>
+      <w:proofErr w:type="spellEnd"/>
+      <w:r>
+        <w:rPr>
+          <w:lang w:val="de-DE"/>
+        </w:rPr>
+        <w:t xml:space="preserve">. Beispiel: größeres der beiden *1.1 und kleineres der beiden *0.9, bei gleichstand, keine </w:t>
+      </w:r>
+      <w:proofErr w:type="spellStart"/>
+      <w:r>
+        <w:rPr>
+          <w:lang w:val="de-DE"/>
+        </w:rPr>
+        <w:t>penality</w:t>
+      </w:r>
+      <w:proofErr w:type="spellEnd"/>
+      <w:r>
+        <w:rPr>
+          <w:lang w:val="de-DE"/>
+        </w:rPr>
+        <w:t xml:space="preserve">. Oder sogar das ganze dynamisch machen. </w:t>
+      </w:r>
+      <w:r>
+        <w:rPr>
+          <w:lang w:val="de-DE"/>
+        </w:rPr>
+        <w:t xml:space="preserve">beide </w:t>
+      </w:r>
+      <w:proofErr w:type="spellStart"/>
+      <w:r>
+        <w:rPr>
+          <w:lang w:val="de-DE"/>
+        </w:rPr>
+        <w:t>teile</w:t>
+      </w:r>
+      <w:proofErr w:type="spellEnd"/>
+      <w:r>
+        <w:rPr>
+          <w:lang w:val="de-DE"/>
+        </w:rPr>
+        <w:t xml:space="preserve"> des </w:t>
+      </w:r>
+      <w:proofErr w:type="spellStart"/>
+      <w:r>
+        <w:rPr>
+          <w:lang w:val="de-DE"/>
+        </w:rPr>
+        <w:t>products</w:t>
+      </w:r>
+      <w:proofErr w:type="spellEnd"/>
+      <w:r>
+        <w:rPr>
+          <w:lang w:val="de-DE"/>
+        </w:rPr>
+        <w:t xml:space="preserve"> vorher quadrieren!</w:t>
       </w:r>
     </w:p>
     <w:p>
@@ -138,11 +869,24 @@
           <w:numId w:val="1"/>
         </w:numPr>
       </w:pPr>
-      <w:r>
-        <w:t>Emphazise that this thesis is f</w:t>
-      </w:r>
-      <w:r>
-        <w:t>ocusing on the development of this framework and not on it’s optimization!</w:t>
+      <w:proofErr w:type="spellStart"/>
+      <w:r>
+        <w:t>Emphazise</w:t>
+      </w:r>
+      <w:proofErr w:type="spellEnd"/>
+      <w:r>
+        <w:t xml:space="preserve"> that this thesis is f</w:t>
+      </w:r>
+      <w:r>
+        <w:t xml:space="preserve">ocusing on the development of this framework and not on </w:t>
+      </w:r>
+      <w:proofErr w:type="spellStart"/>
+      <w:r>
+        <w:t>it’s</w:t>
+      </w:r>
+      <w:proofErr w:type="spellEnd"/>
+      <w:r>
+        <w:t xml:space="preserve"> optimization!</w:t>
       </w:r>
     </w:p>
     <w:p>
@@ -234,14 +978,64 @@
         <w:rPr>
           <w:lang w:val="de-DE"/>
         </w:rPr>
-        <w:t xml:space="preserve"> ich soetwas schreiben wie “</w:t>
-      </w:r>
-      <w:r>
-        <w:rPr>
-          <w:lang w:val="de-DE"/>
-        </w:rPr>
-        <w:t>das ist zwar mit kannonen auf patzen geschossen, aber ich wollte es lernen“ als motivation</w:t>
-      </w:r>
+        <w:t xml:space="preserve"> ich </w:t>
+      </w:r>
+      <w:proofErr w:type="spellStart"/>
+      <w:r>
+        <w:rPr>
+          <w:lang w:val="de-DE"/>
+        </w:rPr>
+        <w:t>soetwas</w:t>
+      </w:r>
+      <w:proofErr w:type="spellEnd"/>
+      <w:r>
+        <w:rPr>
+          <w:lang w:val="de-DE"/>
+        </w:rPr>
+        <w:t xml:space="preserve"> schreiben wie “</w:t>
+      </w:r>
+      <w:r>
+        <w:rPr>
+          <w:lang w:val="de-DE"/>
+        </w:rPr>
+        <w:t xml:space="preserve">das ist zwar mit </w:t>
+      </w:r>
+      <w:proofErr w:type="spellStart"/>
+      <w:r>
+        <w:rPr>
+          <w:lang w:val="de-DE"/>
+        </w:rPr>
+        <w:t>kannonen</w:t>
+      </w:r>
+      <w:proofErr w:type="spellEnd"/>
+      <w:r>
+        <w:rPr>
+          <w:lang w:val="de-DE"/>
+        </w:rPr>
+        <w:t xml:space="preserve"> auf </w:t>
+      </w:r>
+      <w:proofErr w:type="spellStart"/>
+      <w:r>
+        <w:rPr>
+          <w:lang w:val="de-DE"/>
+        </w:rPr>
+        <w:t>patzen</w:t>
+      </w:r>
+      <w:proofErr w:type="spellEnd"/>
+      <w:r>
+        <w:rPr>
+          <w:lang w:val="de-DE"/>
+        </w:rPr>
+        <w:t xml:space="preserve"> geschossen, aber ich wollte es lernen“ als </w:t>
+      </w:r>
+      <w:proofErr w:type="spellStart"/>
+      <w:r>
+        <w:rPr>
+          <w:lang w:val="de-DE"/>
+        </w:rPr>
+        <w:t>motivation</w:t>
+      </w:r>
+      <w:proofErr w:type="spellEnd"/>
     </w:p>
     <w:p>
       <w:pPr>
@@ -251,8 +1045,13 @@
           <w:numId w:val="1"/>
         </w:numPr>
       </w:pPr>
-      <w:r>
-        <w:t>Emphazise that your work is t</w:t>
+      <w:proofErr w:type="spellStart"/>
+      <w:r>
+        <w:t>Emphazise</w:t>
+      </w:r>
+      <w:proofErr w:type="spellEnd"/>
+      <w:r>
+        <w:t xml:space="preserve"> that your work is t</w:t>
       </w:r>
       <w:r>
         <w:t xml:space="preserve">he foundation for a whole research project. The focus was on developing new ideas and implementing them for first insights. The optimization of these ideas and measures is expected to be done in the context of the research project itself. </w:t>
@@ -291,7 +1090,23 @@
         </w:numPr>
       </w:pPr>
       <w:r>
-        <w:t>When talking about community lifetimes, keep in mind that you favored the oldest community, if there were multiple communities identified by one topk in a window</w:t>
+        <w:t xml:space="preserve">When talking about community lifetimes, keep in mind that you </w:t>
+      </w:r>
+      <w:proofErr w:type="spellStart"/>
+      <w:r>
+        <w:t>favored</w:t>
+      </w:r>
+      <w:proofErr w:type="spellEnd"/>
+      <w:r>
+        <w:t xml:space="preserve"> the oldest community, if there were multiple communities identified by one </w:t>
+      </w:r>
+      <w:proofErr w:type="spellStart"/>
+      <w:r>
+        <w:t>topk</w:t>
+      </w:r>
+      <w:proofErr w:type="spellEnd"/>
+      <w:r>
+        <w:t xml:space="preserve"> in a window</w:t>
       </w:r>
     </w:p>
     <w:p/>
@@ -333,7 +1148,29 @@
           <w:szCs w:val="20"/>
           <w:lang w:eastAsia="en-GB"/>
         </w:rPr>
-        <w:t># unsuitable algorithms - crip #</w:t>
+        <w:t xml:space="preserve"># unsuitable algorithms - </w:t>
+      </w:r>
+      <w:proofErr w:type="spellStart"/>
+      <w:r>
+        <w:rPr>
+          <w:rFonts w:ascii="Courier New" w:eastAsia="Times New Roman" w:hAnsi="Courier New" w:cs="Courier New"/>
+          <w:color w:val="808080"/>
+          <w:sz w:val="20"/>
+          <w:szCs w:val="20"/>
+          <w:lang w:eastAsia="en-GB"/>
+        </w:rPr>
+        <w:t>crip</w:t>
+      </w:r>
+      <w:proofErr w:type="spellEnd"/>
+      <w:r>
+        <w:rPr>
+          <w:rFonts w:ascii="Courier New" w:eastAsia="Times New Roman" w:hAnsi="Courier New" w:cs="Courier New"/>
+          <w:color w:val="808080"/>
+          <w:sz w:val="20"/>
+          <w:szCs w:val="20"/>
+          <w:lang w:eastAsia="en-GB"/>
+        </w:rPr>
+        <w:t xml:space="preserve"> #</w:t>
       </w:r>
       <w:r>
         <w:rPr>
@@ -364,137 +1201,416 @@
           <w:lang w:eastAsia="en-GB"/>
         </w:rPr>
         <w:br/>
-        <w:t>lp2_commu = {}                          # Label Propagation (cdlib) | no weight consideration</w:t>
-      </w:r>
-      <w:r>
-        <w:rPr>
-          <w:rFonts w:ascii="Courier New" w:eastAsia="Times New Roman" w:hAnsi="Courier New" w:cs="Courier New"/>
-          <w:color w:val="6A8759"/>
-          <w:sz w:val="20"/>
-          <w:szCs w:val="20"/>
-          <w:lang w:eastAsia="en-GB"/>
-        </w:rPr>
-        <w:br/>
-        <w:t xml:space="preserve">leiden_commu = {}                       #                           | need connected graph </w:t>
-      </w:r>
-      <w:r>
-        <w:rPr>
-          <w:rFonts w:ascii="Courier New" w:eastAsia="Times New Roman" w:hAnsi="Courier New" w:cs="Courier New"/>
-          <w:color w:val="6A8759"/>
-          <w:sz w:val="20"/>
-          <w:szCs w:val="20"/>
-          <w:lang w:eastAsia="en-GB"/>
-        </w:rPr>
-        <w:br/>
-        <w:t xml:space="preserve">walktrap_commu = {}                     #                           | need connected graph </w:t>
-      </w:r>
-      <w:r>
-        <w:rPr>
-          <w:rFonts w:ascii="Courier New" w:eastAsia="Times New Roman" w:hAnsi="Courier New" w:cs="Courier New"/>
-          <w:color w:val="6A8759"/>
-          <w:sz w:val="20"/>
-          <w:szCs w:val="20"/>
-          <w:lang w:eastAsia="en-GB"/>
-        </w:rPr>
-        <w:br/>
-        <w:t xml:space="preserve">eigenvector_commu = {}                  #                           | need connected graph </w:t>
-      </w:r>
-      <w:r>
-        <w:rPr>
-          <w:rFonts w:ascii="Courier New" w:eastAsia="Times New Roman" w:hAnsi="Courier New" w:cs="Courier New"/>
-          <w:color w:val="6A8759"/>
-          <w:sz w:val="20"/>
-          <w:szCs w:val="20"/>
-          <w:lang w:eastAsia="en-GB"/>
-        </w:rPr>
-        <w:br/>
-        <w:t xml:space="preserve">spinglass_commu = {}                    #                           | need connected graph </w:t>
-      </w:r>
-      <w:r>
-        <w:rPr>
-          <w:rFonts w:ascii="Courier New" w:eastAsia="Times New Roman" w:hAnsi="Courier New" w:cs="Courier New"/>
-          <w:color w:val="6A8759"/>
-          <w:sz w:val="20"/>
-          <w:szCs w:val="20"/>
-          <w:lang w:eastAsia="en-GB"/>
-        </w:rPr>
-        <w:br/>
-      </w:r>
-      <w:r>
-        <w:rPr>
-          <w:rFonts w:ascii="Courier New" w:eastAsia="Times New Roman" w:hAnsi="Courier New" w:cs="Courier New"/>
-          <w:color w:val="6A8759"/>
-          <w:sz w:val="20"/>
-          <w:szCs w:val="20"/>
-          <w:lang w:eastAsia="en-GB"/>
-        </w:rPr>
-        <w:br/>
-        <w:t>gdmp2_commu = {}                        #                           | does not procude communities</w:t>
-      </w:r>
-      <w:r>
-        <w:rPr>
-          <w:rFonts w:ascii="Courier New" w:eastAsia="Times New Roman" w:hAnsi="Courier New" w:cs="Courier New"/>
-          <w:color w:val="6A8759"/>
-          <w:sz w:val="20"/>
-          <w:szCs w:val="20"/>
-          <w:lang w:eastAsia="en-GB"/>
-        </w:rPr>
-        <w:br/>
-        <w:t>paris_commu = {}                        #                           | does not seem to work porperly #todo check why?</w:t>
-      </w:r>
-      <w:r>
-        <w:rPr>
-          <w:rFonts w:ascii="Courier New" w:eastAsia="Times New Roman" w:hAnsi="Courier New" w:cs="Courier New"/>
-          <w:color w:val="6A8759"/>
-          <w:sz w:val="20"/>
-          <w:szCs w:val="20"/>
-          <w:lang w:eastAsia="en-GB"/>
-        </w:rPr>
-        <w:br/>
-      </w:r>
-      <w:r>
-        <w:rPr>
-          <w:rFonts w:ascii="Courier New" w:eastAsia="Times New Roman" w:hAnsi="Courier New" w:cs="Courier New"/>
-          <w:color w:val="6A8759"/>
-          <w:sz w:val="20"/>
-          <w:szCs w:val="20"/>
-          <w:lang w:eastAsia="en-GB"/>
-        </w:rPr>
-        <w:br/>
-        <w:t>sbm_dl_commu = {}                       #                           | need GraphTool</w:t>
-      </w:r>
-      <w:r>
-        <w:rPr>
-          <w:rFonts w:ascii="Courier New" w:eastAsia="Times New Roman" w:hAnsi="Courier New" w:cs="Courier New"/>
-          <w:color w:val="6A8759"/>
-          <w:sz w:val="20"/>
-          <w:szCs w:val="20"/>
-          <w:lang w:eastAsia="en-GB"/>
-        </w:rPr>
-        <w:br/>
-        <w:t>sbm_dl_nested_commu = {}                #                           | need GraphTool</w:t>
-      </w:r>
-      <w:r>
-        <w:rPr>
-          <w:rFonts w:ascii="Courier New" w:eastAsia="Times New Roman" w:hAnsi="Courier New" w:cs="Courier New"/>
-          <w:color w:val="6A8759"/>
-          <w:sz w:val="20"/>
-          <w:szCs w:val="20"/>
-          <w:lang w:eastAsia="en-GB"/>
-        </w:rPr>
-        <w:br/>
-        <w:t>infomap_commu = {}                      #                           | needs Linux (I assume)</w:t>
-      </w:r>
-      <w:r>
-        <w:rPr>
-          <w:rFonts w:ascii="Courier New" w:eastAsia="Times New Roman" w:hAnsi="Courier New" w:cs="Courier New"/>
-          <w:color w:val="6A8759"/>
-          <w:sz w:val="20"/>
-          <w:szCs w:val="20"/>
-          <w:lang w:eastAsia="en-GB"/>
-        </w:rPr>
-        <w:br/>
-        <w:t>aslpaw_commu = {}                       #                           | needs Linux (I assume)</w:t>
+        <w:t>lp2_commu = {}                          # Label Propagation (</w:t>
+      </w:r>
+      <w:proofErr w:type="spellStart"/>
+      <w:r>
+        <w:rPr>
+          <w:rFonts w:ascii="Courier New" w:eastAsia="Times New Roman" w:hAnsi="Courier New" w:cs="Courier New"/>
+          <w:color w:val="6A8759"/>
+          <w:sz w:val="20"/>
+          <w:szCs w:val="20"/>
+          <w:lang w:eastAsia="en-GB"/>
+        </w:rPr>
+        <w:t>cdlib</w:t>
+      </w:r>
+      <w:proofErr w:type="spellEnd"/>
+      <w:r>
+        <w:rPr>
+          <w:rFonts w:ascii="Courier New" w:eastAsia="Times New Roman" w:hAnsi="Courier New" w:cs="Courier New"/>
+          <w:color w:val="6A8759"/>
+          <w:sz w:val="20"/>
+          <w:szCs w:val="20"/>
+          <w:lang w:eastAsia="en-GB"/>
+        </w:rPr>
+        <w:t>) | no weight consideration</w:t>
+      </w:r>
+      <w:r>
+        <w:rPr>
+          <w:rFonts w:ascii="Courier New" w:eastAsia="Times New Roman" w:hAnsi="Courier New" w:cs="Courier New"/>
+          <w:color w:val="6A8759"/>
+          <w:sz w:val="20"/>
+          <w:szCs w:val="20"/>
+          <w:lang w:eastAsia="en-GB"/>
+        </w:rPr>
+        <w:br/>
+      </w:r>
+      <w:proofErr w:type="spellStart"/>
+      <w:r>
+        <w:rPr>
+          <w:rFonts w:ascii="Courier New" w:eastAsia="Times New Roman" w:hAnsi="Courier New" w:cs="Courier New"/>
+          <w:color w:val="6A8759"/>
+          <w:sz w:val="20"/>
+          <w:szCs w:val="20"/>
+          <w:lang w:eastAsia="en-GB"/>
+        </w:rPr>
+        <w:t>leiden_commu</w:t>
+      </w:r>
+      <w:proofErr w:type="spellEnd"/>
+      <w:r>
+        <w:rPr>
+          <w:rFonts w:ascii="Courier New" w:eastAsia="Times New Roman" w:hAnsi="Courier New" w:cs="Courier New"/>
+          <w:color w:val="6A8759"/>
+          <w:sz w:val="20"/>
+          <w:szCs w:val="20"/>
+          <w:lang w:eastAsia="en-GB"/>
+        </w:rPr>
+        <w:t xml:space="preserve"> = {}                       #                           | need connected graph </w:t>
+      </w:r>
+      <w:r>
+        <w:rPr>
+          <w:rFonts w:ascii="Courier New" w:eastAsia="Times New Roman" w:hAnsi="Courier New" w:cs="Courier New"/>
+          <w:color w:val="6A8759"/>
+          <w:sz w:val="20"/>
+          <w:szCs w:val="20"/>
+          <w:lang w:eastAsia="en-GB"/>
+        </w:rPr>
+        <w:br/>
+      </w:r>
+      <w:proofErr w:type="spellStart"/>
+      <w:r>
+        <w:rPr>
+          <w:rFonts w:ascii="Courier New" w:eastAsia="Times New Roman" w:hAnsi="Courier New" w:cs="Courier New"/>
+          <w:color w:val="6A8759"/>
+          <w:sz w:val="20"/>
+          <w:szCs w:val="20"/>
+          <w:lang w:eastAsia="en-GB"/>
+        </w:rPr>
+        <w:t>walktrap_commu</w:t>
+      </w:r>
+      <w:proofErr w:type="spellEnd"/>
+      <w:r>
+        <w:rPr>
+          <w:rFonts w:ascii="Courier New" w:eastAsia="Times New Roman" w:hAnsi="Courier New" w:cs="Courier New"/>
+          <w:color w:val="6A8759"/>
+          <w:sz w:val="20"/>
+          <w:szCs w:val="20"/>
+          <w:lang w:eastAsia="en-GB"/>
+        </w:rPr>
+        <w:t xml:space="preserve"> = {}                     #                           | need connected graph </w:t>
+      </w:r>
+      <w:r>
+        <w:rPr>
+          <w:rFonts w:ascii="Courier New" w:eastAsia="Times New Roman" w:hAnsi="Courier New" w:cs="Courier New"/>
+          <w:color w:val="6A8759"/>
+          <w:sz w:val="20"/>
+          <w:szCs w:val="20"/>
+          <w:lang w:eastAsia="en-GB"/>
+        </w:rPr>
+        <w:br/>
+      </w:r>
+      <w:proofErr w:type="spellStart"/>
+      <w:r>
+        <w:rPr>
+          <w:rFonts w:ascii="Courier New" w:eastAsia="Times New Roman" w:hAnsi="Courier New" w:cs="Courier New"/>
+          <w:color w:val="6A8759"/>
+          <w:sz w:val="20"/>
+          <w:szCs w:val="20"/>
+          <w:lang w:eastAsia="en-GB"/>
+        </w:rPr>
+        <w:t>eigenvector_commu</w:t>
+      </w:r>
+      <w:proofErr w:type="spellEnd"/>
+      <w:r>
+        <w:rPr>
+          <w:rFonts w:ascii="Courier New" w:eastAsia="Times New Roman" w:hAnsi="Courier New" w:cs="Courier New"/>
+          <w:color w:val="6A8759"/>
+          <w:sz w:val="20"/>
+          <w:szCs w:val="20"/>
+          <w:lang w:eastAsia="en-GB"/>
+        </w:rPr>
+        <w:t xml:space="preserve"> = {}                  #                           | need connected graph </w:t>
+      </w:r>
+      <w:r>
+        <w:rPr>
+          <w:rFonts w:ascii="Courier New" w:eastAsia="Times New Roman" w:hAnsi="Courier New" w:cs="Courier New"/>
+          <w:color w:val="6A8759"/>
+          <w:sz w:val="20"/>
+          <w:szCs w:val="20"/>
+          <w:lang w:eastAsia="en-GB"/>
+        </w:rPr>
+        <w:br/>
+      </w:r>
+      <w:proofErr w:type="spellStart"/>
+      <w:r>
+        <w:rPr>
+          <w:rFonts w:ascii="Courier New" w:eastAsia="Times New Roman" w:hAnsi="Courier New" w:cs="Courier New"/>
+          <w:color w:val="6A8759"/>
+          <w:sz w:val="20"/>
+          <w:szCs w:val="20"/>
+          <w:lang w:eastAsia="en-GB"/>
+        </w:rPr>
+        <w:t>spinglass_commu</w:t>
+      </w:r>
+      <w:proofErr w:type="spellEnd"/>
+      <w:r>
+        <w:rPr>
+          <w:rFonts w:ascii="Courier New" w:eastAsia="Times New Roman" w:hAnsi="Courier New" w:cs="Courier New"/>
+          <w:color w:val="6A8759"/>
+          <w:sz w:val="20"/>
+          <w:szCs w:val="20"/>
+          <w:lang w:eastAsia="en-GB"/>
+        </w:rPr>
+        <w:t xml:space="preserve"> = {}                    #                           | need connected graph </w:t>
+      </w:r>
+      <w:r>
+        <w:rPr>
+          <w:rFonts w:ascii="Courier New" w:eastAsia="Times New Roman" w:hAnsi="Courier New" w:cs="Courier New"/>
+          <w:color w:val="6A8759"/>
+          <w:sz w:val="20"/>
+          <w:szCs w:val="20"/>
+          <w:lang w:eastAsia="en-GB"/>
+        </w:rPr>
+        <w:br/>
+      </w:r>
+      <w:r>
+        <w:rPr>
+          <w:rFonts w:ascii="Courier New" w:eastAsia="Times New Roman" w:hAnsi="Courier New" w:cs="Courier New"/>
+          <w:color w:val="6A8759"/>
+          <w:sz w:val="20"/>
+          <w:szCs w:val="20"/>
+          <w:lang w:eastAsia="en-GB"/>
+        </w:rPr>
+        <w:br/>
+        <w:t xml:space="preserve">gdmp2_commu = {}                        #                           | does not </w:t>
+      </w:r>
+      <w:proofErr w:type="spellStart"/>
+      <w:r>
+        <w:rPr>
+          <w:rFonts w:ascii="Courier New" w:eastAsia="Times New Roman" w:hAnsi="Courier New" w:cs="Courier New"/>
+          <w:color w:val="6A8759"/>
+          <w:sz w:val="20"/>
+          <w:szCs w:val="20"/>
+          <w:lang w:eastAsia="en-GB"/>
+        </w:rPr>
+        <w:t>procude</w:t>
+      </w:r>
+      <w:proofErr w:type="spellEnd"/>
+      <w:r>
+        <w:rPr>
+          <w:rFonts w:ascii="Courier New" w:eastAsia="Times New Roman" w:hAnsi="Courier New" w:cs="Courier New"/>
+          <w:color w:val="6A8759"/>
+          <w:sz w:val="20"/>
+          <w:szCs w:val="20"/>
+          <w:lang w:eastAsia="en-GB"/>
+        </w:rPr>
+        <w:t xml:space="preserve"> communities</w:t>
+      </w:r>
+      <w:r>
+        <w:rPr>
+          <w:rFonts w:ascii="Courier New" w:eastAsia="Times New Roman" w:hAnsi="Courier New" w:cs="Courier New"/>
+          <w:color w:val="6A8759"/>
+          <w:sz w:val="20"/>
+          <w:szCs w:val="20"/>
+          <w:lang w:eastAsia="en-GB"/>
+        </w:rPr>
+        <w:br/>
+      </w:r>
+      <w:proofErr w:type="spellStart"/>
+      <w:r>
+        <w:rPr>
+          <w:rFonts w:ascii="Courier New" w:eastAsia="Times New Roman" w:hAnsi="Courier New" w:cs="Courier New"/>
+          <w:color w:val="6A8759"/>
+          <w:sz w:val="20"/>
+          <w:szCs w:val="20"/>
+          <w:lang w:eastAsia="en-GB"/>
+        </w:rPr>
+        <w:t>paris_commu</w:t>
+      </w:r>
+      <w:proofErr w:type="spellEnd"/>
+      <w:r>
+        <w:rPr>
+          <w:rFonts w:ascii="Courier New" w:eastAsia="Times New Roman" w:hAnsi="Courier New" w:cs="Courier New"/>
+          <w:color w:val="6A8759"/>
+          <w:sz w:val="20"/>
+          <w:szCs w:val="20"/>
+          <w:lang w:eastAsia="en-GB"/>
+        </w:rPr>
+        <w:t xml:space="preserve"> = {}                        #                           | does not seem to work </w:t>
+      </w:r>
+      <w:proofErr w:type="spellStart"/>
+      <w:r>
+        <w:rPr>
+          <w:rFonts w:ascii="Courier New" w:eastAsia="Times New Roman" w:hAnsi="Courier New" w:cs="Courier New"/>
+          <w:color w:val="6A8759"/>
+          <w:sz w:val="20"/>
+          <w:szCs w:val="20"/>
+          <w:lang w:eastAsia="en-GB"/>
+        </w:rPr>
+        <w:t>porperly</w:t>
+      </w:r>
+      <w:proofErr w:type="spellEnd"/>
+      <w:r>
+        <w:rPr>
+          <w:rFonts w:ascii="Courier New" w:eastAsia="Times New Roman" w:hAnsi="Courier New" w:cs="Courier New"/>
+          <w:color w:val="6A8759"/>
+          <w:sz w:val="20"/>
+          <w:szCs w:val="20"/>
+          <w:lang w:eastAsia="en-GB"/>
+        </w:rPr>
+        <w:t xml:space="preserve"> #todo check why?</w:t>
+      </w:r>
+      <w:r>
+        <w:rPr>
+          <w:rFonts w:ascii="Courier New" w:eastAsia="Times New Roman" w:hAnsi="Courier New" w:cs="Courier New"/>
+          <w:color w:val="6A8759"/>
+          <w:sz w:val="20"/>
+          <w:szCs w:val="20"/>
+          <w:lang w:eastAsia="en-GB"/>
+        </w:rPr>
+        <w:br/>
+      </w:r>
+      <w:r>
+        <w:rPr>
+          <w:rFonts w:ascii="Courier New" w:eastAsia="Times New Roman" w:hAnsi="Courier New" w:cs="Courier New"/>
+          <w:color w:val="6A8759"/>
+          <w:sz w:val="20"/>
+          <w:szCs w:val="20"/>
+          <w:lang w:eastAsia="en-GB"/>
+        </w:rPr>
+        <w:br/>
+      </w:r>
+      <w:proofErr w:type="spellStart"/>
+      <w:r>
+        <w:rPr>
+          <w:rFonts w:ascii="Courier New" w:eastAsia="Times New Roman" w:hAnsi="Courier New" w:cs="Courier New"/>
+          <w:color w:val="6A8759"/>
+          <w:sz w:val="20"/>
+          <w:szCs w:val="20"/>
+          <w:lang w:eastAsia="en-GB"/>
+        </w:rPr>
+        <w:t>sbm_dl_commu</w:t>
+      </w:r>
+      <w:proofErr w:type="spellEnd"/>
+      <w:r>
+        <w:rPr>
+          <w:rFonts w:ascii="Courier New" w:eastAsia="Times New Roman" w:hAnsi="Courier New" w:cs="Courier New"/>
+          <w:color w:val="6A8759"/>
+          <w:sz w:val="20"/>
+          <w:szCs w:val="20"/>
+          <w:lang w:eastAsia="en-GB"/>
+        </w:rPr>
+        <w:t xml:space="preserve"> = {}                       #                           | need </w:t>
+      </w:r>
+      <w:proofErr w:type="spellStart"/>
+      <w:r>
+        <w:rPr>
+          <w:rFonts w:ascii="Courier New" w:eastAsia="Times New Roman" w:hAnsi="Courier New" w:cs="Courier New"/>
+          <w:color w:val="6A8759"/>
+          <w:sz w:val="20"/>
+          <w:szCs w:val="20"/>
+          <w:lang w:eastAsia="en-GB"/>
+        </w:rPr>
+        <w:t>GraphTool</w:t>
+      </w:r>
+      <w:proofErr w:type="spellEnd"/>
+      <w:r>
+        <w:rPr>
+          <w:rFonts w:ascii="Courier New" w:eastAsia="Times New Roman" w:hAnsi="Courier New" w:cs="Courier New"/>
+          <w:color w:val="6A8759"/>
+          <w:sz w:val="20"/>
+          <w:szCs w:val="20"/>
+          <w:lang w:eastAsia="en-GB"/>
+        </w:rPr>
+        <w:br/>
+      </w:r>
+      <w:proofErr w:type="spellStart"/>
+      <w:r>
+        <w:rPr>
+          <w:rFonts w:ascii="Courier New" w:eastAsia="Times New Roman" w:hAnsi="Courier New" w:cs="Courier New"/>
+          <w:color w:val="6A8759"/>
+          <w:sz w:val="20"/>
+          <w:szCs w:val="20"/>
+          <w:lang w:eastAsia="en-GB"/>
+        </w:rPr>
+        <w:t>sbm_dl_nested_commu</w:t>
+      </w:r>
+      <w:proofErr w:type="spellEnd"/>
+      <w:r>
+        <w:rPr>
+          <w:rFonts w:ascii="Courier New" w:eastAsia="Times New Roman" w:hAnsi="Courier New" w:cs="Courier New"/>
+          <w:color w:val="6A8759"/>
+          <w:sz w:val="20"/>
+          <w:szCs w:val="20"/>
+          <w:lang w:eastAsia="en-GB"/>
+        </w:rPr>
+        <w:t xml:space="preserve"> = {}                #                           | need </w:t>
+      </w:r>
+      <w:proofErr w:type="spellStart"/>
+      <w:r>
+        <w:rPr>
+          <w:rFonts w:ascii="Courier New" w:eastAsia="Times New Roman" w:hAnsi="Courier New" w:cs="Courier New"/>
+          <w:color w:val="6A8759"/>
+          <w:sz w:val="20"/>
+          <w:szCs w:val="20"/>
+          <w:lang w:eastAsia="en-GB"/>
+        </w:rPr>
+        <w:t>GraphTool</w:t>
+      </w:r>
+      <w:proofErr w:type="spellEnd"/>
+      <w:r>
+        <w:rPr>
+          <w:rFonts w:ascii="Courier New" w:eastAsia="Times New Roman" w:hAnsi="Courier New" w:cs="Courier New"/>
+          <w:color w:val="6A8759"/>
+          <w:sz w:val="20"/>
+          <w:szCs w:val="20"/>
+          <w:lang w:eastAsia="en-GB"/>
+        </w:rPr>
+        <w:br/>
+      </w:r>
+      <w:proofErr w:type="spellStart"/>
+      <w:r>
+        <w:rPr>
+          <w:rFonts w:ascii="Courier New" w:eastAsia="Times New Roman" w:hAnsi="Courier New" w:cs="Courier New"/>
+          <w:color w:val="6A8759"/>
+          <w:sz w:val="20"/>
+          <w:szCs w:val="20"/>
+          <w:lang w:eastAsia="en-GB"/>
+        </w:rPr>
+        <w:t>infomap_commu</w:t>
+      </w:r>
+      <w:proofErr w:type="spellEnd"/>
+      <w:r>
+        <w:rPr>
+          <w:rFonts w:ascii="Courier New" w:eastAsia="Times New Roman" w:hAnsi="Courier New" w:cs="Courier New"/>
+          <w:color w:val="6A8759"/>
+          <w:sz w:val="20"/>
+          <w:szCs w:val="20"/>
+          <w:lang w:eastAsia="en-GB"/>
+        </w:rPr>
+        <w:t xml:space="preserve"> = {}                      #                           | needs Linux (I assume)</w:t>
+      </w:r>
+      <w:r>
+        <w:rPr>
+          <w:rFonts w:ascii="Courier New" w:eastAsia="Times New Roman" w:hAnsi="Courier New" w:cs="Courier New"/>
+          <w:color w:val="6A8759"/>
+          <w:sz w:val="20"/>
+          <w:szCs w:val="20"/>
+          <w:lang w:eastAsia="en-GB"/>
+        </w:rPr>
+        <w:br/>
+      </w:r>
+      <w:proofErr w:type="spellStart"/>
+      <w:r>
+        <w:rPr>
+          <w:rFonts w:ascii="Courier New" w:eastAsia="Times New Roman" w:hAnsi="Courier New" w:cs="Courier New"/>
+          <w:color w:val="6A8759"/>
+          <w:sz w:val="20"/>
+          <w:szCs w:val="20"/>
+          <w:lang w:eastAsia="en-GB"/>
+        </w:rPr>
+        <w:t>aslpaw_commu</w:t>
+      </w:r>
+      <w:proofErr w:type="spellEnd"/>
+      <w:r>
+        <w:rPr>
+          <w:rFonts w:ascii="Courier New" w:eastAsia="Times New Roman" w:hAnsi="Courier New" w:cs="Courier New"/>
+          <w:color w:val="6A8759"/>
+          <w:sz w:val="20"/>
+          <w:szCs w:val="20"/>
+          <w:lang w:eastAsia="en-GB"/>
+        </w:rPr>
+        <w:t xml:space="preserve"> = {}                       #                           | needs Linux (I assume)</w:t>
       </w:r>
       <w:r>
         <w:rPr>
@@ -521,7 +1637,21 @@
         <w:rPr>
           <w:color w:val="808080"/>
         </w:rPr>
-        <w:t># try lfm as well if desperate</w:t>
+        <w:t xml:space="preserve"># try </w:t>
+      </w:r>
+      <w:proofErr w:type="spellStart"/>
+      <w:r>
+        <w:rPr>
+          <w:color w:val="808080"/>
+        </w:rPr>
+        <w:t>lfm</w:t>
+      </w:r>
+      <w:proofErr w:type="spellEnd"/>
+      <w:r>
+        <w:rPr>
+          <w:color w:val="808080"/>
+        </w:rPr>
+        <w:t xml:space="preserve"> as well if desperate</w:t>
       </w:r>
       <w:r>
         <w:rPr>
@@ -553,7 +1683,20 @@
           <w:color w:val="6A8759"/>
         </w:rPr>
         <w:br/>
-        <w:t>wCommunity_commu = {}                   #                           | need connected graph OR nodes with at least one degree</w:t>
+      </w:r>
+      <w:proofErr w:type="spellStart"/>
+      <w:r>
+        <w:rPr>
+          <w:color w:val="6A8759"/>
+        </w:rPr>
+        <w:t>wCommunity_commu</w:t>
+      </w:r>
+      <w:proofErr w:type="spellEnd"/>
+      <w:r>
+        <w:rPr>
+          <w:color w:val="6A8759"/>
+        </w:rPr>
+        <w:t xml:space="preserve"> = {}                   #                           | need connected graph OR nodes with at least one degree</w:t>
       </w:r>
       <w:r>
         <w:rPr>
@@ -583,20 +1726,42 @@
           <w:color w:val="808080"/>
         </w:rPr>
         <w:br/>
-        <w:t># construct similar list containing recombinations</w:t>
-      </w:r>
-      <w:r>
-        <w:rPr>
-          <w:color w:val="808080"/>
-        </w:rPr>
-        <w:br/>
-      </w:r>
-      <w:r>
-        <w:rPr>
-          <w:color w:val="808080"/>
-        </w:rPr>
-        <w:br/>
-        <w:t># problem: some graphs are not connected:   'networkx.exception.AmbiguousSolution: Disconnected graph: Ambiguous solution for bipartite sets.'</w:t>
+        <w:t xml:space="preserve"># construct similar list containing </w:t>
+      </w:r>
+      <w:proofErr w:type="spellStart"/>
+      <w:r>
+        <w:rPr>
+          <w:color w:val="808080"/>
+        </w:rPr>
+        <w:t>recombinations</w:t>
+      </w:r>
+      <w:proofErr w:type="spellEnd"/>
+      <w:r>
+        <w:rPr>
+          <w:color w:val="808080"/>
+        </w:rPr>
+        <w:br/>
+      </w:r>
+      <w:r>
+        <w:rPr>
+          <w:color w:val="808080"/>
+        </w:rPr>
+        <w:br/>
+        <w:t># problem: some graphs are not connected:   '</w:t>
+      </w:r>
+      <w:proofErr w:type="spellStart"/>
+      <w:r>
+        <w:rPr>
+          <w:color w:val="808080"/>
+        </w:rPr>
+        <w:t>networkx.exception.AmbiguousSolution</w:t>
+      </w:r>
+      <w:proofErr w:type="spellEnd"/>
+      <w:r>
+        <w:rPr>
+          <w:color w:val="808080"/>
+        </w:rPr>
+        <w:t>: Disconnected graph: Ambiguous solution for bipartite sets.'</w:t>
       </w:r>
       <w:r>
         <w:rPr>
@@ -640,7 +1805,21 @@
         <w:rPr>
           <w:color w:val="808080"/>
         </w:rPr>
-        <w:t>#--- Identify TopK degree nodes of communities ---#</w:t>
+        <w:t xml:space="preserve">#--- Identify </w:t>
+      </w:r>
+      <w:proofErr w:type="spellStart"/>
+      <w:r>
+        <w:rPr>
+          <w:color w:val="808080"/>
+        </w:rPr>
+        <w:t>TopK</w:t>
+      </w:r>
+      <w:proofErr w:type="spellEnd"/>
+      <w:r>
+        <w:rPr>
+          <w:color w:val="808080"/>
+        </w:rPr>
+        <w:t xml:space="preserve"> degree nodes of communities ---#</w:t>
       </w:r>
       <w:r>
         <w:rPr>
@@ -662,11 +1841,19 @@
         <w:br/>
         <w:t xml:space="preserve">    </w:t>
       </w:r>
-      <w:r>
-        <w:rPr>
-          <w:color w:val="A9B7C6"/>
-        </w:rPr>
-        <w:t>lp_topK = {}</w:t>
+      <w:proofErr w:type="spellStart"/>
+      <w:r>
+        <w:rPr>
+          <w:color w:val="A9B7C6"/>
+        </w:rPr>
+        <w:t>lp_topK</w:t>
+      </w:r>
+      <w:proofErr w:type="spellEnd"/>
+      <w:r>
+        <w:rPr>
+          <w:color w:val="A9B7C6"/>
+        </w:rPr>
+        <w:t xml:space="preserve"> = {}</w:t>
       </w:r>
       <w:r>
         <w:rPr>
@@ -687,11 +1874,19 @@
         </w:rPr>
         <w:t xml:space="preserve">for </w:t>
       </w:r>
-      <w:r>
-        <w:rPr>
-          <w:color w:val="A9B7C6"/>
-        </w:rPr>
-        <w:t xml:space="preserve">i </w:t>
+      <w:proofErr w:type="spellStart"/>
+      <w:r>
+        <w:rPr>
+          <w:color w:val="A9B7C6"/>
+        </w:rPr>
+        <w:t>i</w:t>
+      </w:r>
+      <w:proofErr w:type="spellEnd"/>
+      <w:r>
+        <w:rPr>
+          <w:color w:val="A9B7C6"/>
+        </w:rPr>
+        <w:t xml:space="preserve"> </w:t>
       </w:r>
       <w:r>
         <w:rPr>
@@ -711,24 +1906,68 @@
         </w:rPr>
         <w:t>(</w:t>
       </w:r>
+      <w:proofErr w:type="spellStart"/>
       <w:r>
         <w:rPr>
           <w:color w:val="8888C6"/>
         </w:rPr>
         <w:t>len</w:t>
       </w:r>
-      <w:r>
-        <w:rPr>
-          <w:color w:val="A9B7C6"/>
-        </w:rPr>
-        <w:t>(lp_clean)):</w:t>
-      </w:r>
-      <w:r>
-        <w:rPr>
-          <w:color w:val="A9B7C6"/>
-        </w:rPr>
-        <w:br/>
-        <w:t xml:space="preserve">        lp_window = lp_clean[</w:t>
+      <w:proofErr w:type="spellEnd"/>
+      <w:r>
+        <w:rPr>
+          <w:color w:val="A9B7C6"/>
+        </w:rPr>
+        <w:t>(</w:t>
+      </w:r>
+      <w:proofErr w:type="spellStart"/>
+      <w:r>
+        <w:rPr>
+          <w:color w:val="A9B7C6"/>
+        </w:rPr>
+        <w:t>lp_clean</w:t>
+      </w:r>
+      <w:proofErr w:type="spellEnd"/>
+      <w:r>
+        <w:rPr>
+          <w:color w:val="A9B7C6"/>
+        </w:rPr>
+        <w:t>)):</w:t>
+      </w:r>
+      <w:r>
+        <w:rPr>
+          <w:color w:val="A9B7C6"/>
+        </w:rPr>
+        <w:br/>
+        <w:t xml:space="preserve">        </w:t>
+      </w:r>
+      <w:proofErr w:type="spellStart"/>
+      <w:r>
+        <w:rPr>
+          <w:color w:val="A9B7C6"/>
+        </w:rPr>
+        <w:t>lp_window</w:t>
+      </w:r>
+      <w:proofErr w:type="spellEnd"/>
+      <w:r>
+        <w:rPr>
+          <w:color w:val="A9B7C6"/>
+        </w:rPr>
+        <w:t xml:space="preserve"> = </w:t>
+      </w:r>
+      <w:proofErr w:type="spellStart"/>
+      <w:r>
+        <w:rPr>
+          <w:color w:val="A9B7C6"/>
+        </w:rPr>
+        <w:t>lp_clean</w:t>
+      </w:r>
+      <w:proofErr w:type="spellEnd"/>
+      <w:r>
+        <w:rPr>
+          <w:color w:val="A9B7C6"/>
+        </w:rPr>
+        <w:t>[</w:t>
       </w:r>
       <w:r>
         <w:rPr>
@@ -740,7 +1979,21 @@
         <w:rPr>
           <w:color w:val="A9B7C6"/>
         </w:rPr>
-        <w:t>.format(i*</w:t>
+        <w:t>.format(</w:t>
+      </w:r>
+      <w:proofErr w:type="spellStart"/>
+      <w:r>
+        <w:rPr>
+          <w:color w:val="A9B7C6"/>
+        </w:rPr>
+        <w:t>i</w:t>
+      </w:r>
+      <w:proofErr w:type="spellEnd"/>
+      <w:r>
+        <w:rPr>
+          <w:color w:val="A9B7C6"/>
+        </w:rPr>
+        <w:t>*</w:t>
       </w:r>
       <w:r>
         <w:rPr>
@@ -765,7 +2018,21 @@
           <w:color w:val="A9B7C6"/>
         </w:rPr>
         <w:br/>
-        <w:t xml:space="preserve">        surviver_window = []</w:t>
+        <w:t xml:space="preserve">        </w:t>
+      </w:r>
+      <w:proofErr w:type="spellStart"/>
+      <w:r>
+        <w:rPr>
+          <w:color w:val="A9B7C6"/>
+        </w:rPr>
+        <w:t>surviver_window</w:t>
+      </w:r>
+      <w:proofErr w:type="spellEnd"/>
+      <w:r>
+        <w:rPr>
+          <w:color w:val="A9B7C6"/>
+        </w:rPr>
+        <w:t xml:space="preserve"> = []</w:t>
       </w:r>
       <w:r>
         <w:rPr>
@@ -804,24 +2071,19 @@
         </w:rPr>
         <w:t xml:space="preserve">in </w:t>
       </w:r>
-      <w:r>
-        <w:rPr>
-          <w:color w:val="A9B7C6"/>
-        </w:rPr>
-        <w:t>lp_window:</w:t>
-      </w:r>
-      <w:r>
-        <w:rPr>
-          <w:color w:val="A9B7C6"/>
-        </w:rPr>
-        <w:br/>
-      </w:r>
-      <w:r>
-        <w:rPr>
-          <w:color w:val="A9B7C6"/>
-        </w:rPr>
-        <w:br/>
-        <w:t xml:space="preserve">            suriviver =  []</w:t>
+      <w:proofErr w:type="spellStart"/>
+      <w:r>
+        <w:rPr>
+          <w:color w:val="A9B7C6"/>
+        </w:rPr>
+        <w:t>lp_window</w:t>
+      </w:r>
+      <w:proofErr w:type="spellEnd"/>
+      <w:r>
+        <w:rPr>
+          <w:color w:val="A9B7C6"/>
+        </w:rPr>
+        <w:t>:</w:t>
       </w:r>
       <w:r>
         <w:rPr>
@@ -836,6 +2098,33 @@
         <w:br/>
         <w:t xml:space="preserve">            </w:t>
       </w:r>
+      <w:proofErr w:type="spellStart"/>
+      <w:r>
+        <w:rPr>
+          <w:color w:val="A9B7C6"/>
+        </w:rPr>
+        <w:t>suriviver</w:t>
+      </w:r>
+      <w:proofErr w:type="spellEnd"/>
+      <w:r>
+        <w:rPr>
+          <w:color w:val="A9B7C6"/>
+        </w:rPr>
+        <w:t xml:space="preserve"> =  []</w:t>
+      </w:r>
+      <w:r>
+        <w:rPr>
+          <w:color w:val="A9B7C6"/>
+        </w:rPr>
+        <w:br/>
+      </w:r>
+      <w:r>
+        <w:rPr>
+          <w:color w:val="A9B7C6"/>
+        </w:rPr>
+        <w:br/>
+        <w:t xml:space="preserve">            </w:t>
+      </w:r>
       <w:r>
         <w:rPr>
           <w:color w:val="CC7832"/>
@@ -871,7 +2160,21 @@
           <w:color w:val="A9B7C6"/>
         </w:rPr>
         <w:br/>
-        <w:t xml:space="preserve">                suriviver.append((patent</w:t>
+        <w:t xml:space="preserve">                </w:t>
+      </w:r>
+      <w:proofErr w:type="spellStart"/>
+      <w:r>
+        <w:rPr>
+          <w:color w:val="A9B7C6"/>
+        </w:rPr>
+        <w:t>suriviver.append</w:t>
+      </w:r>
+      <w:proofErr w:type="spellEnd"/>
+      <w:r>
+        <w:rPr>
+          <w:color w:val="A9B7C6"/>
+        </w:rPr>
+        <w:t>((patent</w:t>
       </w:r>
       <w:r>
         <w:rPr>
@@ -879,11 +2182,19 @@
         </w:rPr>
         <w:t xml:space="preserve">, </w:t>
       </w:r>
-      <w:r>
-        <w:rPr>
-          <w:color w:val="A9B7C6"/>
-        </w:rPr>
-        <w:t>topicSim[</w:t>
+      <w:proofErr w:type="spellStart"/>
+      <w:r>
+        <w:rPr>
+          <w:color w:val="A9B7C6"/>
+        </w:rPr>
+        <w:t>topicSim</w:t>
+      </w:r>
+      <w:proofErr w:type="spellEnd"/>
+      <w:r>
+        <w:rPr>
+          <w:color w:val="A9B7C6"/>
+        </w:rPr>
+        <w:t>[</w:t>
       </w:r>
       <w:r>
         <w:rPr>
@@ -895,7 +2206,21 @@
         <w:rPr>
           <w:color w:val="A9B7C6"/>
         </w:rPr>
-        <w:t xml:space="preserve">.format(i * </w:t>
+        <w:t>.format(</w:t>
+      </w:r>
+      <w:proofErr w:type="spellStart"/>
+      <w:r>
+        <w:rPr>
+          <w:color w:val="A9B7C6"/>
+        </w:rPr>
+        <w:t>i</w:t>
+      </w:r>
+      <w:proofErr w:type="spellEnd"/>
+      <w:r>
+        <w:rPr>
+          <w:color w:val="A9B7C6"/>
+        </w:rPr>
+        <w:t xml:space="preserve"> * </w:t>
       </w:r>
       <w:r>
         <w:rPr>
@@ -927,14 +2252,42 @@
           <w:color w:val="808080"/>
         </w:rPr>
         <w:br/>
-        <w:t xml:space="preserve">                # high degree labeled to be in a community also have the most edges to nodes in this community. This assumption can be falsified later.</w:t>
-      </w:r>
-      <w:r>
-        <w:rPr>
-          <w:color w:val="808080"/>
-        </w:rPr>
-        <w:br/>
-        <w:t xml:space="preserve">                # Later on not only the degree, but rather the sum of edges weighes might be used to find this core node of the community.</w:t>
+        <w:t xml:space="preserve">                # high degree </w:t>
+      </w:r>
+      <w:proofErr w:type="spellStart"/>
+      <w:r>
+        <w:rPr>
+          <w:color w:val="808080"/>
+        </w:rPr>
+        <w:t>labeled</w:t>
+      </w:r>
+      <w:proofErr w:type="spellEnd"/>
+      <w:r>
+        <w:rPr>
+          <w:color w:val="808080"/>
+        </w:rPr>
+        <w:t xml:space="preserve"> to be in a community also have the most edges to nodes in this community. This assumption can be falsified later.</w:t>
+      </w:r>
+      <w:r>
+        <w:rPr>
+          <w:color w:val="808080"/>
+        </w:rPr>
+        <w:br/>
+        <w:t xml:space="preserve">                # Later on not only the degree, but rather the sum of edges </w:t>
+      </w:r>
+      <w:proofErr w:type="spellStart"/>
+      <w:r>
+        <w:rPr>
+          <w:color w:val="808080"/>
+        </w:rPr>
+        <w:t>weighes</w:t>
+      </w:r>
+      <w:proofErr w:type="spellEnd"/>
+      <w:r>
+        <w:rPr>
+          <w:color w:val="808080"/>
+        </w:rPr>
+        <w:t xml:space="preserve"> might be used to find this core node of the community.</w:t>
       </w:r>
       <w:r>
         <w:rPr>
@@ -956,11 +2309,19 @@
         <w:br/>
         <w:t xml:space="preserve">            </w:t>
       </w:r>
-      <w:r>
-        <w:rPr>
-          <w:color w:val="A9B7C6"/>
-        </w:rPr>
-        <w:t>suriviver.sort(</w:t>
+      <w:proofErr w:type="spellStart"/>
+      <w:r>
+        <w:rPr>
+          <w:color w:val="A9B7C6"/>
+        </w:rPr>
+        <w:t>suriviver.sort</w:t>
+      </w:r>
+      <w:proofErr w:type="spellEnd"/>
+      <w:r>
+        <w:rPr>
+          <w:color w:val="A9B7C6"/>
+        </w:rPr>
+        <w:t>(</w:t>
       </w:r>
       <w:r>
         <w:rPr>
@@ -972,7 +2333,21 @@
         <w:rPr>
           <w:color w:val="A9B7C6"/>
         </w:rPr>
-        <w:t>=operator.itemgetter(</w:t>
+        <w:t>=</w:t>
+      </w:r>
+      <w:proofErr w:type="spellStart"/>
+      <w:r>
+        <w:rPr>
+          <w:color w:val="A9B7C6"/>
+        </w:rPr>
+        <w:t>operator.itemgetter</w:t>
+      </w:r>
+      <w:proofErr w:type="spellEnd"/>
+      <w:r>
+        <w:rPr>
+          <w:color w:val="A9B7C6"/>
+        </w:rPr>
+        <w:t>(</w:t>
       </w:r>
       <w:r>
         <w:rPr>
@@ -1021,7 +2396,35 @@
           <w:color w:val="A9B7C6"/>
         </w:rPr>
         <w:br/>
-        <w:t xml:space="preserve">            suriviver_topK = suriviver[</w:t>
+        <w:t xml:space="preserve">            </w:t>
+      </w:r>
+      <w:proofErr w:type="spellStart"/>
+      <w:r>
+        <w:rPr>
+          <w:color w:val="A9B7C6"/>
+        </w:rPr>
+        <w:t>suriviver_topK</w:t>
+      </w:r>
+      <w:proofErr w:type="spellEnd"/>
+      <w:r>
+        <w:rPr>
+          <w:color w:val="A9B7C6"/>
+        </w:rPr>
+        <w:t xml:space="preserve"> = </w:t>
+      </w:r>
+      <w:proofErr w:type="spellStart"/>
+      <w:r>
+        <w:rPr>
+          <w:color w:val="A9B7C6"/>
+        </w:rPr>
+        <w:t>suriviver</w:t>
+      </w:r>
+      <w:proofErr w:type="spellEnd"/>
+      <w:r>
+        <w:rPr>
+          <w:color w:val="A9B7C6"/>
+        </w:rPr>
+        <w:t>[</w:t>
       </w:r>
       <w:r>
         <w:rPr>
@@ -1052,7 +2455,35 @@
           <w:color w:val="A9B7C6"/>
         </w:rPr>
         <w:br/>
-        <w:t xml:space="preserve">            surviver_window.append(suriviver_topK)</w:t>
+        <w:t xml:space="preserve">            </w:t>
+      </w:r>
+      <w:proofErr w:type="spellStart"/>
+      <w:r>
+        <w:rPr>
+          <w:color w:val="A9B7C6"/>
+        </w:rPr>
+        <w:t>surviver_window.append</w:t>
+      </w:r>
+      <w:proofErr w:type="spellEnd"/>
+      <w:r>
+        <w:rPr>
+          <w:color w:val="A9B7C6"/>
+        </w:rPr>
+        <w:t>(</w:t>
+      </w:r>
+      <w:proofErr w:type="spellStart"/>
+      <w:r>
+        <w:rPr>
+          <w:color w:val="A9B7C6"/>
+        </w:rPr>
+        <w:t>suriviver_topK</w:t>
+      </w:r>
+      <w:proofErr w:type="spellEnd"/>
+      <w:r>
+        <w:rPr>
+          <w:color w:val="A9B7C6"/>
+        </w:rPr>
+        <w:t>)</w:t>
       </w:r>
     </w:p>
     <w:p/>
@@ -1088,7 +2519,21 @@
           <w:color w:val="808080"/>
         </w:rPr>
         <w:br/>
-        <w:t># propably the least likely and thereby the least nodes that leave the community</w:t>
+        <w:t xml:space="preserve"># </w:t>
+      </w:r>
+      <w:proofErr w:type="spellStart"/>
+      <w:r>
+        <w:rPr>
+          <w:color w:val="808080"/>
+        </w:rPr>
+        <w:t>propably</w:t>
+      </w:r>
+      <w:proofErr w:type="spellEnd"/>
+      <w:r>
+        <w:rPr>
+          <w:color w:val="808080"/>
+        </w:rPr>
+        <w:t xml:space="preserve"> the least likely and thereby the least nodes that leave the community</w:t>
       </w:r>
     </w:p>
     <w:p/>
@@ -1131,42 +2576,154 @@
           <w:color w:val="808080"/>
         </w:rPr>
         <w:br/>
-        <w:t>#           if topk of above column is in a current community</w:t>
-      </w:r>
-      <w:r>
-        <w:rPr>
-          <w:color w:val="808080"/>
-        </w:rPr>
-        <w:br/>
-        <w:t>#               insert topk as community id</w:t>
-      </w:r>
-      <w:r>
-        <w:rPr>
-          <w:color w:val="808080"/>
-        </w:rPr>
-        <w:br/>
-        <w:t>#           elif highest surving of above topk community in a current community</w:t>
-      </w:r>
-      <w:r>
-        <w:rPr>
-          <w:color w:val="808080"/>
-        </w:rPr>
-        <w:br/>
-        <w:t>#               look for highest suring that is in a solo community</w:t>
-      </w:r>
-      <w:r>
-        <w:rPr>
-          <w:color w:val="808080"/>
-        </w:rPr>
-        <w:br/>
-        <w:t>#                   insert topk as community id</w:t>
-      </w:r>
-      <w:r>
-        <w:rPr>
-          <w:color w:val="808080"/>
-        </w:rPr>
-        <w:br/>
-        <w:t>#           else (if no nodes appears anymore)                                                     # This means: if a community is dying and on the last tick, at least one patent switches the community, than this counts as merging (which is ok, i guess. At least arguable)</w:t>
+        <w:t xml:space="preserve">#           if </w:t>
+      </w:r>
+      <w:proofErr w:type="spellStart"/>
+      <w:r>
+        <w:rPr>
+          <w:color w:val="808080"/>
+        </w:rPr>
+        <w:t>topk</w:t>
+      </w:r>
+      <w:proofErr w:type="spellEnd"/>
+      <w:r>
+        <w:rPr>
+          <w:color w:val="808080"/>
+        </w:rPr>
+        <w:t xml:space="preserve"> of above column is in a current community</w:t>
+      </w:r>
+      <w:r>
+        <w:rPr>
+          <w:color w:val="808080"/>
+        </w:rPr>
+        <w:br/>
+        <w:t xml:space="preserve">#               insert </w:t>
+      </w:r>
+      <w:proofErr w:type="spellStart"/>
+      <w:r>
+        <w:rPr>
+          <w:color w:val="808080"/>
+        </w:rPr>
+        <w:t>topk</w:t>
+      </w:r>
+      <w:proofErr w:type="spellEnd"/>
+      <w:r>
+        <w:rPr>
+          <w:color w:val="808080"/>
+        </w:rPr>
+        <w:t xml:space="preserve"> as community id</w:t>
+      </w:r>
+      <w:r>
+        <w:rPr>
+          <w:color w:val="808080"/>
+        </w:rPr>
+        <w:br/>
+        <w:t xml:space="preserve">#           </w:t>
+      </w:r>
+      <w:proofErr w:type="spellStart"/>
+      <w:r>
+        <w:rPr>
+          <w:color w:val="808080"/>
+        </w:rPr>
+        <w:t>elif</w:t>
+      </w:r>
+      <w:proofErr w:type="spellEnd"/>
+      <w:r>
+        <w:rPr>
+          <w:color w:val="808080"/>
+        </w:rPr>
+        <w:t xml:space="preserve"> highest </w:t>
+      </w:r>
+      <w:proofErr w:type="spellStart"/>
+      <w:r>
+        <w:rPr>
+          <w:color w:val="808080"/>
+        </w:rPr>
+        <w:t>surving</w:t>
+      </w:r>
+      <w:proofErr w:type="spellEnd"/>
+      <w:r>
+        <w:rPr>
+          <w:color w:val="808080"/>
+        </w:rPr>
+        <w:t xml:space="preserve"> of above </w:t>
+      </w:r>
+      <w:proofErr w:type="spellStart"/>
+      <w:r>
+        <w:rPr>
+          <w:color w:val="808080"/>
+        </w:rPr>
+        <w:t>topk</w:t>
+      </w:r>
+      <w:proofErr w:type="spellEnd"/>
+      <w:r>
+        <w:rPr>
+          <w:color w:val="808080"/>
+        </w:rPr>
+        <w:t xml:space="preserve"> community in a current community</w:t>
+      </w:r>
+      <w:r>
+        <w:rPr>
+          <w:color w:val="808080"/>
+        </w:rPr>
+        <w:br/>
+        <w:t xml:space="preserve">#               look for highest </w:t>
+      </w:r>
+      <w:proofErr w:type="spellStart"/>
+      <w:r>
+        <w:rPr>
+          <w:color w:val="808080"/>
+        </w:rPr>
+        <w:t>suring</w:t>
+      </w:r>
+      <w:proofErr w:type="spellEnd"/>
+      <w:r>
+        <w:rPr>
+          <w:color w:val="808080"/>
+        </w:rPr>
+        <w:t xml:space="preserve"> that is in a solo community</w:t>
+      </w:r>
+      <w:r>
+        <w:rPr>
+          <w:color w:val="808080"/>
+        </w:rPr>
+        <w:br/>
+        <w:t xml:space="preserve">#                   insert </w:t>
+      </w:r>
+      <w:proofErr w:type="spellStart"/>
+      <w:r>
+        <w:rPr>
+          <w:color w:val="808080"/>
+        </w:rPr>
+        <w:t>topk</w:t>
+      </w:r>
+      <w:proofErr w:type="spellEnd"/>
+      <w:r>
+        <w:rPr>
+          <w:color w:val="808080"/>
+        </w:rPr>
+        <w:t xml:space="preserve"> as community id</w:t>
+      </w:r>
+      <w:r>
+        <w:rPr>
+          <w:color w:val="808080"/>
+        </w:rPr>
+        <w:br/>
+        <w:t xml:space="preserve">#           else (if no nodes appears anymore)                                                     # This means: if a community is dying and on the last tick, at least one patent switches the community, than this counts as merging (which is ok, </w:t>
+      </w:r>
+      <w:proofErr w:type="spellStart"/>
+      <w:r>
+        <w:rPr>
+          <w:color w:val="808080"/>
+        </w:rPr>
+        <w:t>i</w:t>
+      </w:r>
+      <w:proofErr w:type="spellEnd"/>
+      <w:r>
+        <w:rPr>
+          <w:color w:val="808080"/>
+        </w:rPr>
+        <w:t xml:space="preserve"> guess. At least arguable)</w:t>
       </w:r>
       <w:r>
         <w:rPr>
@@ -1180,14 +2737,42 @@
           <w:color w:val="808080"/>
         </w:rPr>
         <w:br/>
-        <w:t>#   for each community in dic window</w:t>
-      </w:r>
-      <w:r>
-        <w:rPr>
-          <w:color w:val="808080"/>
-        </w:rPr>
-        <w:br/>
-        <w:t>#       if topk not in array window</w:t>
+        <w:t xml:space="preserve">#   for each community in </w:t>
+      </w:r>
+      <w:proofErr w:type="spellStart"/>
+      <w:r>
+        <w:rPr>
+          <w:color w:val="808080"/>
+        </w:rPr>
+        <w:t>dic</w:t>
+      </w:r>
+      <w:proofErr w:type="spellEnd"/>
+      <w:r>
+        <w:rPr>
+          <w:color w:val="808080"/>
+        </w:rPr>
+        <w:t xml:space="preserve"> window</w:t>
+      </w:r>
+      <w:r>
+        <w:rPr>
+          <w:color w:val="808080"/>
+        </w:rPr>
+        <w:br/>
+        <w:t xml:space="preserve">#       if </w:t>
+      </w:r>
+      <w:proofErr w:type="spellStart"/>
+      <w:r>
+        <w:rPr>
+          <w:color w:val="808080"/>
+        </w:rPr>
+        <w:t>topk</w:t>
+      </w:r>
+      <w:proofErr w:type="spellEnd"/>
+      <w:r>
+        <w:rPr>
+          <w:color w:val="808080"/>
+        </w:rPr>
+        <w:t xml:space="preserve"> not in array window</w:t>
       </w:r>
       <w:r>
         <w:rPr>
@@ -1208,7 +2793,15 @@
     <w:p/>
     <w:p>
       <w:r>
-        <w:t>-note that two communities (e.g. 2 and 398) can have a very similar topic representation. They just happen tobe constructed with different nodes. Nodes that were active while community 2 was relevant are most likely gone when 398 nodes are getting relevant (sliding window approach)</w:t>
+        <w:t xml:space="preserve">-note that two communities (e.g. 2 and 398) can have a very similar topic representation. They just happen </w:t>
+      </w:r>
+      <w:proofErr w:type="spellStart"/>
+      <w:r>
+        <w:t>tobe</w:t>
+      </w:r>
+      <w:proofErr w:type="spellEnd"/>
+      <w:r>
+        <w:t xml:space="preserve"> constructed with different nodes. Nodes that were active while community 2 was relevant are most likely gone when 398 nodes are getting relevant (sliding window approach)</w:t>
       </w:r>
     </w:p>
     <w:p>
@@ -1219,7 +2812,23 @@
     </w:p>
     <w:p>
       <w:r>
-        <w:t xml:space="preserve">-TopK (topD) can be set to &gt; 1 to have </w:t>
+        <w:t>-</w:t>
+      </w:r>
+      <w:proofErr w:type="spellStart"/>
+      <w:r>
+        <w:t>TopK</w:t>
+      </w:r>
+      <w:proofErr w:type="spellEnd"/>
+      <w:r>
+        <w:t xml:space="preserve"> (</w:t>
+      </w:r>
+      <w:proofErr w:type="spellStart"/>
+      <w:r>
+        <w:t>topD</w:t>
+      </w:r>
+      <w:proofErr w:type="spellEnd"/>
+      <w:r>
+        <w:t xml:space="preserve">) can be set to &gt; 1 to have </w:t>
       </w:r>
     </w:p>
     <w:p/>
@@ -1232,8 +2841,21 @@
         </w:numPr>
       </w:pPr>
       <w:r>
-        <w:t>My community approach only identifies when communities merge. If they split up, a new simply a new community id is added. The previous topD stays in the community that is continuously traced. The splitting community is identified by a new, smaller topD</w:t>
-      </w:r>
+        <w:t xml:space="preserve">My community approach only identifies when communities merge. If they split up, a new simply a new community id is added. The previous </w:t>
+      </w:r>
+      <w:proofErr w:type="spellStart"/>
+      <w:r>
+        <w:t>topD</w:t>
+      </w:r>
+      <w:proofErr w:type="spellEnd"/>
+      <w:r>
+        <w:t xml:space="preserve"> stays in the community that is continuously traced. The splitting community is identified by a new, smaller </w:t>
+      </w:r>
+      <w:proofErr w:type="spellStart"/>
+      <w:r>
+        <w:t>topD</w:t>
+      </w:r>
+      <w:proofErr w:type="spellEnd"/>
     </w:p>
     <w:p>
       <w:pPr>
@@ -1244,7 +2866,31 @@
         </w:numPr>
       </w:pPr>
       <w:r>
-        <w:t xml:space="preserve">Lais² produces communities that are completely part of bigger communities, that is not really applicable in our usecase. Look for better algorithms or play around with link cut of threshold (only keep links in topicSim is weight &gt;= x) . I choose to run with lais² because of it not relying on parameters. This was deemed useful by me since it is a framework exploration and not an optimizing work. Future stuff can be found out in the dfg project later on </w:t>
+        <w:t xml:space="preserve">Lais² produces communities that are completely part of bigger communities, that is not really applicable in our </w:t>
+      </w:r>
+      <w:proofErr w:type="spellStart"/>
+      <w:r>
+        <w:t>usecase</w:t>
+      </w:r>
+      <w:proofErr w:type="spellEnd"/>
+      <w:r>
+        <w:t xml:space="preserve">. Look for better algorithms or play around with link cut of threshold (only keep links in </w:t>
+      </w:r>
+      <w:proofErr w:type="spellStart"/>
+      <w:r>
+        <w:t>topicSim</w:t>
+      </w:r>
+      <w:proofErr w:type="spellEnd"/>
+      <w:r>
+        <w:t xml:space="preserve"> is weight &gt;= x) . I choose to run with lais² because of it not relying on parameters. This was deemed useful by me since it is a framework exploration and not an optimizing work. Future stuff can be found out in the </w:t>
+      </w:r>
+      <w:proofErr w:type="spellStart"/>
+      <w:r>
+        <w:t>dfg</w:t>
+      </w:r>
+      <w:proofErr w:type="spellEnd"/>
+      <w:r>
+        <w:t xml:space="preserve"> project later on </w:t>
       </w:r>
     </w:p>
     <w:p>
@@ -1279,8 +2925,29 @@
           <w:numId w:val="1"/>
         </w:numPr>
       </w:pPr>
-      <w:r>
-        <w:t xml:space="preserve">Cd_topD_dic: It would be nice to clean it, so that each topD is only associated with communities that merge, that are still alive. But maybe it is not necessary and only optical. Reason for this would be that even if there was a topD: [17] at some point, and later on a topD2: </w:t>
+      <w:proofErr w:type="spellStart"/>
+      <w:r>
+        <w:t>Cd_topD_dic</w:t>
+      </w:r>
+      <w:proofErr w:type="spellEnd"/>
+      <w:r>
+        <w:t xml:space="preserve">: It would be nice to clean it, so that each </w:t>
+      </w:r>
+      <w:proofErr w:type="spellStart"/>
+      <w:r>
+        <w:t>topD</w:t>
+      </w:r>
+      <w:proofErr w:type="spellEnd"/>
+      <w:r>
+        <w:t xml:space="preserve"> is only associated with communities that merge, that are still alive. But maybe it is not necessary and only optical. Reason for this would be that even if there was a </w:t>
+      </w:r>
+      <w:proofErr w:type="spellStart"/>
+      <w:r>
+        <w:t>topD</w:t>
+      </w:r>
+      <w:proofErr w:type="spellEnd"/>
+      <w:r>
+        <w:t xml:space="preserve">: [17] at some point, and later on a topD2: </w:t>
       </w:r>
       <w:r>
         <w:t>[17, 34, 55, 60, …]</w:t>
@@ -1293,6 +2960,73 @@
       </w:r>
       <w:r>
         <w:t xml:space="preserve"> and some other community.</w:t>
+      </w:r>
+    </w:p>
+    <w:p>
+      <w:pPr>
+        <w:pStyle w:val="Listenabsatz"/>
+        <w:numPr>
+          <w:ilvl w:val="0"/>
+          <w:numId w:val="1"/>
+        </w:numPr>
+      </w:pPr>
+      <w:r>
+        <w:t xml:space="preserve">Regarding community detection: This sliding window approach covers only novel </w:t>
+      </w:r>
+      <w:proofErr w:type="spellStart"/>
+      <w:r>
+        <w:t>recombinations</w:t>
+      </w:r>
+      <w:proofErr w:type="spellEnd"/>
+      <w:r>
+        <w:t xml:space="preserve">. This means only </w:t>
+      </w:r>
+      <w:proofErr w:type="spellStart"/>
+      <w:r>
+        <w:t>recombinations</w:t>
+      </w:r>
+      <w:proofErr w:type="spellEnd"/>
+      <w:r>
+        <w:t xml:space="preserve"> and diffusions that are present in the previous window (1 year + 1 month). In order to cover all </w:t>
+      </w:r>
+      <w:proofErr w:type="spellStart"/>
+      <w:r>
+        <w:t>recombinations</w:t>
+      </w:r>
+      <w:proofErr w:type="spellEnd"/>
+      <w:r>
+        <w:t xml:space="preserve"> and diffusions a accumulative window approach is better.</w:t>
+      </w:r>
+    </w:p>
+    <w:p>
+      <w:pPr>
+        <w:pStyle w:val="Listenabsatz"/>
+        <w:numPr>
+          <w:ilvl w:val="0"/>
+          <w:numId w:val="1"/>
+        </w:numPr>
+      </w:pPr>
+      <w:r>
+        <w:t xml:space="preserve">Maybe gm is better for accumulative and </w:t>
+      </w:r>
+      <w:proofErr w:type="spellStart"/>
+      <w:r>
+        <w:t>lp</w:t>
+      </w:r>
+      <w:proofErr w:type="spellEnd"/>
+      <w:r>
+        <w:t xml:space="preserve"> for </w:t>
+      </w:r>
+      <w:proofErr w:type="spellStart"/>
+      <w:r>
+        <w:t>slind</w:t>
+      </w:r>
+      <w:r>
+        <w:t>ing</w:t>
+      </w:r>
+      <w:proofErr w:type="spellEnd"/>
+      <w:r>
+        <w:t xml:space="preserve"> window approach?</w:t>
       </w:r>
     </w:p>
     <w:sectPr>
@@ -1827,6 +3561,7 @@
   <w:style w:type="character" w:default="1" w:styleId="Absatz-Standardschriftart">
     <w:name w:val="Default Paragraph Font"/>
     <w:uiPriority w:val="1"/>
+    <w:semiHidden/>
     <w:unhideWhenUsed/>
   </w:style>
   <w:style w:type="table" w:default="1" w:styleId="NormaleTabelle">

</xml_diff>

<commit_message>
cD Community ids to topics
</commit_message>
<xml_diff>
--- a/master thesis notes.docx
+++ b/master thesis notes.docx
@@ -10,8 +10,37 @@
           <w:numId w:val="1"/>
         </w:numPr>
       </w:pPr>
-      <w:r>
-        <w:t>Npc bad for plain maesure 1, because npcs change over time. Less problematic for ipc combinations</w:t>
+      <w:proofErr w:type="spellStart"/>
+      <w:r>
+        <w:t>Npc</w:t>
+      </w:r>
+      <w:proofErr w:type="spellEnd"/>
+      <w:r>
+        <w:t xml:space="preserve"> bad for plain </w:t>
+      </w:r>
+      <w:proofErr w:type="spellStart"/>
+      <w:r>
+        <w:t>maesure</w:t>
+      </w:r>
+      <w:proofErr w:type="spellEnd"/>
+      <w:r>
+        <w:t xml:space="preserve"> 1, because </w:t>
+      </w:r>
+      <w:proofErr w:type="spellStart"/>
+      <w:r>
+        <w:t>npcs</w:t>
+      </w:r>
+      <w:proofErr w:type="spellEnd"/>
+      <w:r>
+        <w:t xml:space="preserve"> change over time. Less problematic for </w:t>
+      </w:r>
+      <w:proofErr w:type="spellStart"/>
+      <w:r>
+        <w:t>ipc</w:t>
+      </w:r>
+      <w:proofErr w:type="spellEnd"/>
+      <w:r>
+        <w:t xml:space="preserve"> combinations</w:t>
       </w:r>
     </w:p>
     <w:p>
@@ -43,7 +72,15 @@
         </w:numPr>
       </w:pPr>
       <w:r>
-        <w:t>Different sliding window approaches. Mine was 90/60by1/7 but bwl said 1 year by 1 month is more realistic</w:t>
+        <w:t xml:space="preserve">Different sliding window approaches. Mine was 90/60by1/7 but </w:t>
+      </w:r>
+      <w:proofErr w:type="spellStart"/>
+      <w:r>
+        <w:t>bwl</w:t>
+      </w:r>
+      <w:proofErr w:type="spellEnd"/>
+      <w:r>
+        <w:t xml:space="preserve"> said 1 year by 1 month is more realistic</w:t>
       </w:r>
     </w:p>
     <w:p>
@@ -55,7 +92,15 @@
         </w:numPr>
       </w:pPr>
       <w:r>
-        <w:t>Instead of having a community detection in sliding windows of nodes and edges, we do it only on the edges. All nodes are always present (if computation takes to long or files to big: rethink)</w:t>
+        <w:t xml:space="preserve">Instead of having a community detection in sliding windows of nodes and edges, we do it only on the edges. All nodes are always present (if computation takes </w:t>
+      </w:r>
+      <w:proofErr w:type="spellStart"/>
+      <w:r>
+        <w:t>to</w:t>
+      </w:r>
+      <w:proofErr w:type="spellEnd"/>
+      <w:r>
+        <w:t xml:space="preserve"> long or files to big: rethink)</w:t>
       </w:r>
     </w:p>
     <w:p>
@@ -73,13 +118,449 @@
         <w:rPr>
           <w:lang w:val="de-DE"/>
         </w:rPr>
-        <w:t>Mein Topic netzwerk nenne ich j</w:t>
-      </w:r>
-      <w:r>
-        <w:rPr>
-          <w:lang w:val="de-DE"/>
-        </w:rPr>
-        <w:t>etzt topic (co-)occurance netzwerk um verwirrung zu vermeiden. In ihm möchte ich später predicten wann edges stärker werden und wann somit recombination/diffusion stattfindet. Meine edge weights der projektion sind so gestalltet, dass sie unbalancierte cooccurance von patenten panelized. Zum beispiel: Topic 1, Topic 2, Patent A. wenn 1-A = 0.1 und 2-A = 0.9 dann ist das overall weight 0.9*0.1 = 0.09. Wenn es aber 1-A: 0.4 und 2-A 0.5 ist, dann 0.4 * 0.5 = * 0.2 (Wenn ich die summe statt dem produkt nehmer würde hätte ich 1 und 0,9) Mein argument ist, dass topic recombinationen relevanter sind, oder man eher von einer rekombionation spricht, wenn das verhältnis aubalancierter ist -&gt; das produkt wäre dafür das besse</w:t>
+        <w:t xml:space="preserve">Mein Topic </w:t>
+      </w:r>
+      <w:proofErr w:type="spellStart"/>
+      <w:r>
+        <w:rPr>
+          <w:lang w:val="de-DE"/>
+        </w:rPr>
+        <w:t>netzwerk</w:t>
+      </w:r>
+      <w:proofErr w:type="spellEnd"/>
+      <w:r>
+        <w:rPr>
+          <w:lang w:val="de-DE"/>
+        </w:rPr>
+        <w:t xml:space="preserve"> nenne ich j</w:t>
+      </w:r>
+      <w:r>
+        <w:rPr>
+          <w:lang w:val="de-DE"/>
+        </w:rPr>
+        <w:t xml:space="preserve">etzt </w:t>
+      </w:r>
+      <w:proofErr w:type="spellStart"/>
+      <w:r>
+        <w:rPr>
+          <w:lang w:val="de-DE"/>
+        </w:rPr>
+        <w:t>topic</w:t>
+      </w:r>
+      <w:proofErr w:type="spellEnd"/>
+      <w:r>
+        <w:rPr>
+          <w:lang w:val="de-DE"/>
+        </w:rPr>
+        <w:t xml:space="preserve"> (</w:t>
+      </w:r>
+      <w:proofErr w:type="spellStart"/>
+      <w:r>
+        <w:rPr>
+          <w:lang w:val="de-DE"/>
+        </w:rPr>
+        <w:t>co</w:t>
+      </w:r>
+      <w:proofErr w:type="spellEnd"/>
+      <w:r>
+        <w:rPr>
+          <w:lang w:val="de-DE"/>
+        </w:rPr>
+        <w:t>-)</w:t>
+      </w:r>
+      <w:proofErr w:type="spellStart"/>
+      <w:r>
+        <w:rPr>
+          <w:lang w:val="de-DE"/>
+        </w:rPr>
+        <w:t>occurance</w:t>
+      </w:r>
+      <w:proofErr w:type="spellEnd"/>
+      <w:r>
+        <w:rPr>
+          <w:lang w:val="de-DE"/>
+        </w:rPr>
+        <w:t xml:space="preserve"> </w:t>
+      </w:r>
+      <w:proofErr w:type="spellStart"/>
+      <w:proofErr w:type="gramStart"/>
+      <w:r>
+        <w:rPr>
+          <w:lang w:val="de-DE"/>
+        </w:rPr>
+        <w:t>netzwerk</w:t>
+      </w:r>
+      <w:proofErr w:type="spellEnd"/>
+      <w:proofErr w:type="gramEnd"/>
+      <w:r>
+        <w:rPr>
+          <w:lang w:val="de-DE"/>
+        </w:rPr>
+        <w:t xml:space="preserve"> um </w:t>
+      </w:r>
+      <w:proofErr w:type="spellStart"/>
+      <w:r>
+        <w:rPr>
+          <w:lang w:val="de-DE"/>
+        </w:rPr>
+        <w:t>verwirrung</w:t>
+      </w:r>
+      <w:proofErr w:type="spellEnd"/>
+      <w:r>
+        <w:rPr>
+          <w:lang w:val="de-DE"/>
+        </w:rPr>
+        <w:t xml:space="preserve"> zu vermeiden. In ihm möchte ich später </w:t>
+      </w:r>
+      <w:proofErr w:type="spellStart"/>
+      <w:r>
+        <w:rPr>
+          <w:lang w:val="de-DE"/>
+        </w:rPr>
+        <w:t>predicten</w:t>
+      </w:r>
+      <w:proofErr w:type="spellEnd"/>
+      <w:r>
+        <w:rPr>
+          <w:lang w:val="de-DE"/>
+        </w:rPr>
+        <w:t xml:space="preserve"> wann </w:t>
+      </w:r>
+      <w:proofErr w:type="spellStart"/>
+      <w:r>
+        <w:rPr>
+          <w:lang w:val="de-DE"/>
+        </w:rPr>
+        <w:t>edges</w:t>
+      </w:r>
+      <w:proofErr w:type="spellEnd"/>
+      <w:r>
+        <w:rPr>
+          <w:lang w:val="de-DE"/>
+        </w:rPr>
+        <w:t xml:space="preserve"> stärker werden und wann somit </w:t>
+      </w:r>
+      <w:proofErr w:type="spellStart"/>
+      <w:r>
+        <w:rPr>
+          <w:lang w:val="de-DE"/>
+        </w:rPr>
+        <w:t>recombination</w:t>
+      </w:r>
+      <w:proofErr w:type="spellEnd"/>
+      <w:r>
+        <w:rPr>
+          <w:lang w:val="de-DE"/>
+        </w:rPr>
+        <w:t>/</w:t>
+      </w:r>
+      <w:proofErr w:type="spellStart"/>
+      <w:r>
+        <w:rPr>
+          <w:lang w:val="de-DE"/>
+        </w:rPr>
+        <w:t>diffusion</w:t>
+      </w:r>
+      <w:proofErr w:type="spellEnd"/>
+      <w:r>
+        <w:rPr>
+          <w:lang w:val="de-DE"/>
+        </w:rPr>
+        <w:t xml:space="preserve"> stattfindet. Meine </w:t>
+      </w:r>
+      <w:proofErr w:type="spellStart"/>
+      <w:r>
+        <w:rPr>
+          <w:lang w:val="de-DE"/>
+        </w:rPr>
+        <w:t>edge</w:t>
+      </w:r>
+      <w:proofErr w:type="spellEnd"/>
+      <w:r>
+        <w:rPr>
+          <w:lang w:val="de-DE"/>
+        </w:rPr>
+        <w:t xml:space="preserve"> </w:t>
+      </w:r>
+      <w:proofErr w:type="spellStart"/>
+      <w:r>
+        <w:rPr>
+          <w:lang w:val="de-DE"/>
+        </w:rPr>
+        <w:t>weights</w:t>
+      </w:r>
+      <w:proofErr w:type="spellEnd"/>
+      <w:r>
+        <w:rPr>
+          <w:lang w:val="de-DE"/>
+        </w:rPr>
+        <w:t xml:space="preserve"> der </w:t>
+      </w:r>
+      <w:proofErr w:type="spellStart"/>
+      <w:r>
+        <w:rPr>
+          <w:lang w:val="de-DE"/>
+        </w:rPr>
+        <w:t>projektion</w:t>
+      </w:r>
+      <w:proofErr w:type="spellEnd"/>
+      <w:r>
+        <w:rPr>
+          <w:lang w:val="de-DE"/>
+        </w:rPr>
+        <w:t xml:space="preserve"> sind so </w:t>
+      </w:r>
+      <w:proofErr w:type="spellStart"/>
+      <w:r>
+        <w:rPr>
+          <w:lang w:val="de-DE"/>
+        </w:rPr>
+        <w:t>gestalltet</w:t>
+      </w:r>
+      <w:proofErr w:type="spellEnd"/>
+      <w:r>
+        <w:rPr>
+          <w:lang w:val="de-DE"/>
+        </w:rPr>
+        <w:t xml:space="preserve">, dass sie </w:t>
+      </w:r>
+      <w:proofErr w:type="spellStart"/>
+      <w:r>
+        <w:rPr>
+          <w:lang w:val="de-DE"/>
+        </w:rPr>
+        <w:t>unbalancierte</w:t>
+      </w:r>
+      <w:proofErr w:type="spellEnd"/>
+      <w:r>
+        <w:rPr>
+          <w:lang w:val="de-DE"/>
+        </w:rPr>
+        <w:t xml:space="preserve"> </w:t>
+      </w:r>
+      <w:proofErr w:type="spellStart"/>
+      <w:r>
+        <w:rPr>
+          <w:lang w:val="de-DE"/>
+        </w:rPr>
+        <w:t>cooccurance</w:t>
+      </w:r>
+      <w:proofErr w:type="spellEnd"/>
+      <w:r>
+        <w:rPr>
+          <w:lang w:val="de-DE"/>
+        </w:rPr>
+        <w:t xml:space="preserve"> von patenten </w:t>
+      </w:r>
+      <w:proofErr w:type="spellStart"/>
+      <w:r>
+        <w:rPr>
+          <w:lang w:val="de-DE"/>
+        </w:rPr>
+        <w:t>panelized</w:t>
+      </w:r>
+      <w:proofErr w:type="spellEnd"/>
+      <w:r>
+        <w:rPr>
+          <w:lang w:val="de-DE"/>
+        </w:rPr>
+        <w:t xml:space="preserve">. Zum </w:t>
+      </w:r>
+      <w:proofErr w:type="spellStart"/>
+      <w:r>
+        <w:rPr>
+          <w:lang w:val="de-DE"/>
+        </w:rPr>
+        <w:t>beispiel</w:t>
+      </w:r>
+      <w:proofErr w:type="spellEnd"/>
+      <w:r>
+        <w:rPr>
+          <w:lang w:val="de-DE"/>
+        </w:rPr>
+        <w:t xml:space="preserve">: Topic 1, Topic 2, Patent </w:t>
+      </w:r>
+      <w:proofErr w:type="gramStart"/>
+      <w:r>
+        <w:rPr>
+          <w:lang w:val="de-DE"/>
+        </w:rPr>
+        <w:t>A.</w:t>
+      </w:r>
+      <w:proofErr w:type="gramEnd"/>
+      <w:r>
+        <w:rPr>
+          <w:lang w:val="de-DE"/>
+        </w:rPr>
+        <w:t xml:space="preserve"> wenn 1-A = 0.1 und 2-A = 0.9 dann ist das </w:t>
+      </w:r>
+      <w:proofErr w:type="spellStart"/>
+      <w:r>
+        <w:rPr>
+          <w:lang w:val="de-DE"/>
+        </w:rPr>
+        <w:t>overall</w:t>
+      </w:r>
+      <w:proofErr w:type="spellEnd"/>
+      <w:r>
+        <w:rPr>
+          <w:lang w:val="de-DE"/>
+        </w:rPr>
+        <w:t xml:space="preserve"> </w:t>
+      </w:r>
+      <w:proofErr w:type="spellStart"/>
+      <w:r>
+        <w:rPr>
+          <w:lang w:val="de-DE"/>
+        </w:rPr>
+        <w:t>weight</w:t>
+      </w:r>
+      <w:proofErr w:type="spellEnd"/>
+      <w:r>
+        <w:rPr>
+          <w:lang w:val="de-DE"/>
+        </w:rPr>
+        <w:t xml:space="preserve"> 0.9*0.1 = 0.09. Wenn es aber 1-A: 0.4 und 2-A 0.5 ist, dann 0.4 * 0.5 = * 0.2 (Wenn ich die </w:t>
+      </w:r>
+      <w:proofErr w:type="spellStart"/>
+      <w:r>
+        <w:rPr>
+          <w:lang w:val="de-DE"/>
+        </w:rPr>
+        <w:t>summe</w:t>
+      </w:r>
+      <w:proofErr w:type="spellEnd"/>
+      <w:r>
+        <w:rPr>
+          <w:lang w:val="de-DE"/>
+        </w:rPr>
+        <w:t xml:space="preserve"> statt dem </w:t>
+      </w:r>
+      <w:proofErr w:type="spellStart"/>
+      <w:r>
+        <w:rPr>
+          <w:lang w:val="de-DE"/>
+        </w:rPr>
+        <w:t>produkt</w:t>
+      </w:r>
+      <w:proofErr w:type="spellEnd"/>
+      <w:r>
+        <w:rPr>
+          <w:lang w:val="de-DE"/>
+        </w:rPr>
+        <w:t xml:space="preserve"> </w:t>
+      </w:r>
+      <w:proofErr w:type="spellStart"/>
+      <w:r>
+        <w:rPr>
+          <w:lang w:val="de-DE"/>
+        </w:rPr>
+        <w:t>nehmer</w:t>
+      </w:r>
+      <w:proofErr w:type="spellEnd"/>
+      <w:r>
+        <w:rPr>
+          <w:lang w:val="de-DE"/>
+        </w:rPr>
+        <w:t xml:space="preserve"> würde hätte ich 1 und 0,9) Mein </w:t>
+      </w:r>
+      <w:proofErr w:type="spellStart"/>
+      <w:r>
+        <w:rPr>
+          <w:lang w:val="de-DE"/>
+        </w:rPr>
+        <w:t>argument</w:t>
+      </w:r>
+      <w:proofErr w:type="spellEnd"/>
+      <w:r>
+        <w:rPr>
+          <w:lang w:val="de-DE"/>
+        </w:rPr>
+        <w:t xml:space="preserve"> ist, dass </w:t>
+      </w:r>
+      <w:proofErr w:type="spellStart"/>
+      <w:r>
+        <w:rPr>
+          <w:lang w:val="de-DE"/>
+        </w:rPr>
+        <w:t>topic</w:t>
+      </w:r>
+      <w:proofErr w:type="spellEnd"/>
+      <w:r>
+        <w:rPr>
+          <w:lang w:val="de-DE"/>
+        </w:rPr>
+        <w:t xml:space="preserve"> </w:t>
+      </w:r>
+      <w:proofErr w:type="spellStart"/>
+      <w:r>
+        <w:rPr>
+          <w:lang w:val="de-DE"/>
+        </w:rPr>
+        <w:t>recombinationen</w:t>
+      </w:r>
+      <w:proofErr w:type="spellEnd"/>
+      <w:r>
+        <w:rPr>
+          <w:lang w:val="de-DE"/>
+        </w:rPr>
+        <w:t xml:space="preserve"> relevanter sind, oder man eher von einer </w:t>
+      </w:r>
+      <w:proofErr w:type="spellStart"/>
+      <w:r>
+        <w:rPr>
+          <w:lang w:val="de-DE"/>
+        </w:rPr>
+        <w:t>rekombionation</w:t>
+      </w:r>
+      <w:proofErr w:type="spellEnd"/>
+      <w:r>
+        <w:rPr>
+          <w:lang w:val="de-DE"/>
+        </w:rPr>
+        <w:t xml:space="preserve"> spricht, wenn das </w:t>
+      </w:r>
+      <w:proofErr w:type="spellStart"/>
+      <w:r>
+        <w:rPr>
+          <w:lang w:val="de-DE"/>
+        </w:rPr>
+        <w:t>verhältnis</w:t>
+      </w:r>
+      <w:proofErr w:type="spellEnd"/>
+      <w:r>
+        <w:rPr>
+          <w:lang w:val="de-DE"/>
+        </w:rPr>
+        <w:t xml:space="preserve"> </w:t>
+      </w:r>
+      <w:proofErr w:type="spellStart"/>
+      <w:r>
+        <w:rPr>
+          <w:lang w:val="de-DE"/>
+        </w:rPr>
+        <w:t>aubalancierter</w:t>
+      </w:r>
+      <w:proofErr w:type="spellEnd"/>
+      <w:r>
+        <w:rPr>
+          <w:lang w:val="de-DE"/>
+        </w:rPr>
+        <w:t xml:space="preserve"> ist -&gt; das </w:t>
+      </w:r>
+      <w:proofErr w:type="spellStart"/>
+      <w:r>
+        <w:rPr>
+          <w:lang w:val="de-DE"/>
+        </w:rPr>
+        <w:t>produkt</w:t>
+      </w:r>
+      <w:proofErr w:type="spellEnd"/>
+      <w:r>
+        <w:rPr>
+          <w:lang w:val="de-DE"/>
+        </w:rPr>
+        <w:t xml:space="preserve"> wäre dafür das besse</w:t>
       </w:r>
       <w:r>
         <w:rPr>
@@ -97,13 +578,69 @@
         <w:rPr>
           <w:lang w:val="de-DE"/>
         </w:rPr>
-        <w:t xml:space="preserve"> 0.4 und 0.5 sollte sehr viel mehr gewicht bekommen als 0.1 &amp; 0.9, wobei letzteres auch gewicht haben sollte. Mir scheint als wäre das product wirklich! das beste maß dafür.</w:t>
-      </w:r>
-      <w:r>
-        <w:rPr>
-          <w:lang w:val="de-DE"/>
-        </w:rPr>
-        <w:t xml:space="preserve"> Feedback der btw dafür bekommen</w:t>
+        <w:t xml:space="preserve"> 0.4 und 0.5 sollte sehr viel mehr </w:t>
+      </w:r>
+      <w:proofErr w:type="spellStart"/>
+      <w:r>
+        <w:rPr>
+          <w:lang w:val="de-DE"/>
+        </w:rPr>
+        <w:t>gewicht</w:t>
+      </w:r>
+      <w:proofErr w:type="spellEnd"/>
+      <w:r>
+        <w:rPr>
+          <w:lang w:val="de-DE"/>
+        </w:rPr>
+        <w:t xml:space="preserve"> bekommen als 0.1 &amp; 0.9, wobei letzteres auch </w:t>
+      </w:r>
+      <w:proofErr w:type="spellStart"/>
+      <w:r>
+        <w:rPr>
+          <w:lang w:val="de-DE"/>
+        </w:rPr>
+        <w:t>gewicht</w:t>
+      </w:r>
+      <w:proofErr w:type="spellEnd"/>
+      <w:r>
+        <w:rPr>
+          <w:lang w:val="de-DE"/>
+        </w:rPr>
+        <w:t xml:space="preserve"> haben sollte. Mir scheint als wäre das </w:t>
+      </w:r>
+      <w:proofErr w:type="spellStart"/>
+      <w:r>
+        <w:rPr>
+          <w:lang w:val="de-DE"/>
+        </w:rPr>
+        <w:t>product</w:t>
+      </w:r>
+      <w:proofErr w:type="spellEnd"/>
+      <w:r>
+        <w:rPr>
+          <w:lang w:val="de-DE"/>
+        </w:rPr>
+        <w:t xml:space="preserve"> wirklich! das beste maß dafür.</w:t>
+      </w:r>
+      <w:r>
+        <w:rPr>
+          <w:lang w:val="de-DE"/>
+        </w:rPr>
+        <w:t xml:space="preserve"> Feedback der </w:t>
+      </w:r>
+      <w:proofErr w:type="spellStart"/>
+      <w:r>
+        <w:rPr>
+          <w:lang w:val="de-DE"/>
+        </w:rPr>
+        <w:t>btw</w:t>
+      </w:r>
+      <w:proofErr w:type="spellEnd"/>
+      <w:r>
+        <w:rPr>
+          <w:lang w:val="de-DE"/>
+        </w:rPr>
+        <w:t xml:space="preserve"> dafür bekommen</w:t>
       </w:r>
     </w:p>
     <w:p>
@@ -121,13 +658,237 @@
         <w:rPr>
           <w:lang w:val="de-DE"/>
         </w:rPr>
-        <w:t xml:space="preserve">Gleiches argument für das topic similarity netzwerk. Patente die über ein topic mit 0.4 und 0.5 verbunden sind, sollen alls more similar representiert werden, als topics die mit 0.1 und 0.9 verbunden sind. Vielleicht ist es hier sogar noch krasser! Man könnte das maß anpassen in dem man beispielsweise den unterschied noch mehr penalized. Beispiel: größeres der beiden *1.1 und kleineres der beiden *0.9, bei gleichstand, keine penality. Oder sogar das ganze dynamisch machen. </w:t>
-      </w:r>
-      <w:r>
-        <w:rPr>
-          <w:lang w:val="de-DE"/>
-        </w:rPr>
-        <w:t>beide teile des products vorher quadrieren!</w:t>
+        <w:t xml:space="preserve">Gleiches </w:t>
+      </w:r>
+      <w:proofErr w:type="spellStart"/>
+      <w:r>
+        <w:rPr>
+          <w:lang w:val="de-DE"/>
+        </w:rPr>
+        <w:t>argument</w:t>
+      </w:r>
+      <w:proofErr w:type="spellEnd"/>
+      <w:r>
+        <w:rPr>
+          <w:lang w:val="de-DE"/>
+        </w:rPr>
+        <w:t xml:space="preserve"> für das </w:t>
+      </w:r>
+      <w:proofErr w:type="spellStart"/>
+      <w:r>
+        <w:rPr>
+          <w:lang w:val="de-DE"/>
+        </w:rPr>
+        <w:t>topic</w:t>
+      </w:r>
+      <w:proofErr w:type="spellEnd"/>
+      <w:r>
+        <w:rPr>
+          <w:lang w:val="de-DE"/>
+        </w:rPr>
+        <w:t xml:space="preserve"> </w:t>
+      </w:r>
+      <w:proofErr w:type="spellStart"/>
+      <w:r>
+        <w:rPr>
+          <w:lang w:val="de-DE"/>
+        </w:rPr>
+        <w:t>similarity</w:t>
+      </w:r>
+      <w:proofErr w:type="spellEnd"/>
+      <w:r>
+        <w:rPr>
+          <w:lang w:val="de-DE"/>
+        </w:rPr>
+        <w:t xml:space="preserve"> </w:t>
+      </w:r>
+      <w:proofErr w:type="spellStart"/>
+      <w:r>
+        <w:rPr>
+          <w:lang w:val="de-DE"/>
+        </w:rPr>
+        <w:t>netzwerk</w:t>
+      </w:r>
+      <w:proofErr w:type="spellEnd"/>
+      <w:r>
+        <w:rPr>
+          <w:lang w:val="de-DE"/>
+        </w:rPr>
+        <w:t xml:space="preserve">. </w:t>
+      </w:r>
+      <w:proofErr w:type="gramStart"/>
+      <w:r>
+        <w:rPr>
+          <w:lang w:val="de-DE"/>
+        </w:rPr>
+        <w:t>Patente</w:t>
+      </w:r>
+      <w:proofErr w:type="gramEnd"/>
+      <w:r>
+        <w:rPr>
+          <w:lang w:val="de-DE"/>
+        </w:rPr>
+        <w:t xml:space="preserve"> die über ein </w:t>
+      </w:r>
+      <w:proofErr w:type="spellStart"/>
+      <w:r>
+        <w:rPr>
+          <w:lang w:val="de-DE"/>
+        </w:rPr>
+        <w:t>topic</w:t>
+      </w:r>
+      <w:proofErr w:type="spellEnd"/>
+      <w:r>
+        <w:rPr>
+          <w:lang w:val="de-DE"/>
+        </w:rPr>
+        <w:t xml:space="preserve"> mit 0.4 und 0.5 verbunden sind, sollen </w:t>
+      </w:r>
+      <w:proofErr w:type="spellStart"/>
+      <w:r>
+        <w:rPr>
+          <w:lang w:val="de-DE"/>
+        </w:rPr>
+        <w:t>alls</w:t>
+      </w:r>
+      <w:proofErr w:type="spellEnd"/>
+      <w:r>
+        <w:rPr>
+          <w:lang w:val="de-DE"/>
+        </w:rPr>
+        <w:t xml:space="preserve"> </w:t>
+      </w:r>
+      <w:proofErr w:type="spellStart"/>
+      <w:r>
+        <w:rPr>
+          <w:lang w:val="de-DE"/>
+        </w:rPr>
+        <w:t>more</w:t>
+      </w:r>
+      <w:proofErr w:type="spellEnd"/>
+      <w:r>
+        <w:rPr>
+          <w:lang w:val="de-DE"/>
+        </w:rPr>
+        <w:t xml:space="preserve"> </w:t>
+      </w:r>
+      <w:proofErr w:type="spellStart"/>
+      <w:r>
+        <w:rPr>
+          <w:lang w:val="de-DE"/>
+        </w:rPr>
+        <w:t>similar</w:t>
+      </w:r>
+      <w:proofErr w:type="spellEnd"/>
+      <w:r>
+        <w:rPr>
+          <w:lang w:val="de-DE"/>
+        </w:rPr>
+        <w:t xml:space="preserve"> </w:t>
+      </w:r>
+      <w:proofErr w:type="spellStart"/>
+      <w:r>
+        <w:rPr>
+          <w:lang w:val="de-DE"/>
+        </w:rPr>
+        <w:t>representiert</w:t>
+      </w:r>
+      <w:proofErr w:type="spellEnd"/>
+      <w:r>
+        <w:rPr>
+          <w:lang w:val="de-DE"/>
+        </w:rPr>
+        <w:t xml:space="preserve"> werden, als </w:t>
+      </w:r>
+      <w:proofErr w:type="spellStart"/>
+      <w:r>
+        <w:rPr>
+          <w:lang w:val="de-DE"/>
+        </w:rPr>
+        <w:t>topics</w:t>
+      </w:r>
+      <w:proofErr w:type="spellEnd"/>
+      <w:r>
+        <w:rPr>
+          <w:lang w:val="de-DE"/>
+        </w:rPr>
+        <w:t xml:space="preserve"> die mit 0.1 und 0.9 verbunden sind. Vielleicht ist es hier sogar noch krasser! Man könnte das </w:t>
+      </w:r>
+      <w:proofErr w:type="spellStart"/>
+      <w:r>
+        <w:rPr>
+          <w:lang w:val="de-DE"/>
+        </w:rPr>
+        <w:t>maß</w:t>
+      </w:r>
+      <w:proofErr w:type="spellEnd"/>
+      <w:r>
+        <w:rPr>
+          <w:lang w:val="de-DE"/>
+        </w:rPr>
+        <w:t xml:space="preserve"> anpassen in dem man beispielsweise den unterschied noch mehr </w:t>
+      </w:r>
+      <w:proofErr w:type="spellStart"/>
+      <w:r>
+        <w:rPr>
+          <w:lang w:val="de-DE"/>
+        </w:rPr>
+        <w:t>penalized</w:t>
+      </w:r>
+      <w:proofErr w:type="spellEnd"/>
+      <w:r>
+        <w:rPr>
+          <w:lang w:val="de-DE"/>
+        </w:rPr>
+        <w:t xml:space="preserve">. Beispiel: größeres der beiden *1.1 und kleineres der beiden *0.9, bei gleichstand, keine </w:t>
+      </w:r>
+      <w:proofErr w:type="spellStart"/>
+      <w:r>
+        <w:rPr>
+          <w:lang w:val="de-DE"/>
+        </w:rPr>
+        <w:t>penality</w:t>
+      </w:r>
+      <w:proofErr w:type="spellEnd"/>
+      <w:r>
+        <w:rPr>
+          <w:lang w:val="de-DE"/>
+        </w:rPr>
+        <w:t xml:space="preserve">. Oder sogar das ganze dynamisch machen. </w:t>
+      </w:r>
+      <w:r>
+        <w:rPr>
+          <w:lang w:val="de-DE"/>
+        </w:rPr>
+        <w:t xml:space="preserve">beide </w:t>
+      </w:r>
+      <w:proofErr w:type="spellStart"/>
+      <w:r>
+        <w:rPr>
+          <w:lang w:val="de-DE"/>
+        </w:rPr>
+        <w:t>teile</w:t>
+      </w:r>
+      <w:proofErr w:type="spellEnd"/>
+      <w:r>
+        <w:rPr>
+          <w:lang w:val="de-DE"/>
+        </w:rPr>
+        <w:t xml:space="preserve"> des </w:t>
+      </w:r>
+      <w:proofErr w:type="spellStart"/>
+      <w:r>
+        <w:rPr>
+          <w:lang w:val="de-DE"/>
+        </w:rPr>
+        <w:t>products</w:t>
+      </w:r>
+      <w:proofErr w:type="spellEnd"/>
+      <w:r>
+        <w:rPr>
+          <w:lang w:val="de-DE"/>
+        </w:rPr>
+        <w:t xml:space="preserve"> vorher quadrieren!</w:t>
       </w:r>
     </w:p>
     <w:p>
@@ -138,11 +899,26 @@
           <w:numId w:val="1"/>
         </w:numPr>
       </w:pPr>
-      <w:r>
-        <w:t>Emphazise that this thesis is f</w:t>
-      </w:r>
-      <w:r>
-        <w:t>ocusing on the development of this framework and not on it’s optimization!</w:t>
+      <w:proofErr w:type="spellStart"/>
+      <w:r>
+        <w:t>Emphazise</w:t>
+      </w:r>
+      <w:proofErr w:type="spellEnd"/>
+      <w:r>
+        <w:t xml:space="preserve"> that this thesis is f</w:t>
+      </w:r>
+      <w:r>
+        <w:t xml:space="preserve">ocusing on the development of this framework and not on </w:t>
+      </w:r>
+      <w:proofErr w:type="spellStart"/>
+      <w:proofErr w:type="gramStart"/>
+      <w:r>
+        <w:t>it’s</w:t>
+      </w:r>
+      <w:proofErr w:type="spellEnd"/>
+      <w:proofErr w:type="gramEnd"/>
+      <w:r>
+        <w:t xml:space="preserve"> optimization!</w:t>
       </w:r>
     </w:p>
     <w:p>
@@ -166,7 +942,15 @@
         </w:numPr>
       </w:pPr>
       <w:r>
-        <w:t>For community detection weighted label propagation we can use all edges instead of the 3 biggest</w:t>
+        <w:t xml:space="preserve">For community detection weighted label </w:t>
+      </w:r>
+      <w:proofErr w:type="gramStart"/>
+      <w:r>
+        <w:t>propagation</w:t>
+      </w:r>
+      <w:proofErr w:type="gramEnd"/>
+      <w:r>
+        <w:t xml:space="preserve"> we can use all edges instead of the 3 biggest</w:t>
       </w:r>
     </w:p>
     <w:p>
@@ -234,14 +1018,72 @@
         <w:rPr>
           <w:lang w:val="de-DE"/>
         </w:rPr>
-        <w:t xml:space="preserve"> ich soetwas schreiben wie “</w:t>
-      </w:r>
-      <w:r>
-        <w:rPr>
-          <w:lang w:val="de-DE"/>
-        </w:rPr>
-        <w:t>das ist zwar mit kannonen auf patzen geschossen, aber ich wollte es lernen“ als motivation</w:t>
-      </w:r>
+        <w:t xml:space="preserve"> ich </w:t>
+      </w:r>
+      <w:proofErr w:type="spellStart"/>
+      <w:r>
+        <w:rPr>
+          <w:lang w:val="de-DE"/>
+        </w:rPr>
+        <w:t>soetwas</w:t>
+      </w:r>
+      <w:proofErr w:type="spellEnd"/>
+      <w:r>
+        <w:rPr>
+          <w:lang w:val="de-DE"/>
+        </w:rPr>
+        <w:t xml:space="preserve"> schreiben wie “</w:t>
+      </w:r>
+      <w:r>
+        <w:rPr>
+          <w:lang w:val="de-DE"/>
+        </w:rPr>
+        <w:t xml:space="preserve">das ist zwar mit </w:t>
+      </w:r>
+      <w:proofErr w:type="spellStart"/>
+      <w:r>
+        <w:rPr>
+          <w:lang w:val="de-DE"/>
+        </w:rPr>
+        <w:t>kannonen</w:t>
+      </w:r>
+      <w:proofErr w:type="spellEnd"/>
+      <w:r>
+        <w:rPr>
+          <w:lang w:val="de-DE"/>
+        </w:rPr>
+        <w:t xml:space="preserve"> </w:t>
+      </w:r>
+      <w:proofErr w:type="gramStart"/>
+      <w:r>
+        <w:rPr>
+          <w:lang w:val="de-DE"/>
+        </w:rPr>
+        <w:t xml:space="preserve">auf </w:t>
+      </w:r>
+      <w:proofErr w:type="spellStart"/>
+      <w:r>
+        <w:rPr>
+          <w:lang w:val="de-DE"/>
+        </w:rPr>
+        <w:t>patzen</w:t>
+      </w:r>
+      <w:proofErr w:type="spellEnd"/>
+      <w:proofErr w:type="gramEnd"/>
+      <w:r>
+        <w:rPr>
+          <w:lang w:val="de-DE"/>
+        </w:rPr>
+        <w:t xml:space="preserve"> geschossen, aber ich wollte es lernen“ als </w:t>
+      </w:r>
+      <w:proofErr w:type="spellStart"/>
+      <w:r>
+        <w:rPr>
+          <w:lang w:val="de-DE"/>
+        </w:rPr>
+        <w:t>motivation</w:t>
+      </w:r>
+      <w:proofErr w:type="spellEnd"/>
     </w:p>
     <w:p>
       <w:pPr>
@@ -251,8 +1093,13 @@
           <w:numId w:val="1"/>
         </w:numPr>
       </w:pPr>
-      <w:r>
-        <w:t>Emphazise that your work is t</w:t>
+      <w:proofErr w:type="spellStart"/>
+      <w:r>
+        <w:t>Emphazise</w:t>
+      </w:r>
+      <w:proofErr w:type="spellEnd"/>
+      <w:r>
+        <w:t xml:space="preserve"> that your work is t</w:t>
       </w:r>
       <w:r>
         <w:t xml:space="preserve">he foundation for a whole research project. The focus was on developing new ideas and implementing them for first insights. The optimization of these ideas and measures is expected to be done in the context of the research project itself. </w:t>
@@ -267,7 +1114,15 @@
         </w:numPr>
       </w:pPr>
       <w:r>
-        <w:t xml:space="preserve">The unconnected ness of the graphs reduce the number of community detection algorithms drastically. </w:t>
+        <w:t xml:space="preserve">The unconnected ness of the graphs </w:t>
+      </w:r>
+      <w:proofErr w:type="gramStart"/>
+      <w:r>
+        <w:t>reduce</w:t>
+      </w:r>
+      <w:proofErr w:type="gramEnd"/>
+      <w:r>
+        <w:t xml:space="preserve"> the number of community detection algorithms drastically. </w:t>
       </w:r>
     </w:p>
     <w:p>
@@ -291,7 +1146,23 @@
         </w:numPr>
       </w:pPr>
       <w:r>
-        <w:t>When talking about community lifetimes, keep in mind that you favored the oldest community, if there were multiple communities identified by one topk in a window</w:t>
+        <w:t xml:space="preserve">When talking about community lifetimes, keep in mind that you </w:t>
+      </w:r>
+      <w:proofErr w:type="spellStart"/>
+      <w:r>
+        <w:t>favored</w:t>
+      </w:r>
+      <w:proofErr w:type="spellEnd"/>
+      <w:r>
+        <w:t xml:space="preserve"> the oldest community, if there were multiple communities identified by one </w:t>
+      </w:r>
+      <w:proofErr w:type="spellStart"/>
+      <w:r>
+        <w:t>topk</w:t>
+      </w:r>
+      <w:proofErr w:type="spellEnd"/>
+      <w:r>
+        <w:t xml:space="preserve"> in a window</w:t>
       </w:r>
     </w:p>
     <w:p/>
@@ -333,7 +1204,29 @@
           <w:szCs w:val="20"/>
           <w:lang w:eastAsia="en-GB"/>
         </w:rPr>
-        <w:t># unsuitable algorithms - crip #</w:t>
+        <w:t xml:space="preserve"># unsuitable algorithms - </w:t>
+      </w:r>
+      <w:proofErr w:type="spellStart"/>
+      <w:r>
+        <w:rPr>
+          <w:rFonts w:ascii="Courier New" w:eastAsia="Times New Roman" w:hAnsi="Courier New" w:cs="Courier New"/>
+          <w:color w:val="808080"/>
+          <w:sz w:val="20"/>
+          <w:szCs w:val="20"/>
+          <w:lang w:eastAsia="en-GB"/>
+        </w:rPr>
+        <w:t>crip</w:t>
+      </w:r>
+      <w:proofErr w:type="spellEnd"/>
+      <w:r>
+        <w:rPr>
+          <w:rFonts w:ascii="Courier New" w:eastAsia="Times New Roman" w:hAnsi="Courier New" w:cs="Courier New"/>
+          <w:color w:val="808080"/>
+          <w:sz w:val="20"/>
+          <w:szCs w:val="20"/>
+          <w:lang w:eastAsia="en-GB"/>
+        </w:rPr>
+        <w:t xml:space="preserve"> #</w:t>
       </w:r>
       <w:r>
         <w:rPr>
@@ -364,137 +1257,416 @@
           <w:lang w:eastAsia="en-GB"/>
         </w:rPr>
         <w:br/>
-        <w:t>lp2_commu = {}                          # Label Propagation (cdlib) | no weight consideration</w:t>
-      </w:r>
-      <w:r>
-        <w:rPr>
-          <w:rFonts w:ascii="Courier New" w:eastAsia="Times New Roman" w:hAnsi="Courier New" w:cs="Courier New"/>
-          <w:color w:val="6A8759"/>
-          <w:sz w:val="20"/>
-          <w:szCs w:val="20"/>
-          <w:lang w:eastAsia="en-GB"/>
-        </w:rPr>
-        <w:br/>
-        <w:t xml:space="preserve">leiden_commu = {}                       #                           | need connected graph </w:t>
-      </w:r>
-      <w:r>
-        <w:rPr>
-          <w:rFonts w:ascii="Courier New" w:eastAsia="Times New Roman" w:hAnsi="Courier New" w:cs="Courier New"/>
-          <w:color w:val="6A8759"/>
-          <w:sz w:val="20"/>
-          <w:szCs w:val="20"/>
-          <w:lang w:eastAsia="en-GB"/>
-        </w:rPr>
-        <w:br/>
-        <w:t xml:space="preserve">walktrap_commu = {}                     #                           | need connected graph </w:t>
-      </w:r>
-      <w:r>
-        <w:rPr>
-          <w:rFonts w:ascii="Courier New" w:eastAsia="Times New Roman" w:hAnsi="Courier New" w:cs="Courier New"/>
-          <w:color w:val="6A8759"/>
-          <w:sz w:val="20"/>
-          <w:szCs w:val="20"/>
-          <w:lang w:eastAsia="en-GB"/>
-        </w:rPr>
-        <w:br/>
-        <w:t xml:space="preserve">eigenvector_commu = {}                  #                           | need connected graph </w:t>
-      </w:r>
-      <w:r>
-        <w:rPr>
-          <w:rFonts w:ascii="Courier New" w:eastAsia="Times New Roman" w:hAnsi="Courier New" w:cs="Courier New"/>
-          <w:color w:val="6A8759"/>
-          <w:sz w:val="20"/>
-          <w:szCs w:val="20"/>
-          <w:lang w:eastAsia="en-GB"/>
-        </w:rPr>
-        <w:br/>
-        <w:t xml:space="preserve">spinglass_commu = {}                    #                           | need connected graph </w:t>
-      </w:r>
-      <w:r>
-        <w:rPr>
-          <w:rFonts w:ascii="Courier New" w:eastAsia="Times New Roman" w:hAnsi="Courier New" w:cs="Courier New"/>
-          <w:color w:val="6A8759"/>
-          <w:sz w:val="20"/>
-          <w:szCs w:val="20"/>
-          <w:lang w:eastAsia="en-GB"/>
-        </w:rPr>
-        <w:br/>
-      </w:r>
-      <w:r>
-        <w:rPr>
-          <w:rFonts w:ascii="Courier New" w:eastAsia="Times New Roman" w:hAnsi="Courier New" w:cs="Courier New"/>
-          <w:color w:val="6A8759"/>
-          <w:sz w:val="20"/>
-          <w:szCs w:val="20"/>
-          <w:lang w:eastAsia="en-GB"/>
-        </w:rPr>
-        <w:br/>
-        <w:t>gdmp2_commu = {}                        #                           | does not procude communities</w:t>
-      </w:r>
-      <w:r>
-        <w:rPr>
-          <w:rFonts w:ascii="Courier New" w:eastAsia="Times New Roman" w:hAnsi="Courier New" w:cs="Courier New"/>
-          <w:color w:val="6A8759"/>
-          <w:sz w:val="20"/>
-          <w:szCs w:val="20"/>
-          <w:lang w:eastAsia="en-GB"/>
-        </w:rPr>
-        <w:br/>
-        <w:t>paris_commu = {}                        #                           | does not seem to work porperly #todo check why?</w:t>
-      </w:r>
-      <w:r>
-        <w:rPr>
-          <w:rFonts w:ascii="Courier New" w:eastAsia="Times New Roman" w:hAnsi="Courier New" w:cs="Courier New"/>
-          <w:color w:val="6A8759"/>
-          <w:sz w:val="20"/>
-          <w:szCs w:val="20"/>
-          <w:lang w:eastAsia="en-GB"/>
-        </w:rPr>
-        <w:br/>
-      </w:r>
-      <w:r>
-        <w:rPr>
-          <w:rFonts w:ascii="Courier New" w:eastAsia="Times New Roman" w:hAnsi="Courier New" w:cs="Courier New"/>
-          <w:color w:val="6A8759"/>
-          <w:sz w:val="20"/>
-          <w:szCs w:val="20"/>
-          <w:lang w:eastAsia="en-GB"/>
-        </w:rPr>
-        <w:br/>
-        <w:t>sbm_dl_commu = {}                       #                           | need GraphTool</w:t>
-      </w:r>
-      <w:r>
-        <w:rPr>
-          <w:rFonts w:ascii="Courier New" w:eastAsia="Times New Roman" w:hAnsi="Courier New" w:cs="Courier New"/>
-          <w:color w:val="6A8759"/>
-          <w:sz w:val="20"/>
-          <w:szCs w:val="20"/>
-          <w:lang w:eastAsia="en-GB"/>
-        </w:rPr>
-        <w:br/>
-        <w:t>sbm_dl_nested_commu = {}                #                           | need GraphTool</w:t>
-      </w:r>
-      <w:r>
-        <w:rPr>
-          <w:rFonts w:ascii="Courier New" w:eastAsia="Times New Roman" w:hAnsi="Courier New" w:cs="Courier New"/>
-          <w:color w:val="6A8759"/>
-          <w:sz w:val="20"/>
-          <w:szCs w:val="20"/>
-          <w:lang w:eastAsia="en-GB"/>
-        </w:rPr>
-        <w:br/>
-        <w:t>infomap_commu = {}                      #                           | needs Linux (I assume)</w:t>
-      </w:r>
-      <w:r>
-        <w:rPr>
-          <w:rFonts w:ascii="Courier New" w:eastAsia="Times New Roman" w:hAnsi="Courier New" w:cs="Courier New"/>
-          <w:color w:val="6A8759"/>
-          <w:sz w:val="20"/>
-          <w:szCs w:val="20"/>
-          <w:lang w:eastAsia="en-GB"/>
-        </w:rPr>
-        <w:br/>
-        <w:t>aslpaw_commu = {}                       #                           | needs Linux (I assume)</w:t>
+        <w:t>lp2_commu = {}                          # Label Propagation (</w:t>
+      </w:r>
+      <w:proofErr w:type="spellStart"/>
+      <w:r>
+        <w:rPr>
+          <w:rFonts w:ascii="Courier New" w:eastAsia="Times New Roman" w:hAnsi="Courier New" w:cs="Courier New"/>
+          <w:color w:val="6A8759"/>
+          <w:sz w:val="20"/>
+          <w:szCs w:val="20"/>
+          <w:lang w:eastAsia="en-GB"/>
+        </w:rPr>
+        <w:t>cdlib</w:t>
+      </w:r>
+      <w:proofErr w:type="spellEnd"/>
+      <w:r>
+        <w:rPr>
+          <w:rFonts w:ascii="Courier New" w:eastAsia="Times New Roman" w:hAnsi="Courier New" w:cs="Courier New"/>
+          <w:color w:val="6A8759"/>
+          <w:sz w:val="20"/>
+          <w:szCs w:val="20"/>
+          <w:lang w:eastAsia="en-GB"/>
+        </w:rPr>
+        <w:t>) | no weight consideration</w:t>
+      </w:r>
+      <w:r>
+        <w:rPr>
+          <w:rFonts w:ascii="Courier New" w:eastAsia="Times New Roman" w:hAnsi="Courier New" w:cs="Courier New"/>
+          <w:color w:val="6A8759"/>
+          <w:sz w:val="20"/>
+          <w:szCs w:val="20"/>
+          <w:lang w:eastAsia="en-GB"/>
+        </w:rPr>
+        <w:br/>
+      </w:r>
+      <w:proofErr w:type="spellStart"/>
+      <w:r>
+        <w:rPr>
+          <w:rFonts w:ascii="Courier New" w:eastAsia="Times New Roman" w:hAnsi="Courier New" w:cs="Courier New"/>
+          <w:color w:val="6A8759"/>
+          <w:sz w:val="20"/>
+          <w:szCs w:val="20"/>
+          <w:lang w:eastAsia="en-GB"/>
+        </w:rPr>
+        <w:t>leiden_commu</w:t>
+      </w:r>
+      <w:proofErr w:type="spellEnd"/>
+      <w:r>
+        <w:rPr>
+          <w:rFonts w:ascii="Courier New" w:eastAsia="Times New Roman" w:hAnsi="Courier New" w:cs="Courier New"/>
+          <w:color w:val="6A8759"/>
+          <w:sz w:val="20"/>
+          <w:szCs w:val="20"/>
+          <w:lang w:eastAsia="en-GB"/>
+        </w:rPr>
+        <w:t xml:space="preserve"> = {}                       #                           | need connected graph </w:t>
+      </w:r>
+      <w:r>
+        <w:rPr>
+          <w:rFonts w:ascii="Courier New" w:eastAsia="Times New Roman" w:hAnsi="Courier New" w:cs="Courier New"/>
+          <w:color w:val="6A8759"/>
+          <w:sz w:val="20"/>
+          <w:szCs w:val="20"/>
+          <w:lang w:eastAsia="en-GB"/>
+        </w:rPr>
+        <w:br/>
+      </w:r>
+      <w:proofErr w:type="spellStart"/>
+      <w:r>
+        <w:rPr>
+          <w:rFonts w:ascii="Courier New" w:eastAsia="Times New Roman" w:hAnsi="Courier New" w:cs="Courier New"/>
+          <w:color w:val="6A8759"/>
+          <w:sz w:val="20"/>
+          <w:szCs w:val="20"/>
+          <w:lang w:eastAsia="en-GB"/>
+        </w:rPr>
+        <w:t>walktrap_commu</w:t>
+      </w:r>
+      <w:proofErr w:type="spellEnd"/>
+      <w:r>
+        <w:rPr>
+          <w:rFonts w:ascii="Courier New" w:eastAsia="Times New Roman" w:hAnsi="Courier New" w:cs="Courier New"/>
+          <w:color w:val="6A8759"/>
+          <w:sz w:val="20"/>
+          <w:szCs w:val="20"/>
+          <w:lang w:eastAsia="en-GB"/>
+        </w:rPr>
+        <w:t xml:space="preserve"> = {}                     #                           | need connected graph </w:t>
+      </w:r>
+      <w:r>
+        <w:rPr>
+          <w:rFonts w:ascii="Courier New" w:eastAsia="Times New Roman" w:hAnsi="Courier New" w:cs="Courier New"/>
+          <w:color w:val="6A8759"/>
+          <w:sz w:val="20"/>
+          <w:szCs w:val="20"/>
+          <w:lang w:eastAsia="en-GB"/>
+        </w:rPr>
+        <w:br/>
+      </w:r>
+      <w:proofErr w:type="spellStart"/>
+      <w:r>
+        <w:rPr>
+          <w:rFonts w:ascii="Courier New" w:eastAsia="Times New Roman" w:hAnsi="Courier New" w:cs="Courier New"/>
+          <w:color w:val="6A8759"/>
+          <w:sz w:val="20"/>
+          <w:szCs w:val="20"/>
+          <w:lang w:eastAsia="en-GB"/>
+        </w:rPr>
+        <w:t>eigenvector_commu</w:t>
+      </w:r>
+      <w:proofErr w:type="spellEnd"/>
+      <w:r>
+        <w:rPr>
+          <w:rFonts w:ascii="Courier New" w:eastAsia="Times New Roman" w:hAnsi="Courier New" w:cs="Courier New"/>
+          <w:color w:val="6A8759"/>
+          <w:sz w:val="20"/>
+          <w:szCs w:val="20"/>
+          <w:lang w:eastAsia="en-GB"/>
+        </w:rPr>
+        <w:t xml:space="preserve"> = {}                  #                           | need connected graph </w:t>
+      </w:r>
+      <w:r>
+        <w:rPr>
+          <w:rFonts w:ascii="Courier New" w:eastAsia="Times New Roman" w:hAnsi="Courier New" w:cs="Courier New"/>
+          <w:color w:val="6A8759"/>
+          <w:sz w:val="20"/>
+          <w:szCs w:val="20"/>
+          <w:lang w:eastAsia="en-GB"/>
+        </w:rPr>
+        <w:br/>
+      </w:r>
+      <w:proofErr w:type="spellStart"/>
+      <w:r>
+        <w:rPr>
+          <w:rFonts w:ascii="Courier New" w:eastAsia="Times New Roman" w:hAnsi="Courier New" w:cs="Courier New"/>
+          <w:color w:val="6A8759"/>
+          <w:sz w:val="20"/>
+          <w:szCs w:val="20"/>
+          <w:lang w:eastAsia="en-GB"/>
+        </w:rPr>
+        <w:t>spinglass_commu</w:t>
+      </w:r>
+      <w:proofErr w:type="spellEnd"/>
+      <w:r>
+        <w:rPr>
+          <w:rFonts w:ascii="Courier New" w:eastAsia="Times New Roman" w:hAnsi="Courier New" w:cs="Courier New"/>
+          <w:color w:val="6A8759"/>
+          <w:sz w:val="20"/>
+          <w:szCs w:val="20"/>
+          <w:lang w:eastAsia="en-GB"/>
+        </w:rPr>
+        <w:t xml:space="preserve"> = {}                    #                           | need connected graph </w:t>
+      </w:r>
+      <w:r>
+        <w:rPr>
+          <w:rFonts w:ascii="Courier New" w:eastAsia="Times New Roman" w:hAnsi="Courier New" w:cs="Courier New"/>
+          <w:color w:val="6A8759"/>
+          <w:sz w:val="20"/>
+          <w:szCs w:val="20"/>
+          <w:lang w:eastAsia="en-GB"/>
+        </w:rPr>
+        <w:br/>
+      </w:r>
+      <w:r>
+        <w:rPr>
+          <w:rFonts w:ascii="Courier New" w:eastAsia="Times New Roman" w:hAnsi="Courier New" w:cs="Courier New"/>
+          <w:color w:val="6A8759"/>
+          <w:sz w:val="20"/>
+          <w:szCs w:val="20"/>
+          <w:lang w:eastAsia="en-GB"/>
+        </w:rPr>
+        <w:br/>
+        <w:t xml:space="preserve">gdmp2_commu = {}                        #                           | does not </w:t>
+      </w:r>
+      <w:proofErr w:type="spellStart"/>
+      <w:r>
+        <w:rPr>
+          <w:rFonts w:ascii="Courier New" w:eastAsia="Times New Roman" w:hAnsi="Courier New" w:cs="Courier New"/>
+          <w:color w:val="6A8759"/>
+          <w:sz w:val="20"/>
+          <w:szCs w:val="20"/>
+          <w:lang w:eastAsia="en-GB"/>
+        </w:rPr>
+        <w:t>procude</w:t>
+      </w:r>
+      <w:proofErr w:type="spellEnd"/>
+      <w:r>
+        <w:rPr>
+          <w:rFonts w:ascii="Courier New" w:eastAsia="Times New Roman" w:hAnsi="Courier New" w:cs="Courier New"/>
+          <w:color w:val="6A8759"/>
+          <w:sz w:val="20"/>
+          <w:szCs w:val="20"/>
+          <w:lang w:eastAsia="en-GB"/>
+        </w:rPr>
+        <w:t xml:space="preserve"> communities</w:t>
+      </w:r>
+      <w:r>
+        <w:rPr>
+          <w:rFonts w:ascii="Courier New" w:eastAsia="Times New Roman" w:hAnsi="Courier New" w:cs="Courier New"/>
+          <w:color w:val="6A8759"/>
+          <w:sz w:val="20"/>
+          <w:szCs w:val="20"/>
+          <w:lang w:eastAsia="en-GB"/>
+        </w:rPr>
+        <w:br/>
+      </w:r>
+      <w:proofErr w:type="spellStart"/>
+      <w:r>
+        <w:rPr>
+          <w:rFonts w:ascii="Courier New" w:eastAsia="Times New Roman" w:hAnsi="Courier New" w:cs="Courier New"/>
+          <w:color w:val="6A8759"/>
+          <w:sz w:val="20"/>
+          <w:szCs w:val="20"/>
+          <w:lang w:eastAsia="en-GB"/>
+        </w:rPr>
+        <w:t>paris_commu</w:t>
+      </w:r>
+      <w:proofErr w:type="spellEnd"/>
+      <w:r>
+        <w:rPr>
+          <w:rFonts w:ascii="Courier New" w:eastAsia="Times New Roman" w:hAnsi="Courier New" w:cs="Courier New"/>
+          <w:color w:val="6A8759"/>
+          <w:sz w:val="20"/>
+          <w:szCs w:val="20"/>
+          <w:lang w:eastAsia="en-GB"/>
+        </w:rPr>
+        <w:t xml:space="preserve"> = {}                        #                           | does not seem to work </w:t>
+      </w:r>
+      <w:proofErr w:type="spellStart"/>
+      <w:r>
+        <w:rPr>
+          <w:rFonts w:ascii="Courier New" w:eastAsia="Times New Roman" w:hAnsi="Courier New" w:cs="Courier New"/>
+          <w:color w:val="6A8759"/>
+          <w:sz w:val="20"/>
+          <w:szCs w:val="20"/>
+          <w:lang w:eastAsia="en-GB"/>
+        </w:rPr>
+        <w:t>porperly</w:t>
+      </w:r>
+      <w:proofErr w:type="spellEnd"/>
+      <w:r>
+        <w:rPr>
+          <w:rFonts w:ascii="Courier New" w:eastAsia="Times New Roman" w:hAnsi="Courier New" w:cs="Courier New"/>
+          <w:color w:val="6A8759"/>
+          <w:sz w:val="20"/>
+          <w:szCs w:val="20"/>
+          <w:lang w:eastAsia="en-GB"/>
+        </w:rPr>
+        <w:t xml:space="preserve"> #todo check why?</w:t>
+      </w:r>
+      <w:r>
+        <w:rPr>
+          <w:rFonts w:ascii="Courier New" w:eastAsia="Times New Roman" w:hAnsi="Courier New" w:cs="Courier New"/>
+          <w:color w:val="6A8759"/>
+          <w:sz w:val="20"/>
+          <w:szCs w:val="20"/>
+          <w:lang w:eastAsia="en-GB"/>
+        </w:rPr>
+        <w:br/>
+      </w:r>
+      <w:r>
+        <w:rPr>
+          <w:rFonts w:ascii="Courier New" w:eastAsia="Times New Roman" w:hAnsi="Courier New" w:cs="Courier New"/>
+          <w:color w:val="6A8759"/>
+          <w:sz w:val="20"/>
+          <w:szCs w:val="20"/>
+          <w:lang w:eastAsia="en-GB"/>
+        </w:rPr>
+        <w:br/>
+      </w:r>
+      <w:proofErr w:type="spellStart"/>
+      <w:r>
+        <w:rPr>
+          <w:rFonts w:ascii="Courier New" w:eastAsia="Times New Roman" w:hAnsi="Courier New" w:cs="Courier New"/>
+          <w:color w:val="6A8759"/>
+          <w:sz w:val="20"/>
+          <w:szCs w:val="20"/>
+          <w:lang w:eastAsia="en-GB"/>
+        </w:rPr>
+        <w:t>sbm_dl_commu</w:t>
+      </w:r>
+      <w:proofErr w:type="spellEnd"/>
+      <w:r>
+        <w:rPr>
+          <w:rFonts w:ascii="Courier New" w:eastAsia="Times New Roman" w:hAnsi="Courier New" w:cs="Courier New"/>
+          <w:color w:val="6A8759"/>
+          <w:sz w:val="20"/>
+          <w:szCs w:val="20"/>
+          <w:lang w:eastAsia="en-GB"/>
+        </w:rPr>
+        <w:t xml:space="preserve"> = {}                       #                           | need </w:t>
+      </w:r>
+      <w:proofErr w:type="spellStart"/>
+      <w:r>
+        <w:rPr>
+          <w:rFonts w:ascii="Courier New" w:eastAsia="Times New Roman" w:hAnsi="Courier New" w:cs="Courier New"/>
+          <w:color w:val="6A8759"/>
+          <w:sz w:val="20"/>
+          <w:szCs w:val="20"/>
+          <w:lang w:eastAsia="en-GB"/>
+        </w:rPr>
+        <w:t>GraphTool</w:t>
+      </w:r>
+      <w:proofErr w:type="spellEnd"/>
+      <w:r>
+        <w:rPr>
+          <w:rFonts w:ascii="Courier New" w:eastAsia="Times New Roman" w:hAnsi="Courier New" w:cs="Courier New"/>
+          <w:color w:val="6A8759"/>
+          <w:sz w:val="20"/>
+          <w:szCs w:val="20"/>
+          <w:lang w:eastAsia="en-GB"/>
+        </w:rPr>
+        <w:br/>
+      </w:r>
+      <w:proofErr w:type="spellStart"/>
+      <w:r>
+        <w:rPr>
+          <w:rFonts w:ascii="Courier New" w:eastAsia="Times New Roman" w:hAnsi="Courier New" w:cs="Courier New"/>
+          <w:color w:val="6A8759"/>
+          <w:sz w:val="20"/>
+          <w:szCs w:val="20"/>
+          <w:lang w:eastAsia="en-GB"/>
+        </w:rPr>
+        <w:t>sbm_dl_nested_commu</w:t>
+      </w:r>
+      <w:proofErr w:type="spellEnd"/>
+      <w:r>
+        <w:rPr>
+          <w:rFonts w:ascii="Courier New" w:eastAsia="Times New Roman" w:hAnsi="Courier New" w:cs="Courier New"/>
+          <w:color w:val="6A8759"/>
+          <w:sz w:val="20"/>
+          <w:szCs w:val="20"/>
+          <w:lang w:eastAsia="en-GB"/>
+        </w:rPr>
+        <w:t xml:space="preserve"> = {}                #                           | need </w:t>
+      </w:r>
+      <w:proofErr w:type="spellStart"/>
+      <w:r>
+        <w:rPr>
+          <w:rFonts w:ascii="Courier New" w:eastAsia="Times New Roman" w:hAnsi="Courier New" w:cs="Courier New"/>
+          <w:color w:val="6A8759"/>
+          <w:sz w:val="20"/>
+          <w:szCs w:val="20"/>
+          <w:lang w:eastAsia="en-GB"/>
+        </w:rPr>
+        <w:t>GraphTool</w:t>
+      </w:r>
+      <w:proofErr w:type="spellEnd"/>
+      <w:r>
+        <w:rPr>
+          <w:rFonts w:ascii="Courier New" w:eastAsia="Times New Roman" w:hAnsi="Courier New" w:cs="Courier New"/>
+          <w:color w:val="6A8759"/>
+          <w:sz w:val="20"/>
+          <w:szCs w:val="20"/>
+          <w:lang w:eastAsia="en-GB"/>
+        </w:rPr>
+        <w:br/>
+      </w:r>
+      <w:proofErr w:type="spellStart"/>
+      <w:r>
+        <w:rPr>
+          <w:rFonts w:ascii="Courier New" w:eastAsia="Times New Roman" w:hAnsi="Courier New" w:cs="Courier New"/>
+          <w:color w:val="6A8759"/>
+          <w:sz w:val="20"/>
+          <w:szCs w:val="20"/>
+          <w:lang w:eastAsia="en-GB"/>
+        </w:rPr>
+        <w:t>infomap_commu</w:t>
+      </w:r>
+      <w:proofErr w:type="spellEnd"/>
+      <w:r>
+        <w:rPr>
+          <w:rFonts w:ascii="Courier New" w:eastAsia="Times New Roman" w:hAnsi="Courier New" w:cs="Courier New"/>
+          <w:color w:val="6A8759"/>
+          <w:sz w:val="20"/>
+          <w:szCs w:val="20"/>
+          <w:lang w:eastAsia="en-GB"/>
+        </w:rPr>
+        <w:t xml:space="preserve"> = {}                      #                           | needs Linux (I assume)</w:t>
+      </w:r>
+      <w:r>
+        <w:rPr>
+          <w:rFonts w:ascii="Courier New" w:eastAsia="Times New Roman" w:hAnsi="Courier New" w:cs="Courier New"/>
+          <w:color w:val="6A8759"/>
+          <w:sz w:val="20"/>
+          <w:szCs w:val="20"/>
+          <w:lang w:eastAsia="en-GB"/>
+        </w:rPr>
+        <w:br/>
+      </w:r>
+      <w:proofErr w:type="spellStart"/>
+      <w:r>
+        <w:rPr>
+          <w:rFonts w:ascii="Courier New" w:eastAsia="Times New Roman" w:hAnsi="Courier New" w:cs="Courier New"/>
+          <w:color w:val="6A8759"/>
+          <w:sz w:val="20"/>
+          <w:szCs w:val="20"/>
+          <w:lang w:eastAsia="en-GB"/>
+        </w:rPr>
+        <w:t>aslpaw_commu</w:t>
+      </w:r>
+      <w:proofErr w:type="spellEnd"/>
+      <w:r>
+        <w:rPr>
+          <w:rFonts w:ascii="Courier New" w:eastAsia="Times New Roman" w:hAnsi="Courier New" w:cs="Courier New"/>
+          <w:color w:val="6A8759"/>
+          <w:sz w:val="20"/>
+          <w:szCs w:val="20"/>
+          <w:lang w:eastAsia="en-GB"/>
+        </w:rPr>
+        <w:t xml:space="preserve"> = {}                       #                           | needs Linux (I assume)</w:t>
       </w:r>
       <w:r>
         <w:rPr>
@@ -521,7 +1693,21 @@
         <w:rPr>
           <w:color w:val="808080"/>
         </w:rPr>
-        <w:t># try lfm as well if desperate</w:t>
+        <w:t xml:space="preserve"># try </w:t>
+      </w:r>
+      <w:proofErr w:type="spellStart"/>
+      <w:r>
+        <w:rPr>
+          <w:color w:val="808080"/>
+        </w:rPr>
+        <w:t>lfm</w:t>
+      </w:r>
+      <w:proofErr w:type="spellEnd"/>
+      <w:r>
+        <w:rPr>
+          <w:color w:val="808080"/>
+        </w:rPr>
+        <w:t xml:space="preserve"> as well if desperate</w:t>
       </w:r>
       <w:r>
         <w:rPr>
@@ -553,7 +1739,34 @@
           <w:color w:val="6A8759"/>
         </w:rPr>
         <w:br/>
-        <w:t>wCommunity_commu = {}                   #                           | need connected graph OR nodes with at least one degree</w:t>
+      </w:r>
+      <w:proofErr w:type="spellStart"/>
+      <w:r>
+        <w:rPr>
+          <w:color w:val="6A8759"/>
+        </w:rPr>
+        <w:t>wCommunity_commu</w:t>
+      </w:r>
+      <w:proofErr w:type="spellEnd"/>
+      <w:r>
+        <w:rPr>
+          <w:color w:val="6A8759"/>
+        </w:rPr>
+        <w:t xml:space="preserve"> = </w:t>
+      </w:r>
+      <w:proofErr w:type="gramStart"/>
+      <w:r>
+        <w:rPr>
+          <w:color w:val="6A8759"/>
+        </w:rPr>
+        <w:t xml:space="preserve">{}   </w:t>
+      </w:r>
+      <w:proofErr w:type="gramEnd"/>
+      <w:r>
+        <w:rPr>
+          <w:color w:val="6A8759"/>
+        </w:rPr>
+        <w:t xml:space="preserve">                #                           | need connected graph OR nodes with at least one degree</w:t>
       </w:r>
       <w:r>
         <w:rPr>
@@ -583,20 +1796,50 @@
           <w:color w:val="808080"/>
         </w:rPr>
         <w:br/>
-        <w:t># construct similar list containing recombinations</w:t>
-      </w:r>
-      <w:r>
-        <w:rPr>
-          <w:color w:val="808080"/>
-        </w:rPr>
-        <w:br/>
-      </w:r>
-      <w:r>
-        <w:rPr>
-          <w:color w:val="808080"/>
-        </w:rPr>
-        <w:br/>
-        <w:t># problem: some graphs are not connected:   'networkx.exception.AmbiguousSolution: Disconnected graph: Ambiguous solution for bipartite sets.'</w:t>
+        <w:t xml:space="preserve"># construct similar list containing </w:t>
+      </w:r>
+      <w:proofErr w:type="spellStart"/>
+      <w:r>
+        <w:rPr>
+          <w:color w:val="808080"/>
+        </w:rPr>
+        <w:t>recombinations</w:t>
+      </w:r>
+      <w:proofErr w:type="spellEnd"/>
+      <w:r>
+        <w:rPr>
+          <w:color w:val="808080"/>
+        </w:rPr>
+        <w:br/>
+      </w:r>
+      <w:r>
+        <w:rPr>
+          <w:color w:val="808080"/>
+        </w:rPr>
+        <w:br/>
+        <w:t># problem: some graphs are not connected:   '</w:t>
+      </w:r>
+      <w:proofErr w:type="spellStart"/>
+      <w:proofErr w:type="gramStart"/>
+      <w:r>
+        <w:rPr>
+          <w:color w:val="808080"/>
+        </w:rPr>
+        <w:t>networkx.exception</w:t>
+      </w:r>
+      <w:proofErr w:type="gramEnd"/>
+      <w:r>
+        <w:rPr>
+          <w:color w:val="808080"/>
+        </w:rPr>
+        <w:t>.AmbiguousSolution</w:t>
+      </w:r>
+      <w:proofErr w:type="spellEnd"/>
+      <w:r>
+        <w:rPr>
+          <w:color w:val="808080"/>
+        </w:rPr>
+        <w:t>: Disconnected graph: Ambiguous solution for bipartite sets.'</w:t>
       </w:r>
       <w:r>
         <w:rPr>
@@ -610,8 +1853,16 @@
           <w:color w:val="808080"/>
         </w:rPr>
         <w:br/>
-        <w:t># if not working, take biggest component? Probably not so cool..</w:t>
-      </w:r>
+        <w:t xml:space="preserve"># if not working, take biggest component? Probably not so </w:t>
+      </w:r>
+      <w:proofErr w:type="gramStart"/>
+      <w:r>
+        <w:rPr>
+          <w:color w:val="808080"/>
+        </w:rPr>
+        <w:t>cool..</w:t>
+      </w:r>
+      <w:proofErr w:type="gramEnd"/>
       <w:r>
         <w:rPr>
           <w:color w:val="808080"/>
@@ -640,7 +1891,21 @@
         <w:rPr>
           <w:color w:val="808080"/>
         </w:rPr>
-        <w:t>#--- Identify TopK degree nodes of communities ---#</w:t>
+        <w:t xml:space="preserve">#--- Identify </w:t>
+      </w:r>
+      <w:proofErr w:type="spellStart"/>
+      <w:r>
+        <w:rPr>
+          <w:color w:val="808080"/>
+        </w:rPr>
+        <w:t>TopK</w:t>
+      </w:r>
+      <w:proofErr w:type="spellEnd"/>
+      <w:r>
+        <w:rPr>
+          <w:color w:val="808080"/>
+        </w:rPr>
+        <w:t xml:space="preserve"> degree nodes of communities ---#</w:t>
       </w:r>
       <w:r>
         <w:rPr>
@@ -662,11 +1927,19 @@
         <w:br/>
         <w:t xml:space="preserve">    </w:t>
       </w:r>
-      <w:r>
-        <w:rPr>
-          <w:color w:val="A9B7C6"/>
-        </w:rPr>
-        <w:t>lp_topK = {}</w:t>
+      <w:proofErr w:type="spellStart"/>
+      <w:r>
+        <w:rPr>
+          <w:color w:val="A9B7C6"/>
+        </w:rPr>
+        <w:t>lp_topK</w:t>
+      </w:r>
+      <w:proofErr w:type="spellEnd"/>
+      <w:r>
+        <w:rPr>
+          <w:color w:val="A9B7C6"/>
+        </w:rPr>
+        <w:t xml:space="preserve"> = {}</w:t>
       </w:r>
       <w:r>
         <w:rPr>
@@ -687,11 +1960,19 @@
         </w:rPr>
         <w:t xml:space="preserve">for </w:t>
       </w:r>
-      <w:r>
-        <w:rPr>
-          <w:color w:val="A9B7C6"/>
-        </w:rPr>
-        <w:t xml:space="preserve">i </w:t>
+      <w:proofErr w:type="spellStart"/>
+      <w:r>
+        <w:rPr>
+          <w:color w:val="A9B7C6"/>
+        </w:rPr>
+        <w:t>i</w:t>
+      </w:r>
+      <w:proofErr w:type="spellEnd"/>
+      <w:r>
+        <w:rPr>
+          <w:color w:val="A9B7C6"/>
+        </w:rPr>
+        <w:t xml:space="preserve"> </w:t>
       </w:r>
       <w:r>
         <w:rPr>
@@ -711,24 +1992,68 @@
         </w:rPr>
         <w:t>(</w:t>
       </w:r>
+      <w:proofErr w:type="spellStart"/>
       <w:r>
         <w:rPr>
           <w:color w:val="8888C6"/>
         </w:rPr>
         <w:t>len</w:t>
       </w:r>
-      <w:r>
-        <w:rPr>
-          <w:color w:val="A9B7C6"/>
-        </w:rPr>
-        <w:t>(lp_clean)):</w:t>
-      </w:r>
-      <w:r>
-        <w:rPr>
-          <w:color w:val="A9B7C6"/>
-        </w:rPr>
-        <w:br/>
-        <w:t xml:space="preserve">        lp_window = lp_clean[</w:t>
+      <w:proofErr w:type="spellEnd"/>
+      <w:r>
+        <w:rPr>
+          <w:color w:val="A9B7C6"/>
+        </w:rPr>
+        <w:t>(</w:t>
+      </w:r>
+      <w:proofErr w:type="spellStart"/>
+      <w:r>
+        <w:rPr>
+          <w:color w:val="A9B7C6"/>
+        </w:rPr>
+        <w:t>lp_clean</w:t>
+      </w:r>
+      <w:proofErr w:type="spellEnd"/>
+      <w:r>
+        <w:rPr>
+          <w:color w:val="A9B7C6"/>
+        </w:rPr>
+        <w:t>)):</w:t>
+      </w:r>
+      <w:r>
+        <w:rPr>
+          <w:color w:val="A9B7C6"/>
+        </w:rPr>
+        <w:br/>
+        <w:t xml:space="preserve">        </w:t>
+      </w:r>
+      <w:proofErr w:type="spellStart"/>
+      <w:r>
+        <w:rPr>
+          <w:color w:val="A9B7C6"/>
+        </w:rPr>
+        <w:t>lp_window</w:t>
+      </w:r>
+      <w:proofErr w:type="spellEnd"/>
+      <w:r>
+        <w:rPr>
+          <w:color w:val="A9B7C6"/>
+        </w:rPr>
+        <w:t xml:space="preserve"> = </w:t>
+      </w:r>
+      <w:proofErr w:type="spellStart"/>
+      <w:r>
+        <w:rPr>
+          <w:color w:val="A9B7C6"/>
+        </w:rPr>
+        <w:t>lp_clean</w:t>
+      </w:r>
+      <w:proofErr w:type="spellEnd"/>
+      <w:r>
+        <w:rPr>
+          <w:color w:val="A9B7C6"/>
+        </w:rPr>
+        <w:t>[</w:t>
       </w:r>
       <w:r>
         <w:rPr>
@@ -740,7 +2065,21 @@
         <w:rPr>
           <w:color w:val="A9B7C6"/>
         </w:rPr>
-        <w:t>.format(i*</w:t>
+        <w:t>.format(</w:t>
+      </w:r>
+      <w:proofErr w:type="spellStart"/>
+      <w:r>
+        <w:rPr>
+          <w:color w:val="A9B7C6"/>
+        </w:rPr>
+        <w:t>i</w:t>
+      </w:r>
+      <w:proofErr w:type="spellEnd"/>
+      <w:r>
+        <w:rPr>
+          <w:color w:val="A9B7C6"/>
+        </w:rPr>
+        <w:t>*</w:t>
       </w:r>
       <w:r>
         <w:rPr>
@@ -765,7 +2104,21 @@
           <w:color w:val="A9B7C6"/>
         </w:rPr>
         <w:br/>
-        <w:t xml:space="preserve">        surviver_window = []</w:t>
+        <w:t xml:space="preserve">        </w:t>
+      </w:r>
+      <w:proofErr w:type="spellStart"/>
+      <w:r>
+        <w:rPr>
+          <w:color w:val="A9B7C6"/>
+        </w:rPr>
+        <w:t>surviver_window</w:t>
+      </w:r>
+      <w:proofErr w:type="spellEnd"/>
+      <w:r>
+        <w:rPr>
+          <w:color w:val="A9B7C6"/>
+        </w:rPr>
+        <w:t xml:space="preserve"> = []</w:t>
       </w:r>
       <w:r>
         <w:rPr>
@@ -804,24 +2157,19 @@
         </w:rPr>
         <w:t xml:space="preserve">in </w:t>
       </w:r>
-      <w:r>
-        <w:rPr>
-          <w:color w:val="A9B7C6"/>
-        </w:rPr>
-        <w:t>lp_window:</w:t>
-      </w:r>
-      <w:r>
-        <w:rPr>
-          <w:color w:val="A9B7C6"/>
-        </w:rPr>
-        <w:br/>
-      </w:r>
-      <w:r>
-        <w:rPr>
-          <w:color w:val="A9B7C6"/>
-        </w:rPr>
-        <w:br/>
-        <w:t xml:space="preserve">            suriviver =  []</w:t>
+      <w:proofErr w:type="spellStart"/>
+      <w:r>
+        <w:rPr>
+          <w:color w:val="A9B7C6"/>
+        </w:rPr>
+        <w:t>lp_window</w:t>
+      </w:r>
+      <w:proofErr w:type="spellEnd"/>
+      <w:r>
+        <w:rPr>
+          <w:color w:val="A9B7C6"/>
+        </w:rPr>
+        <w:t>:</w:t>
       </w:r>
       <w:r>
         <w:rPr>
@@ -836,6 +2184,33 @@
         <w:br/>
         <w:t xml:space="preserve">            </w:t>
       </w:r>
+      <w:proofErr w:type="spellStart"/>
+      <w:r>
+        <w:rPr>
+          <w:color w:val="A9B7C6"/>
+        </w:rPr>
+        <w:t>suriviver</w:t>
+      </w:r>
+      <w:proofErr w:type="spellEnd"/>
+      <w:r>
+        <w:rPr>
+          <w:color w:val="A9B7C6"/>
+        </w:rPr>
+        <w:t xml:space="preserve"> =  []</w:t>
+      </w:r>
+      <w:r>
+        <w:rPr>
+          <w:color w:val="A9B7C6"/>
+        </w:rPr>
+        <w:br/>
+      </w:r>
+      <w:r>
+        <w:rPr>
+          <w:color w:val="A9B7C6"/>
+        </w:rPr>
+        <w:br/>
+        <w:t xml:space="preserve">            </w:t>
+      </w:r>
       <w:r>
         <w:rPr>
           <w:color w:val="CC7832"/>
@@ -871,7 +2246,21 @@
           <w:color w:val="A9B7C6"/>
         </w:rPr>
         <w:br/>
-        <w:t xml:space="preserve">                suriviver.append((patent</w:t>
+        <w:t xml:space="preserve">                </w:t>
+      </w:r>
+      <w:proofErr w:type="spellStart"/>
+      <w:r>
+        <w:rPr>
+          <w:color w:val="A9B7C6"/>
+        </w:rPr>
+        <w:t>suriviver.append</w:t>
+      </w:r>
+      <w:proofErr w:type="spellEnd"/>
+      <w:r>
+        <w:rPr>
+          <w:color w:val="A9B7C6"/>
+        </w:rPr>
+        <w:t>((patent</w:t>
       </w:r>
       <w:r>
         <w:rPr>
@@ -879,11 +2268,19 @@
         </w:rPr>
         <w:t xml:space="preserve">, </w:t>
       </w:r>
-      <w:r>
-        <w:rPr>
-          <w:color w:val="A9B7C6"/>
-        </w:rPr>
-        <w:t>topicSim[</w:t>
+      <w:proofErr w:type="spellStart"/>
+      <w:r>
+        <w:rPr>
+          <w:color w:val="A9B7C6"/>
+        </w:rPr>
+        <w:t>topicSim</w:t>
+      </w:r>
+      <w:proofErr w:type="spellEnd"/>
+      <w:r>
+        <w:rPr>
+          <w:color w:val="A9B7C6"/>
+        </w:rPr>
+        <w:t>[</w:t>
       </w:r>
       <w:r>
         <w:rPr>
@@ -895,7 +2292,21 @@
         <w:rPr>
           <w:color w:val="A9B7C6"/>
         </w:rPr>
-        <w:t xml:space="preserve">.format(i * </w:t>
+        <w:t>.format(</w:t>
+      </w:r>
+      <w:proofErr w:type="spellStart"/>
+      <w:r>
+        <w:rPr>
+          <w:color w:val="A9B7C6"/>
+        </w:rPr>
+        <w:t>i</w:t>
+      </w:r>
+      <w:proofErr w:type="spellEnd"/>
+      <w:r>
+        <w:rPr>
+          <w:color w:val="A9B7C6"/>
+        </w:rPr>
+        <w:t xml:space="preserve"> * </w:t>
       </w:r>
       <w:r>
         <w:rPr>
@@ -927,14 +2338,42 @@
           <w:color w:val="808080"/>
         </w:rPr>
         <w:br/>
-        <w:t xml:space="preserve">                # high degree labeled to be in a community also have the most edges to nodes in this community. This assumption can be falsified later.</w:t>
-      </w:r>
-      <w:r>
-        <w:rPr>
-          <w:color w:val="808080"/>
-        </w:rPr>
-        <w:br/>
-        <w:t xml:space="preserve">                # Later on not only the degree, but rather the sum of edges weighes might be used to find this core node of the community.</w:t>
+        <w:t xml:space="preserve">                # high degree </w:t>
+      </w:r>
+      <w:proofErr w:type="spellStart"/>
+      <w:r>
+        <w:rPr>
+          <w:color w:val="808080"/>
+        </w:rPr>
+        <w:t>labeled</w:t>
+      </w:r>
+      <w:proofErr w:type="spellEnd"/>
+      <w:r>
+        <w:rPr>
+          <w:color w:val="808080"/>
+        </w:rPr>
+        <w:t xml:space="preserve"> to be in a community also have the most edges to nodes in this community. This assumption can be falsified later.</w:t>
+      </w:r>
+      <w:r>
+        <w:rPr>
+          <w:color w:val="808080"/>
+        </w:rPr>
+        <w:br/>
+        <w:t xml:space="preserve">                # Later on not only the degree, but rather the sum of edges </w:t>
+      </w:r>
+      <w:proofErr w:type="spellStart"/>
+      <w:r>
+        <w:rPr>
+          <w:color w:val="808080"/>
+        </w:rPr>
+        <w:t>weighes</w:t>
+      </w:r>
+      <w:proofErr w:type="spellEnd"/>
+      <w:r>
+        <w:rPr>
+          <w:color w:val="808080"/>
+        </w:rPr>
+        <w:t xml:space="preserve"> might be used to find this core node of the community.</w:t>
       </w:r>
       <w:r>
         <w:rPr>
@@ -956,11 +2395,21 @@
         <w:br/>
         <w:t xml:space="preserve">            </w:t>
       </w:r>
-      <w:r>
-        <w:rPr>
-          <w:color w:val="A9B7C6"/>
-        </w:rPr>
-        <w:t>suriviver.sort(</w:t>
+      <w:proofErr w:type="spellStart"/>
+      <w:proofErr w:type="gramStart"/>
+      <w:r>
+        <w:rPr>
+          <w:color w:val="A9B7C6"/>
+        </w:rPr>
+        <w:t>suriviver.sort</w:t>
+      </w:r>
+      <w:proofErr w:type="spellEnd"/>
+      <w:proofErr w:type="gramEnd"/>
+      <w:r>
+        <w:rPr>
+          <w:color w:val="A9B7C6"/>
+        </w:rPr>
+        <w:t>(</w:t>
       </w:r>
       <w:r>
         <w:rPr>
@@ -972,7 +2421,21 @@
         <w:rPr>
           <w:color w:val="A9B7C6"/>
         </w:rPr>
-        <w:t>=operator.itemgetter(</w:t>
+        <w:t>=</w:t>
+      </w:r>
+      <w:proofErr w:type="spellStart"/>
+      <w:r>
+        <w:rPr>
+          <w:color w:val="A9B7C6"/>
+        </w:rPr>
+        <w:t>operator.itemgetter</w:t>
+      </w:r>
+      <w:proofErr w:type="spellEnd"/>
+      <w:r>
+        <w:rPr>
+          <w:color w:val="A9B7C6"/>
+        </w:rPr>
+        <w:t>(</w:t>
       </w:r>
       <w:r>
         <w:rPr>
@@ -1021,7 +2484,35 @@
           <w:color w:val="A9B7C6"/>
         </w:rPr>
         <w:br/>
-        <w:t xml:space="preserve">            suriviver_topK = suriviver[</w:t>
+        <w:t xml:space="preserve">            </w:t>
+      </w:r>
+      <w:proofErr w:type="spellStart"/>
+      <w:r>
+        <w:rPr>
+          <w:color w:val="A9B7C6"/>
+        </w:rPr>
+        <w:t>suriviver_topK</w:t>
+      </w:r>
+      <w:proofErr w:type="spellEnd"/>
+      <w:r>
+        <w:rPr>
+          <w:color w:val="A9B7C6"/>
+        </w:rPr>
+        <w:t xml:space="preserve"> = </w:t>
+      </w:r>
+      <w:proofErr w:type="spellStart"/>
+      <w:r>
+        <w:rPr>
+          <w:color w:val="A9B7C6"/>
+        </w:rPr>
+        <w:t>suriviver</w:t>
+      </w:r>
+      <w:proofErr w:type="spellEnd"/>
+      <w:r>
+        <w:rPr>
+          <w:color w:val="A9B7C6"/>
+        </w:rPr>
+        <w:t>[</w:t>
       </w:r>
       <w:r>
         <w:rPr>
@@ -1052,7 +2543,35 @@
           <w:color w:val="A9B7C6"/>
         </w:rPr>
         <w:br/>
-        <w:t xml:space="preserve">            surviver_window.append(suriviver_topK)</w:t>
+        <w:t xml:space="preserve">            </w:t>
+      </w:r>
+      <w:proofErr w:type="spellStart"/>
+      <w:r>
+        <w:rPr>
+          <w:color w:val="A9B7C6"/>
+        </w:rPr>
+        <w:t>surviver_window.append</w:t>
+      </w:r>
+      <w:proofErr w:type="spellEnd"/>
+      <w:r>
+        <w:rPr>
+          <w:color w:val="A9B7C6"/>
+        </w:rPr>
+        <w:t>(</w:t>
+      </w:r>
+      <w:proofErr w:type="spellStart"/>
+      <w:r>
+        <w:rPr>
+          <w:color w:val="A9B7C6"/>
+        </w:rPr>
+        <w:t>suriviver_topK</w:t>
+      </w:r>
+      <w:proofErr w:type="spellEnd"/>
+      <w:r>
+        <w:rPr>
+          <w:color w:val="A9B7C6"/>
+        </w:rPr>
+        <w:t>)</w:t>
       </w:r>
     </w:p>
     <w:p/>
@@ -1088,15 +2607,34 @@
           <w:color w:val="808080"/>
         </w:rPr>
         <w:br/>
-        <w:t># propably the least likely and thereby the least nodes that leave the community</w:t>
+        <w:t xml:space="preserve"># </w:t>
+      </w:r>
+      <w:proofErr w:type="spellStart"/>
+      <w:r>
+        <w:rPr>
+          <w:color w:val="808080"/>
+        </w:rPr>
+        <w:t>propably</w:t>
+      </w:r>
+      <w:proofErr w:type="spellEnd"/>
+      <w:r>
+        <w:rPr>
+          <w:color w:val="808080"/>
+        </w:rPr>
+        <w:t xml:space="preserve"> the least likely and thereby the least nodes that leave the community</w:t>
       </w:r>
     </w:p>
     <w:p/>
     <w:p/>
     <w:p>
       <w:r>
-        <w:t>Pseudo code for community tracing array :</w:t>
-      </w:r>
+        <w:t xml:space="preserve">Pseudo code for community tracing </w:t>
+      </w:r>
+      <w:proofErr w:type="gramStart"/>
+      <w:r>
+        <w:t>array :</w:t>
+      </w:r>
+      <w:proofErr w:type="gramEnd"/>
     </w:p>
     <w:p>
       <w:pPr>
@@ -1131,42 +2669,154 @@
           <w:color w:val="808080"/>
         </w:rPr>
         <w:br/>
-        <w:t>#           if topk of above column is in a current community</w:t>
-      </w:r>
-      <w:r>
-        <w:rPr>
-          <w:color w:val="808080"/>
-        </w:rPr>
-        <w:br/>
-        <w:t>#               insert topk as community id</w:t>
-      </w:r>
-      <w:r>
-        <w:rPr>
-          <w:color w:val="808080"/>
-        </w:rPr>
-        <w:br/>
-        <w:t>#           elif highest surving of above topk community in a current community</w:t>
-      </w:r>
-      <w:r>
-        <w:rPr>
-          <w:color w:val="808080"/>
-        </w:rPr>
-        <w:br/>
-        <w:t>#               look for highest suring that is in a solo community</w:t>
-      </w:r>
-      <w:r>
-        <w:rPr>
-          <w:color w:val="808080"/>
-        </w:rPr>
-        <w:br/>
-        <w:t>#                   insert topk as community id</w:t>
-      </w:r>
-      <w:r>
-        <w:rPr>
-          <w:color w:val="808080"/>
-        </w:rPr>
-        <w:br/>
-        <w:t>#           else (if no nodes appears anymore)                                                     # This means: if a community is dying and on the last tick, at least one patent switches the community, than this counts as merging (which is ok, i guess. At least arguable)</w:t>
+        <w:t xml:space="preserve">#           if </w:t>
+      </w:r>
+      <w:proofErr w:type="spellStart"/>
+      <w:r>
+        <w:rPr>
+          <w:color w:val="808080"/>
+        </w:rPr>
+        <w:t>topk</w:t>
+      </w:r>
+      <w:proofErr w:type="spellEnd"/>
+      <w:r>
+        <w:rPr>
+          <w:color w:val="808080"/>
+        </w:rPr>
+        <w:t xml:space="preserve"> of above column is in a current community</w:t>
+      </w:r>
+      <w:r>
+        <w:rPr>
+          <w:color w:val="808080"/>
+        </w:rPr>
+        <w:br/>
+        <w:t xml:space="preserve">#               insert </w:t>
+      </w:r>
+      <w:proofErr w:type="spellStart"/>
+      <w:r>
+        <w:rPr>
+          <w:color w:val="808080"/>
+        </w:rPr>
+        <w:t>topk</w:t>
+      </w:r>
+      <w:proofErr w:type="spellEnd"/>
+      <w:r>
+        <w:rPr>
+          <w:color w:val="808080"/>
+        </w:rPr>
+        <w:t xml:space="preserve"> as community id</w:t>
+      </w:r>
+      <w:r>
+        <w:rPr>
+          <w:color w:val="808080"/>
+        </w:rPr>
+        <w:br/>
+        <w:t xml:space="preserve">#           </w:t>
+      </w:r>
+      <w:proofErr w:type="spellStart"/>
+      <w:r>
+        <w:rPr>
+          <w:color w:val="808080"/>
+        </w:rPr>
+        <w:t>elif</w:t>
+      </w:r>
+      <w:proofErr w:type="spellEnd"/>
+      <w:r>
+        <w:rPr>
+          <w:color w:val="808080"/>
+        </w:rPr>
+        <w:t xml:space="preserve"> highest </w:t>
+      </w:r>
+      <w:proofErr w:type="spellStart"/>
+      <w:r>
+        <w:rPr>
+          <w:color w:val="808080"/>
+        </w:rPr>
+        <w:t>surving</w:t>
+      </w:r>
+      <w:proofErr w:type="spellEnd"/>
+      <w:r>
+        <w:rPr>
+          <w:color w:val="808080"/>
+        </w:rPr>
+        <w:t xml:space="preserve"> of above </w:t>
+      </w:r>
+      <w:proofErr w:type="spellStart"/>
+      <w:r>
+        <w:rPr>
+          <w:color w:val="808080"/>
+        </w:rPr>
+        <w:t>topk</w:t>
+      </w:r>
+      <w:proofErr w:type="spellEnd"/>
+      <w:r>
+        <w:rPr>
+          <w:color w:val="808080"/>
+        </w:rPr>
+        <w:t xml:space="preserve"> community in a current community</w:t>
+      </w:r>
+      <w:r>
+        <w:rPr>
+          <w:color w:val="808080"/>
+        </w:rPr>
+        <w:br/>
+        <w:t xml:space="preserve">#               look for highest </w:t>
+      </w:r>
+      <w:proofErr w:type="spellStart"/>
+      <w:r>
+        <w:rPr>
+          <w:color w:val="808080"/>
+        </w:rPr>
+        <w:t>suring</w:t>
+      </w:r>
+      <w:proofErr w:type="spellEnd"/>
+      <w:r>
+        <w:rPr>
+          <w:color w:val="808080"/>
+        </w:rPr>
+        <w:t xml:space="preserve"> that is in a solo community</w:t>
+      </w:r>
+      <w:r>
+        <w:rPr>
+          <w:color w:val="808080"/>
+        </w:rPr>
+        <w:br/>
+        <w:t xml:space="preserve">#                   insert </w:t>
+      </w:r>
+      <w:proofErr w:type="spellStart"/>
+      <w:r>
+        <w:rPr>
+          <w:color w:val="808080"/>
+        </w:rPr>
+        <w:t>topk</w:t>
+      </w:r>
+      <w:proofErr w:type="spellEnd"/>
+      <w:r>
+        <w:rPr>
+          <w:color w:val="808080"/>
+        </w:rPr>
+        <w:t xml:space="preserve"> as community id</w:t>
+      </w:r>
+      <w:r>
+        <w:rPr>
+          <w:color w:val="808080"/>
+        </w:rPr>
+        <w:br/>
+        <w:t xml:space="preserve">#           else (if no nodes appears anymore)                                                     # This means: if a community is dying and on the last tick, at least one patent switches the community, than this counts as merging (which is ok, </w:t>
+      </w:r>
+      <w:proofErr w:type="spellStart"/>
+      <w:r>
+        <w:rPr>
+          <w:color w:val="808080"/>
+        </w:rPr>
+        <w:t>i</w:t>
+      </w:r>
+      <w:proofErr w:type="spellEnd"/>
+      <w:r>
+        <w:rPr>
+          <w:color w:val="808080"/>
+        </w:rPr>
+        <w:t xml:space="preserve"> guess. At least arguable)</w:t>
       </w:r>
       <w:r>
         <w:rPr>
@@ -1180,14 +2830,42 @@
           <w:color w:val="808080"/>
         </w:rPr>
         <w:br/>
-        <w:t>#   for each community in dic window</w:t>
-      </w:r>
-      <w:r>
-        <w:rPr>
-          <w:color w:val="808080"/>
-        </w:rPr>
-        <w:br/>
-        <w:t>#       if topk not in array window</w:t>
+        <w:t xml:space="preserve">#   for each community in </w:t>
+      </w:r>
+      <w:proofErr w:type="spellStart"/>
+      <w:r>
+        <w:rPr>
+          <w:color w:val="808080"/>
+        </w:rPr>
+        <w:t>dic</w:t>
+      </w:r>
+      <w:proofErr w:type="spellEnd"/>
+      <w:r>
+        <w:rPr>
+          <w:color w:val="808080"/>
+        </w:rPr>
+        <w:t xml:space="preserve"> window</w:t>
+      </w:r>
+      <w:r>
+        <w:rPr>
+          <w:color w:val="808080"/>
+        </w:rPr>
+        <w:br/>
+        <w:t xml:space="preserve">#       if </w:t>
+      </w:r>
+      <w:proofErr w:type="spellStart"/>
+      <w:r>
+        <w:rPr>
+          <w:color w:val="808080"/>
+        </w:rPr>
+        <w:t>topk</w:t>
+      </w:r>
+      <w:proofErr w:type="spellEnd"/>
+      <w:r>
+        <w:rPr>
+          <w:color w:val="808080"/>
+        </w:rPr>
+        <w:t xml:space="preserve"> not in array window</w:t>
       </w:r>
       <w:r>
         <w:rPr>
@@ -1208,18 +2886,55 @@
     <w:p/>
     <w:p>
       <w:r>
-        <w:t>-note that two communities (e.g. 2 and 398) can have a very similar topic representation. They just happen tobe constructed with different nodes. Nodes that were active while community 2 was relevant are most likely gone when 398 nodes are getting relevant (sliding window approach)</w:t>
+        <w:t>-note that two communities (</w:t>
+      </w:r>
+      <w:proofErr w:type="gramStart"/>
+      <w:r>
+        <w:t>e.g.</w:t>
+      </w:r>
+      <w:proofErr w:type="gramEnd"/>
+      <w:r>
+        <w:t xml:space="preserve"> 2 and 398) can have a very similar topic representation. They just happen </w:t>
+      </w:r>
+      <w:proofErr w:type="spellStart"/>
+      <w:r>
+        <w:t>tobe</w:t>
+      </w:r>
+      <w:proofErr w:type="spellEnd"/>
+      <w:r>
+        <w:t xml:space="preserve"> constructed with different nodes. Nodes that were active while community 2 was relevant are most likely gone when 398 nodes are getting relevant (sliding window approach)</w:t>
       </w:r>
     </w:p>
     <w:p>
       <w:r>
         <w:lastRenderedPageBreak/>
-        <w:t>- Visualize just with a  subsample</w:t>
-      </w:r>
-    </w:p>
-    <w:p>
-      <w:r>
-        <w:t xml:space="preserve">-TopK (topD) can be set to &gt; 1 to have </w:t>
+        <w:t xml:space="preserve">- Visualize just with </w:t>
+      </w:r>
+      <w:proofErr w:type="gramStart"/>
+      <w:r>
+        <w:t>a  subsample</w:t>
+      </w:r>
+      <w:proofErr w:type="gramEnd"/>
+    </w:p>
+    <w:p>
+      <w:r>
+        <w:t>-</w:t>
+      </w:r>
+      <w:proofErr w:type="spellStart"/>
+      <w:r>
+        <w:t>TopK</w:t>
+      </w:r>
+      <w:proofErr w:type="spellEnd"/>
+      <w:r>
+        <w:t xml:space="preserve"> (</w:t>
+      </w:r>
+      <w:proofErr w:type="spellStart"/>
+      <w:r>
+        <w:t>topD</w:t>
+      </w:r>
+      <w:proofErr w:type="spellEnd"/>
+      <w:r>
+        <w:t xml:space="preserve">) can be set to &gt; 1 to have </w:t>
       </w:r>
     </w:p>
     <w:p/>
@@ -1232,8 +2947,21 @@
         </w:numPr>
       </w:pPr>
       <w:r>
-        <w:t>My community approach only identifies when communities merge. If they split up, a new simply a new community id is added. The previous topD stays in the community that is continuously traced. The splitting community is identified by a new, smaller topD</w:t>
-      </w:r>
+        <w:t xml:space="preserve">My community approach only identifies when communities merge. If they split up, a new simply a new community id is added. The previous </w:t>
+      </w:r>
+      <w:proofErr w:type="spellStart"/>
+      <w:r>
+        <w:t>topD</w:t>
+      </w:r>
+      <w:proofErr w:type="spellEnd"/>
+      <w:r>
+        <w:t xml:space="preserve"> stays in the community that is continuously traced. The splitting community is identified by a new, smaller </w:t>
+      </w:r>
+      <w:proofErr w:type="spellStart"/>
+      <w:r>
+        <w:t>topD</w:t>
+      </w:r>
+      <w:proofErr w:type="spellEnd"/>
     </w:p>
     <w:p>
       <w:pPr>
@@ -1244,7 +2972,55 @@
         </w:numPr>
       </w:pPr>
       <w:r>
-        <w:t xml:space="preserve">Lais² produces communities that are completely part of bigger communities, that is not really applicable in our usecase. Look for better algorithms or play around with link cut of threshold (only keep links in topicSim is weight &gt;= x) . I choose to run with lais² because of it not relying on parameters. This was deemed useful by me since it is a framework exploration and not an optimizing work. Future stuff can be found out in the dfg project later on </w:t>
+        <w:t xml:space="preserve">Lais² produces communities that are completely part of bigger communities, that is not </w:t>
+      </w:r>
+      <w:proofErr w:type="gramStart"/>
+      <w:r>
+        <w:t>really applicable</w:t>
+      </w:r>
+      <w:proofErr w:type="gramEnd"/>
+      <w:r>
+        <w:t xml:space="preserve"> in our </w:t>
+      </w:r>
+      <w:proofErr w:type="spellStart"/>
+      <w:r>
+        <w:t>usecase</w:t>
+      </w:r>
+      <w:proofErr w:type="spellEnd"/>
+      <w:r>
+        <w:t xml:space="preserve">. Look for better algorithms or play around with link cut of threshold (only keep links in </w:t>
+      </w:r>
+      <w:proofErr w:type="spellStart"/>
+      <w:r>
+        <w:t>topicSim</w:t>
+      </w:r>
+      <w:proofErr w:type="spellEnd"/>
+      <w:r>
+        <w:t xml:space="preserve"> is weight &gt;= x</w:t>
+      </w:r>
+      <w:proofErr w:type="gramStart"/>
+      <w:r>
+        <w:t>) .</w:t>
+      </w:r>
+      <w:proofErr w:type="gramEnd"/>
+      <w:r>
+        <w:t xml:space="preserve"> I choose to run with lais² because of it not relying on parameters. This was deemed useful by me since it is a framework exploration and not an optimizing work. Future stuff can be found out in the </w:t>
+      </w:r>
+      <w:proofErr w:type="spellStart"/>
+      <w:r>
+        <w:t>dfg</w:t>
+      </w:r>
+      <w:proofErr w:type="spellEnd"/>
+      <w:r>
+        <w:t xml:space="preserve"> project </w:t>
+      </w:r>
+      <w:proofErr w:type="gramStart"/>
+      <w:r>
+        <w:t>later on</w:t>
+      </w:r>
+      <w:proofErr w:type="gramEnd"/>
+      <w:r>
+        <w:t xml:space="preserve"> </w:t>
       </w:r>
     </w:p>
     <w:p>
@@ -1279,8 +3055,37 @@
           <w:numId w:val="1"/>
         </w:numPr>
       </w:pPr>
-      <w:r>
-        <w:t xml:space="preserve">Cd_topD_dic: It would be nice to clean it, so that each topD is only associated with communities that merge, that are still alive. But maybe it is not necessary and only optical. Reason for this would be that even if there was a topD: [17] at some point, and later on a topD2: </w:t>
+      <w:proofErr w:type="spellStart"/>
+      <w:r>
+        <w:t>Cd_topD_dic</w:t>
+      </w:r>
+      <w:proofErr w:type="spellEnd"/>
+      <w:r>
+        <w:t xml:space="preserve">: It would be nice to clean it, so that each </w:t>
+      </w:r>
+      <w:proofErr w:type="spellStart"/>
+      <w:r>
+        <w:t>topD</w:t>
+      </w:r>
+      <w:proofErr w:type="spellEnd"/>
+      <w:r>
+        <w:t xml:space="preserve"> is only associated with communities that merge, that are still alive. But maybe it is not necessary and only optical. Reason for this would be that even if there was a </w:t>
+      </w:r>
+      <w:proofErr w:type="spellStart"/>
+      <w:r>
+        <w:t>topD</w:t>
+      </w:r>
+      <w:proofErr w:type="spellEnd"/>
+      <w:r>
+        <w:t xml:space="preserve">: [17] at some point, and </w:t>
+      </w:r>
+      <w:proofErr w:type="gramStart"/>
+      <w:r>
+        <w:t>later on</w:t>
+      </w:r>
+      <w:proofErr w:type="gramEnd"/>
+      <w:r>
+        <w:t xml:space="preserve"> a topD2: </w:t>
       </w:r>
       <w:r>
         <w:t>[17, 34, 55, 60, …]</w:t>
@@ -1304,7 +3109,39 @@
         </w:numPr>
       </w:pPr>
       <w:r>
-        <w:t>Regarding community detection: This sliding window approach covers only novel recombinations. This means only recombinations and diffusions that are present in the previous window (1 year + 1 month). In order to cover all recombinations and diffusions a accumulative window approach is better.</w:t>
+        <w:t xml:space="preserve">Regarding community detection: This sliding window approach covers only novel </w:t>
+      </w:r>
+      <w:proofErr w:type="spellStart"/>
+      <w:r>
+        <w:t>recombinations</w:t>
+      </w:r>
+      <w:proofErr w:type="spellEnd"/>
+      <w:r>
+        <w:t xml:space="preserve">. This means only </w:t>
+      </w:r>
+      <w:proofErr w:type="spellStart"/>
+      <w:r>
+        <w:t>recombinations</w:t>
+      </w:r>
+      <w:proofErr w:type="spellEnd"/>
+      <w:r>
+        <w:t xml:space="preserve"> and diffusions that are present in the previous window (1 year + 1 month). In order to cover all </w:t>
+      </w:r>
+      <w:proofErr w:type="spellStart"/>
+      <w:r>
+        <w:t>recombinations</w:t>
+      </w:r>
+      <w:proofErr w:type="spellEnd"/>
+      <w:r>
+        <w:t xml:space="preserve"> and diffusions </w:t>
+      </w:r>
+      <w:proofErr w:type="gramStart"/>
+      <w:r>
+        <w:t>a</w:t>
+      </w:r>
+      <w:proofErr w:type="gramEnd"/>
+      <w:r>
+        <w:t xml:space="preserve"> accumulative window approach is better.</w:t>
       </w:r>
     </w:p>
     <w:p>
@@ -1316,11 +3153,24 @@
         </w:numPr>
       </w:pPr>
       <w:r>
-        <w:t>Maybe gm is better for accumulative and lp for slind</w:t>
+        <w:t xml:space="preserve">Maybe gm is better for accumulative and </w:t>
+      </w:r>
+      <w:proofErr w:type="spellStart"/>
+      <w:r>
+        <w:t>lp</w:t>
+      </w:r>
+      <w:proofErr w:type="spellEnd"/>
+      <w:r>
+        <w:t xml:space="preserve"> for </w:t>
+      </w:r>
+      <w:proofErr w:type="spellStart"/>
+      <w:r>
+        <w:t>slind</w:t>
       </w:r>
       <w:r>
         <w:t>ing</w:t>
       </w:r>
+      <w:proofErr w:type="spellEnd"/>
       <w:r>
         <w:t xml:space="preserve"> window approach?</w:t>
       </w:r>
@@ -1334,10 +3184,34 @@
         </w:numPr>
       </w:pPr>
       <w:r>
-        <w:t>Node embeddings can be enriched by average publication claims, by mode of publication authority, by mode of very cut ipc, by avergae text embeddings of the title and the cleaned abstract</w:t>
-      </w:r>
-      <w:r>
-        <w:t>, average/mode publication day, by nb_ipc? What was it again?</w:t>
+        <w:t xml:space="preserve">Node embeddings can be enriched by average publication claims, by mode of publication authority, by mode of very cut </w:t>
+      </w:r>
+      <w:proofErr w:type="spellStart"/>
+      <w:r>
+        <w:t>ipc</w:t>
+      </w:r>
+      <w:proofErr w:type="spellEnd"/>
+      <w:r>
+        <w:t xml:space="preserve">, by </w:t>
+      </w:r>
+      <w:proofErr w:type="spellStart"/>
+      <w:r>
+        <w:t>avergae</w:t>
+      </w:r>
+      <w:proofErr w:type="spellEnd"/>
+      <w:r>
+        <w:t xml:space="preserve"> text embeddings of the title and the cleaned abstract</w:t>
+      </w:r>
+      <w:r>
+        <w:t xml:space="preserve">, average/mode publication day, by </w:t>
+      </w:r>
+      <w:proofErr w:type="spellStart"/>
+      <w:r>
+        <w:t>nb_ipc</w:t>
+      </w:r>
+      <w:proofErr w:type="spellEnd"/>
+      <w:r>
+        <w:t>? What was it again?</w:t>
       </w:r>
       <w:r>
         <w:tab/>
@@ -1352,7 +3226,23 @@
         </w:numPr>
       </w:pPr>
       <w:r>
-        <w:t xml:space="preserve">Open thesis in generall and reasoning for a explorative framework with: </w:t>
+        <w:t xml:space="preserve">Open thesis in </w:t>
+      </w:r>
+      <w:proofErr w:type="spellStart"/>
+      <w:r>
+        <w:t>generall</w:t>
+      </w:r>
+      <w:proofErr w:type="spellEnd"/>
+      <w:r>
+        <w:t xml:space="preserve"> and reasoning for </w:t>
+      </w:r>
+      <w:proofErr w:type="gramStart"/>
+      <w:r>
+        <w:t>a</w:t>
+      </w:r>
+      <w:proofErr w:type="gramEnd"/>
+      <w:r>
+        <w:t xml:space="preserve"> explorative framework with: </w:t>
       </w:r>
     </w:p>
     <w:p>
@@ -1364,7 +3254,31 @@
         </w:numPr>
       </w:pPr>
       <w:r>
-        <w:t>What is information recombination? When is it meaningful? When does influence the academic dinamics? How by how many/how often do two knowledge entities have to be recombined in order to count? What fraction of the overall publications all time, or of the publications in the last x time unites have to recombine knowledge in order to count?</w:t>
+        <w:t xml:space="preserve">What is information recombination? When is it meaningful? When does influence the academic </w:t>
+      </w:r>
+      <w:proofErr w:type="spellStart"/>
+      <w:r>
+        <w:t>dinamics</w:t>
+      </w:r>
+      <w:proofErr w:type="spellEnd"/>
+      <w:r>
+        <w:t xml:space="preserve">? How by how many/how often do two knowledge entities have to be recombined </w:t>
+      </w:r>
+      <w:proofErr w:type="gramStart"/>
+      <w:r>
+        <w:t>in order to</w:t>
+      </w:r>
+      <w:proofErr w:type="gramEnd"/>
+      <w:r>
+        <w:t xml:space="preserve"> count? What fraction of the overall publications all time, or of the publications in the last x time unites </w:t>
+      </w:r>
+      <w:proofErr w:type="gramStart"/>
+      <w:r>
+        <w:t>have to</w:t>
+      </w:r>
+      <w:proofErr w:type="gramEnd"/>
+      <w:r>
+        <w:t xml:space="preserve"> recombine knowledge in order to count?</w:t>
       </w:r>
     </w:p>
     <w:p>
@@ -1488,6 +3402,53 @@
       </w:pPr>
       <w:r>
         <w:t>3. Enrich topic nodes with aggregated word embeddings</w:t>
+      </w:r>
+    </w:p>
+    <w:p/>
+    <w:p>
+      <w:r>
+        <w:t xml:space="preserve">Argument for topic link single diffusion. It is </w:t>
+      </w:r>
+      <w:proofErr w:type="spellStart"/>
+      <w:proofErr w:type="gramStart"/>
+      <w:r>
+        <w:t>a</w:t>
+      </w:r>
+      <w:proofErr w:type="spellEnd"/>
+      <w:proofErr w:type="gramEnd"/>
+      <w:r>
+        <w:t xml:space="preserve"> approximation. </w:t>
+      </w:r>
+      <w:proofErr w:type="gramStart"/>
+      <w:r>
+        <w:t>Sure</w:t>
+      </w:r>
+      <w:proofErr w:type="gramEnd"/>
+      <w:r>
+        <w:t xml:space="preserve"> it is possible that patents are only concerned with one topic (depending on how broad or specific the topics are) but with my fine grained topics a patent is rarely concerned with only one topic (insert stats) </w:t>
+      </w:r>
+    </w:p>
+    <w:p/>
+    <w:p>
+      <w:r>
+        <w:rPr>
+          <w:highlight w:val="red"/>
+        </w:rPr>
+        <w:t xml:space="preserve">Approach of identifying brokers is presented </w:t>
+      </w:r>
+      <w:proofErr w:type="gramStart"/>
+      <w:r>
+        <w:rPr>
+          <w:highlight w:val="red"/>
+        </w:rPr>
+        <w:t>in order to</w:t>
+      </w:r>
+      <w:proofErr w:type="gramEnd"/>
+      <w:r>
+        <w:rPr>
+          <w:highlight w:val="red"/>
+        </w:rPr>
+        <w:t xml:space="preserve"> identify recombining patents. Frame it this way!!</w:t>
       </w:r>
     </w:p>
     <w:sectPr>

</xml_diff>

<commit_message>
grid search visuals done
</commit_message>
<xml_diff>
--- a/master thesis notes.docx
+++ b/master thesis notes.docx
@@ -1,6 +1,6 @@
 
 <file path=word/document.xml><?xml version="1.0" encoding="utf-8"?>
-<w:document xmlns:wpc="http://schemas.microsoft.com/office/word/2010/wordprocessingCanvas" xmlns:cx="http://schemas.microsoft.com/office/drawing/2014/chartex" xmlns:cx1="http://schemas.microsoft.com/office/drawing/2015/9/8/chartex" xmlns:cx2="http://schemas.microsoft.com/office/drawing/2015/10/21/chartex" xmlns:cx3="http://schemas.microsoft.com/office/drawing/2016/5/9/chartex" xmlns:cx4="http://schemas.microsoft.com/office/drawing/2016/5/10/chartex" xmlns:cx5="http://schemas.microsoft.com/office/drawing/2016/5/11/chartex" xmlns:cx6="http://schemas.microsoft.com/office/drawing/2016/5/12/chartex" xmlns:cx7="http://schemas.microsoft.com/office/drawing/2016/5/13/chartex" xmlns:cx8="http://schemas.microsoft.com/office/drawing/2016/5/14/chartex" xmlns:mc="http://schemas.openxmlformats.org/markup-compatibility/2006" xmlns:aink="http://schemas.microsoft.com/office/drawing/2016/ink" xmlns:am3d="http://schemas.microsoft.com/office/drawing/2017/model3d" xmlns:o="urn:schemas-microsoft-com:office:office" xmlns:r="http://schemas.openxmlformats.org/officeDocument/2006/relationships" xmlns:m="http://schemas.openxmlformats.org/officeDocument/2006/math" xmlns:v="urn:schemas-microsoft-com:vml" xmlns:wp14="http://schemas.microsoft.com/office/word/2010/wordprocessingDrawing" xmlns:wp="http://schemas.openxmlformats.org/drawingml/2006/wordprocessingDrawing" xmlns:w10="urn:schemas-microsoft-com:office:word" xmlns:w="http://schemas.openxmlformats.org/wordprocessingml/2006/main" xmlns:w14="http://schemas.microsoft.com/office/word/2010/wordml" xmlns:w15="http://schemas.microsoft.com/office/word/2012/wordml" xmlns:w16cex="http://schemas.microsoft.com/office/word/2018/wordml/cex" xmlns:w16cid="http://schemas.microsoft.com/office/word/2016/wordml/cid" xmlns:w16="http://schemas.microsoft.com/office/word/2018/wordml" xmlns:w16se="http://schemas.microsoft.com/office/word/2015/wordml/symex" xmlns:wpg="http://schemas.microsoft.com/office/word/2010/wordprocessingGroup" xmlns:wpi="http://schemas.microsoft.com/office/word/2010/wordprocessingInk" xmlns:wne="http://schemas.microsoft.com/office/word/2006/wordml" xmlns:wps="http://schemas.microsoft.com/office/word/2010/wordprocessingShape" mc:Ignorable="w14 w15 w16se w16cid w16 w16cex wp14">
+<w:document xmlns:wpc="http://schemas.microsoft.com/office/word/2010/wordprocessingCanvas" xmlns:cx="http://schemas.microsoft.com/office/drawing/2014/chartex" xmlns:cx1="http://schemas.microsoft.com/office/drawing/2015/9/8/chartex" xmlns:cx2="http://schemas.microsoft.com/office/drawing/2015/10/21/chartex" xmlns:cx3="http://schemas.microsoft.com/office/drawing/2016/5/9/chartex" xmlns:cx4="http://schemas.microsoft.com/office/drawing/2016/5/10/chartex" xmlns:cx5="http://schemas.microsoft.com/office/drawing/2016/5/11/chartex" xmlns:cx6="http://schemas.microsoft.com/office/drawing/2016/5/12/chartex" xmlns:cx7="http://schemas.microsoft.com/office/drawing/2016/5/13/chartex" xmlns:cx8="http://schemas.microsoft.com/office/drawing/2016/5/14/chartex" xmlns:mc="http://schemas.openxmlformats.org/markup-compatibility/2006" xmlns:aink="http://schemas.microsoft.com/office/drawing/2016/ink" xmlns:am3d="http://schemas.microsoft.com/office/drawing/2017/model3d" xmlns:o="urn:schemas-microsoft-com:office:office" xmlns:r="http://schemas.openxmlformats.org/officeDocument/2006/relationships" xmlns:m="http://schemas.openxmlformats.org/officeDocument/2006/math" xmlns:v="urn:schemas-microsoft-com:vml" xmlns:wp14="http://schemas.microsoft.com/office/word/2010/wordprocessingDrawing" xmlns:wp="http://schemas.openxmlformats.org/drawingml/2006/wordprocessingDrawing" xmlns:w10="urn:schemas-microsoft-com:office:word" xmlns:w="http://schemas.openxmlformats.org/wordprocessingml/2006/main" xmlns:w14="http://schemas.microsoft.com/office/word/2010/wordml" xmlns:w15="http://schemas.microsoft.com/office/word/2012/wordml" xmlns:w16cex="http://schemas.microsoft.com/office/word/2018/wordml/cex" xmlns:w16cid="http://schemas.microsoft.com/office/word/2016/wordml/cid" xmlns:w16="http://schemas.microsoft.com/office/word/2018/wordml" xmlns:w16sdtdh="http://schemas.microsoft.com/office/word/2020/wordml/sdtdatahash" xmlns:w16se="http://schemas.microsoft.com/office/word/2015/wordml/symex" xmlns:wpg="http://schemas.microsoft.com/office/word/2010/wordprocessingGroup" xmlns:wpi="http://schemas.microsoft.com/office/word/2010/wordprocessingInk" xmlns:wne="http://schemas.microsoft.com/office/word/2006/wordml" xmlns:wps="http://schemas.microsoft.com/office/word/2010/wordprocessingShape" mc:Ignorable="w14 w15 w16se w16cid w16 w16cex w16sdtdh wp14">
   <w:body>
     <w:p>
       <w:pPr>
@@ -1538,6 +1538,14 @@
         <w:t>The results presented here are only concerned with LDA topics. A description and visualization of the results with IPC would break the special scope of this thesis. However the code is easily adaptable</w:t>
       </w:r>
     </w:p>
+    <w:p/>
+    <w:p/>
+    <w:p/>
+    <w:p>
+      <w:r>
+        <w:t>Test how top k topics picked for the bipartite network construction affects matrix similarity at the end. An check if more k aka more recombinations are cool</w:t>
+      </w:r>
+    </w:p>
     <w:sectPr>
       <w:pgSz w:w="11906" w:h="16838"/>
       <w:pgMar w:top="1417" w:right="1417" w:bottom="1134" w:left="1417" w:header="708" w:footer="708" w:gutter="0"/>
@@ -1549,7 +1557,7 @@
 </file>
 
 <file path=word/numbering.xml><?xml version="1.0" encoding="utf-8"?>
-<w:numbering xmlns:wpc="http://schemas.microsoft.com/office/word/2010/wordprocessingCanvas" xmlns:cx="http://schemas.microsoft.com/office/drawing/2014/chartex" xmlns:cx1="http://schemas.microsoft.com/office/drawing/2015/9/8/chartex" xmlns:cx2="http://schemas.microsoft.com/office/drawing/2015/10/21/chartex" xmlns:cx3="http://schemas.microsoft.com/office/drawing/2016/5/9/chartex" xmlns:cx4="http://schemas.microsoft.com/office/drawing/2016/5/10/chartex" xmlns:cx5="http://schemas.microsoft.com/office/drawing/2016/5/11/chartex" xmlns:cx6="http://schemas.microsoft.com/office/drawing/2016/5/12/chartex" xmlns:cx7="http://schemas.microsoft.com/office/drawing/2016/5/13/chartex" xmlns:cx8="http://schemas.microsoft.com/office/drawing/2016/5/14/chartex" xmlns:mc="http://schemas.openxmlformats.org/markup-compatibility/2006" xmlns:aink="http://schemas.microsoft.com/office/drawing/2016/ink" xmlns:am3d="http://schemas.microsoft.com/office/drawing/2017/model3d" xmlns:o="urn:schemas-microsoft-com:office:office" xmlns:r="http://schemas.openxmlformats.org/officeDocument/2006/relationships" xmlns:m="http://schemas.openxmlformats.org/officeDocument/2006/math" xmlns:v="urn:schemas-microsoft-com:vml" xmlns:wp14="http://schemas.microsoft.com/office/word/2010/wordprocessingDrawing" xmlns:wp="http://schemas.openxmlformats.org/drawingml/2006/wordprocessingDrawing" xmlns:w10="urn:schemas-microsoft-com:office:word" xmlns:w="http://schemas.openxmlformats.org/wordprocessingml/2006/main" xmlns:w14="http://schemas.microsoft.com/office/word/2010/wordml" xmlns:w15="http://schemas.microsoft.com/office/word/2012/wordml" xmlns:w16cex="http://schemas.microsoft.com/office/word/2018/wordml/cex" xmlns:w16cid="http://schemas.microsoft.com/office/word/2016/wordml/cid" xmlns:w16="http://schemas.microsoft.com/office/word/2018/wordml" xmlns:w16se="http://schemas.microsoft.com/office/word/2015/wordml/symex" xmlns:wpg="http://schemas.microsoft.com/office/word/2010/wordprocessingGroup" xmlns:wpi="http://schemas.microsoft.com/office/word/2010/wordprocessingInk" xmlns:wne="http://schemas.microsoft.com/office/word/2006/wordml" xmlns:wps="http://schemas.microsoft.com/office/word/2010/wordprocessingShape" mc:Ignorable="w14 w15 w16se w16cid w16 w16cex wp14">
+<w:numbering xmlns:wpc="http://schemas.microsoft.com/office/word/2010/wordprocessingCanvas" xmlns:cx="http://schemas.microsoft.com/office/drawing/2014/chartex" xmlns:cx1="http://schemas.microsoft.com/office/drawing/2015/9/8/chartex" xmlns:cx2="http://schemas.microsoft.com/office/drawing/2015/10/21/chartex" xmlns:cx3="http://schemas.microsoft.com/office/drawing/2016/5/9/chartex" xmlns:cx4="http://schemas.microsoft.com/office/drawing/2016/5/10/chartex" xmlns:cx5="http://schemas.microsoft.com/office/drawing/2016/5/11/chartex" xmlns:cx6="http://schemas.microsoft.com/office/drawing/2016/5/12/chartex" xmlns:cx7="http://schemas.microsoft.com/office/drawing/2016/5/13/chartex" xmlns:cx8="http://schemas.microsoft.com/office/drawing/2016/5/14/chartex" xmlns:mc="http://schemas.openxmlformats.org/markup-compatibility/2006" xmlns:aink="http://schemas.microsoft.com/office/drawing/2016/ink" xmlns:am3d="http://schemas.microsoft.com/office/drawing/2017/model3d" xmlns:o="urn:schemas-microsoft-com:office:office" xmlns:r="http://schemas.openxmlformats.org/officeDocument/2006/relationships" xmlns:m="http://schemas.openxmlformats.org/officeDocument/2006/math" xmlns:v="urn:schemas-microsoft-com:vml" xmlns:wp14="http://schemas.microsoft.com/office/word/2010/wordprocessingDrawing" xmlns:wp="http://schemas.openxmlformats.org/drawingml/2006/wordprocessingDrawing" xmlns:w10="urn:schemas-microsoft-com:office:word" xmlns:w="http://schemas.openxmlformats.org/wordprocessingml/2006/main" xmlns:w14="http://schemas.microsoft.com/office/word/2010/wordml" xmlns:w15="http://schemas.microsoft.com/office/word/2012/wordml" xmlns:w16cex="http://schemas.microsoft.com/office/word/2018/wordml/cex" xmlns:w16cid="http://schemas.microsoft.com/office/word/2016/wordml/cid" xmlns:w16="http://schemas.microsoft.com/office/word/2018/wordml" xmlns:w16sdtdh="http://schemas.microsoft.com/office/word/2020/wordml/sdtdatahash" xmlns:w16se="http://schemas.microsoft.com/office/word/2015/wordml/symex" xmlns:wpg="http://schemas.microsoft.com/office/word/2010/wordprocessingGroup" xmlns:wpi="http://schemas.microsoft.com/office/word/2010/wordprocessingInk" xmlns:wne="http://schemas.microsoft.com/office/word/2006/wordml" xmlns:wps="http://schemas.microsoft.com/office/word/2010/wordprocessingShape" mc:Ignorable="w14 w15 w16se w16cid w16 w16cex w16sdtdh wp14">
   <w:abstractNum w:abstractNumId="0" w15:restartNumberingAfterBreak="0">
     <w:nsid w:val="0F375C75"/>
     <w:multiLevelType w:val="hybridMultilevel"/>
@@ -1669,7 +1677,7 @@
 </file>
 
 <file path=word/styles.xml><?xml version="1.0" encoding="utf-8"?>
-<w:styles xmlns:mc="http://schemas.openxmlformats.org/markup-compatibility/2006" xmlns:r="http://schemas.openxmlformats.org/officeDocument/2006/relationships" xmlns:w="http://schemas.openxmlformats.org/wordprocessingml/2006/main" xmlns:w14="http://schemas.microsoft.com/office/word/2010/wordml" xmlns:w15="http://schemas.microsoft.com/office/word/2012/wordml" xmlns:w16cex="http://schemas.microsoft.com/office/word/2018/wordml/cex" xmlns:w16cid="http://schemas.microsoft.com/office/word/2016/wordml/cid" xmlns:w16="http://schemas.microsoft.com/office/word/2018/wordml" xmlns:w16se="http://schemas.microsoft.com/office/word/2015/wordml/symex" mc:Ignorable="w14 w15 w16se w16cid w16 w16cex">
+<w:styles xmlns:mc="http://schemas.openxmlformats.org/markup-compatibility/2006" xmlns:r="http://schemas.openxmlformats.org/officeDocument/2006/relationships" xmlns:w="http://schemas.openxmlformats.org/wordprocessingml/2006/main" xmlns:w14="http://schemas.microsoft.com/office/word/2010/wordml" xmlns:w15="http://schemas.microsoft.com/office/word/2012/wordml" xmlns:w16cex="http://schemas.microsoft.com/office/word/2018/wordml/cex" xmlns:w16cid="http://schemas.microsoft.com/office/word/2016/wordml/cid" xmlns:w16="http://schemas.microsoft.com/office/word/2018/wordml" xmlns:w16sdtdh="http://schemas.microsoft.com/office/word/2020/wordml/sdtdatahash" xmlns:w16se="http://schemas.microsoft.com/office/word/2015/wordml/symex" mc:Ignorable="w14 w15 w16se w16cid w16 w16cex w16sdtdh">
   <w:docDefaults>
     <w:rPrDefault>
       <w:rPr>

</xml_diff>